<commit_message>
It was added class AudioList and also was wired with Countries through DataAdapter
</commit_message>
<xml_diff>
--- a/NotesWithPages.docx
+++ b/NotesWithPages.docx
@@ -582,26 +582,1792 @@
           <w:lang w:val="en-US"/>
         </w:rPr>
       </w:pPr>
+    </w:p>
+    <w:p>
+      <w:pPr>
+        <w:spacing w:after="0" w:line="360" w:lineRule="auto"/>
+        <w:rPr>
+          <w:b/>
+          <w:sz w:val="24"/>
+          <w:szCs w:val="24"/>
+        </w:rPr>
+      </w:pPr>
+      <w:r>
+        <w:rPr>
+          <w:b/>
+          <w:sz w:val="24"/>
+          <w:szCs w:val="24"/>
+        </w:rPr>
+        <w:t>Делаем переход на новую активити при нажатии на какой-либо объект</w:t>
+      </w:r>
+    </w:p>
+    <w:p>
+      <w:pPr>
+        <w:spacing w:after="0" w:line="360" w:lineRule="auto"/>
+        <w:rPr>
+          <w:lang w:val="en-US"/>
+        </w:rPr>
+      </w:pPr>
+      <w:r>
+        <w:t xml:space="preserve">Прям вот то что нужно: </w:t>
+      </w:r>
+      <w:hyperlink r:id="rId8" w:history="1">
+        <w:r>
+          <w:rPr>
+            <w:rStyle w:val="Hyperlink"/>
+          </w:rPr>
+          <w:t>https://codingwithmitch.com/blog/android-recyclerview-onclicklistener/</w:t>
+        </w:r>
+      </w:hyperlink>
+    </w:p>
+    <w:p>
+      <w:pPr>
+        <w:spacing w:after="0" w:line="360" w:lineRule="auto"/>
+      </w:pPr>
+      <w:r>
+        <w:t xml:space="preserve">Чтобы повесить событие на каждый элемент </w:t>
+      </w:r>
+      <w:r>
+        <w:rPr>
+          <w:lang w:val="en-US"/>
+        </w:rPr>
+        <w:t>R</w:t>
+      </w:r>
+      <w:r>
+        <w:t>ecyclerview</w:t>
+      </w:r>
+      <w:r>
+        <w:t>, то нам необходимо:</w:t>
+      </w:r>
+    </w:p>
+    <w:p>
+      <w:pPr>
+        <w:pStyle w:val="ListParagraph"/>
+        <w:numPr>
+          <w:ilvl w:val="0"/>
+          <w:numId w:val="3"/>
+        </w:numPr>
+        <w:spacing w:after="0" w:line="360" w:lineRule="auto"/>
+      </w:pPr>
+      <w:r>
+        <w:t>В</w:t>
+      </w:r>
+      <w:r>
+        <w:t xml:space="preserve"> </w:t>
+      </w:r>
+      <w:r>
+        <w:t>лайауте</w:t>
+      </w:r>
+      <w:r>
+        <w:t xml:space="preserve"> </w:t>
+      </w:r>
+      <w:r>
+        <w:rPr>
+          <w:b/>
+          <w:lang w:val="en-US"/>
+        </w:rPr>
+        <w:t>activity</w:t>
+      </w:r>
+      <w:r>
+        <w:rPr>
+          <w:b/>
+        </w:rPr>
+        <w:t>_</w:t>
+      </w:r>
+      <w:r>
+        <w:rPr>
+          <w:b/>
+          <w:lang w:val="en-US"/>
+        </w:rPr>
+        <w:t>list</w:t>
+      </w:r>
+      <w:r>
+        <w:rPr>
+          <w:b/>
+        </w:rPr>
+        <w:t>_</w:t>
+      </w:r>
+      <w:r>
+        <w:rPr>
+          <w:b/>
+          <w:lang w:val="en-US"/>
+        </w:rPr>
+        <w:t>countries</w:t>
+      </w:r>
+      <w:r>
+        <w:t xml:space="preserve"> </w:t>
+      </w:r>
+      <w:r>
+        <w:t>на</w:t>
+      </w:r>
+      <w:r>
+        <w:t xml:space="preserve"> </w:t>
+      </w:r>
+      <w:r>
+        <w:t>родительском</w:t>
+      </w:r>
+      <w:r>
+        <w:t xml:space="preserve"> </w:t>
+      </w:r>
+      <w:r>
+        <w:rPr>
+          <w:lang w:val="en-US"/>
+        </w:rPr>
+        <w:t>LenearLayout</w:t>
+      </w:r>
+      <w:r>
+        <w:t xml:space="preserve"> </w:t>
+      </w:r>
+      <w:r>
+        <w:t xml:space="preserve">проставить </w:t>
+      </w:r>
+      <w:r>
+        <w:rPr>
+          <w:lang w:val="en-US"/>
+        </w:rPr>
+        <w:t>id</w:t>
+      </w:r>
+      <w:r>
+        <w:t xml:space="preserve"> </w:t>
+      </w:r>
+      <w:r>
+        <w:drawing>
+          <wp:inline distT="0" distB="0" distL="0" distR="0" wp14:anchorId="1E28D830" wp14:editId="6165AD9B">
+            <wp:extent cx="2286198" cy="297206"/>
+            <wp:effectExtent l="0" t="0" r="0" b="7620"/>
+            <wp:docPr id="3" name="Picture 3"/>
+            <wp:cNvGraphicFramePr>
+              <a:graphicFrameLocks xmlns:a="http://schemas.openxmlformats.org/drawingml/2006/main" noChangeAspect="1"/>
+            </wp:cNvGraphicFramePr>
+            <a:graphic xmlns:a="http://schemas.openxmlformats.org/drawingml/2006/main">
+              <a:graphicData uri="http://schemas.openxmlformats.org/drawingml/2006/picture">
+                <pic:pic xmlns:pic="http://schemas.openxmlformats.org/drawingml/2006/picture">
+                  <pic:nvPicPr>
+                    <pic:cNvPr id="1" name=""/>
+                    <pic:cNvPicPr/>
+                  </pic:nvPicPr>
+                  <pic:blipFill>
+                    <a:blip r:embed="rId9"/>
+                    <a:stretch>
+                      <a:fillRect/>
+                    </a:stretch>
+                  </pic:blipFill>
+                  <pic:spPr>
+                    <a:xfrm>
+                      <a:off x="0" y="0"/>
+                      <a:ext cx="2286198" cy="297206"/>
+                    </a:xfrm>
+                    <a:prstGeom prst="rect">
+                      <a:avLst/>
+                    </a:prstGeom>
+                  </pic:spPr>
+                </pic:pic>
+              </a:graphicData>
+            </a:graphic>
+          </wp:inline>
+        </w:drawing>
+      </w:r>
+    </w:p>
+    <w:p>
+      <w:pPr>
+        <w:pStyle w:val="ListParagraph"/>
+        <w:numPr>
+          <w:ilvl w:val="0"/>
+          <w:numId w:val="3"/>
+        </w:numPr>
+        <w:spacing w:after="0" w:line="360" w:lineRule="auto"/>
+        <w:rPr>
+          <w:b/>
+        </w:rPr>
+      </w:pPr>
+      <w:r>
+        <w:t xml:space="preserve">Далее все остальное делаем в классе адаптера </w:t>
+      </w:r>
+      <w:r>
+        <w:rPr>
+          <w:b/>
+          <w:lang w:val="en-US"/>
+        </w:rPr>
+        <w:t>DataAdapter</w:t>
+      </w:r>
+      <w:r>
+        <w:rPr>
+          <w:b/>
+        </w:rPr>
+        <w:t>.</w:t>
+      </w:r>
+    </w:p>
+    <w:p>
+      <w:pPr>
+        <w:pStyle w:val="ListParagraph"/>
+        <w:spacing w:after="0" w:line="360" w:lineRule="auto"/>
+      </w:pPr>
+      <w:r>
+        <w:t xml:space="preserve">- в методе </w:t>
+      </w:r>
+      <w:r>
+        <w:t>ViewHolder</w:t>
+      </w:r>
+      <w:r>
+        <w:t xml:space="preserve"> обьявляем еще одну переменную, которая относится как раз к </w:t>
+      </w:r>
+      <w:r>
+        <w:rPr>
+          <w:lang w:val="en-US"/>
+        </w:rPr>
+        <w:t>LinearLayout</w:t>
+      </w:r>
+      <w:r>
+        <w:t xml:space="preserve"> </w:t>
+      </w:r>
+      <w:r>
+        <w:t xml:space="preserve">из шага выше </w:t>
+      </w:r>
+      <w:r>
+        <w:drawing>
+          <wp:inline distT="0" distB="0" distL="0" distR="0" wp14:anchorId="1A9CE4A7" wp14:editId="126954CC">
+            <wp:extent cx="2743438" cy="243861"/>
+            <wp:effectExtent l="0" t="0" r="0" b="3810"/>
+            <wp:docPr id="4" name="Picture 4"/>
+            <wp:cNvGraphicFramePr>
+              <a:graphicFrameLocks xmlns:a="http://schemas.openxmlformats.org/drawingml/2006/main" noChangeAspect="1"/>
+            </wp:cNvGraphicFramePr>
+            <a:graphic xmlns:a="http://schemas.openxmlformats.org/drawingml/2006/main">
+              <a:graphicData uri="http://schemas.openxmlformats.org/drawingml/2006/picture">
+                <pic:pic xmlns:pic="http://schemas.openxmlformats.org/drawingml/2006/picture">
+                  <pic:nvPicPr>
+                    <pic:cNvPr id="1" name=""/>
+                    <pic:cNvPicPr/>
+                  </pic:nvPicPr>
+                  <pic:blipFill>
+                    <a:blip r:embed="rId10"/>
+                    <a:stretch>
+                      <a:fillRect/>
+                    </a:stretch>
+                  </pic:blipFill>
+                  <pic:spPr>
+                    <a:xfrm>
+                      <a:off x="0" y="0"/>
+                      <a:ext cx="2743438" cy="243861"/>
+                    </a:xfrm>
+                    <a:prstGeom prst="rect">
+                      <a:avLst/>
+                    </a:prstGeom>
+                  </pic:spPr>
+                </pic:pic>
+              </a:graphicData>
+            </a:graphic>
+          </wp:inline>
+        </w:drawing>
+      </w:r>
+    </w:p>
+    <w:p>
+      <w:pPr>
+        <w:pStyle w:val="ListParagraph"/>
+        <w:spacing w:after="0" w:line="360" w:lineRule="auto"/>
+      </w:pPr>
+      <w:r>
+        <w:t xml:space="preserve"> - в конструкторе инициализируем его и приводим к </w:t>
+      </w:r>
+      <w:r>
+        <w:rPr>
+          <w:lang w:val="en-US"/>
+        </w:rPr>
+        <w:t>LinearLayout</w:t>
+      </w:r>
+      <w:r>
+        <w:t xml:space="preserve"> </w:t>
+      </w:r>
+      <w:r>
+        <w:drawing>
+          <wp:inline distT="0" distB="0" distL="0" distR="0" wp14:anchorId="3EFF8BC8" wp14:editId="0163F8FD">
+            <wp:extent cx="5151566" cy="220999"/>
+            <wp:effectExtent l="0" t="0" r="0" b="7620"/>
+            <wp:docPr id="5" name="Picture 5"/>
+            <wp:cNvGraphicFramePr>
+              <a:graphicFrameLocks xmlns:a="http://schemas.openxmlformats.org/drawingml/2006/main" noChangeAspect="1"/>
+            </wp:cNvGraphicFramePr>
+            <a:graphic xmlns:a="http://schemas.openxmlformats.org/drawingml/2006/main">
+              <a:graphicData uri="http://schemas.openxmlformats.org/drawingml/2006/picture">
+                <pic:pic xmlns:pic="http://schemas.openxmlformats.org/drawingml/2006/picture">
+                  <pic:nvPicPr>
+                    <pic:cNvPr id="1" name=""/>
+                    <pic:cNvPicPr/>
+                  </pic:nvPicPr>
+                  <pic:blipFill>
+                    <a:blip r:embed="rId11"/>
+                    <a:stretch>
+                      <a:fillRect/>
+                    </a:stretch>
+                  </pic:blipFill>
+                  <pic:spPr>
+                    <a:xfrm>
+                      <a:off x="0" y="0"/>
+                      <a:ext cx="5151566" cy="220999"/>
+                    </a:xfrm>
+                    <a:prstGeom prst="rect">
+                      <a:avLst/>
+                    </a:prstGeom>
+                  </pic:spPr>
+                </pic:pic>
+              </a:graphicData>
+            </a:graphic>
+          </wp:inline>
+        </w:drawing>
+      </w:r>
+    </w:p>
+    <w:p>
+      <w:pPr>
+        <w:pStyle w:val="ListParagraph"/>
+        <w:numPr>
+          <w:ilvl w:val="0"/>
+          <w:numId w:val="3"/>
+        </w:numPr>
+        <w:spacing w:after="0" w:line="360" w:lineRule="auto"/>
+      </w:pPr>
+      <w:r>
+        <w:t xml:space="preserve">Далее идем в метод </w:t>
+      </w:r>
+      <w:r>
+        <w:rPr>
+          <w:b/>
+        </w:rPr>
+        <w:t>onBindViewHolder</w:t>
+      </w:r>
+      <w:r>
+        <w:t xml:space="preserve">. К новой переменной пишем </w:t>
+      </w:r>
+    </w:p>
+    <w:p>
+      <w:pPr>
+        <w:pStyle w:val="ListParagraph"/>
+        <w:spacing w:after="0" w:line="360" w:lineRule="auto"/>
+      </w:pPr>
+      <w:r>
+        <w:drawing>
+          <wp:inline distT="0" distB="0" distL="0" distR="0" wp14:anchorId="56F5E3E4" wp14:editId="2350B718">
+            <wp:extent cx="6172735" cy="1150720"/>
+            <wp:effectExtent l="0" t="0" r="0" b="0"/>
+            <wp:docPr id="6" name="Picture 6"/>
+            <wp:cNvGraphicFramePr>
+              <a:graphicFrameLocks xmlns:a="http://schemas.openxmlformats.org/drawingml/2006/main" noChangeAspect="1"/>
+            </wp:cNvGraphicFramePr>
+            <a:graphic xmlns:a="http://schemas.openxmlformats.org/drawingml/2006/main">
+              <a:graphicData uri="http://schemas.openxmlformats.org/drawingml/2006/picture">
+                <pic:pic xmlns:pic="http://schemas.openxmlformats.org/drawingml/2006/picture">
+                  <pic:nvPicPr>
+                    <pic:cNvPr id="1" name=""/>
+                    <pic:cNvPicPr/>
+                  </pic:nvPicPr>
+                  <pic:blipFill>
+                    <a:blip r:embed="rId12"/>
+                    <a:stretch>
+                      <a:fillRect/>
+                    </a:stretch>
+                  </pic:blipFill>
+                  <pic:spPr>
+                    <a:xfrm>
+                      <a:off x="0" y="0"/>
+                      <a:ext cx="6172735" cy="1150720"/>
+                    </a:xfrm>
+                    <a:prstGeom prst="rect">
+                      <a:avLst/>
+                    </a:prstGeom>
+                  </pic:spPr>
+                </pic:pic>
+              </a:graphicData>
+            </a:graphic>
+          </wp:inline>
+        </w:drawing>
+      </w:r>
+      <w:r>
+        <w:t xml:space="preserve"> </w:t>
+      </w:r>
+    </w:p>
+    <w:p>
+      <w:pPr>
+        <w:spacing w:line="240" w:lineRule="auto"/>
+      </w:pPr>
+      <w:r>
+        <w:t xml:space="preserve">Это пока что </w:t>
+      </w:r>
+      <w:r>
+        <w:t xml:space="preserve">только лишь </w:t>
+      </w:r>
+      <w:r>
+        <w:t xml:space="preserve">выводит в консоль </w:t>
+      </w:r>
+      <w:r>
+        <w:t>“</w:t>
+      </w:r>
+      <w:r>
+        <w:rPr>
+          <w:lang w:val="en-US"/>
+        </w:rPr>
+        <w:t>dfer</w:t>
+      </w:r>
+      <w:r>
+        <w:t>2222”</w:t>
+      </w:r>
+    </w:p>
+    <w:p/>
+    <w:p>
+      <w:pPr>
+        <w:rPr>
+          <w:b/>
+          <w:sz w:val="24"/>
+          <w:szCs w:val="24"/>
+        </w:rPr>
+      </w:pPr>
+      <w:r>
+        <w:rPr>
+          <w:b/>
+          <w:sz w:val="24"/>
+          <w:szCs w:val="24"/>
+        </w:rPr>
+        <w:t xml:space="preserve">Нам необходимо при нажатии на </w:t>
+      </w:r>
+      <w:r>
+        <w:rPr>
+          <w:b/>
+          <w:sz w:val="24"/>
+          <w:szCs w:val="24"/>
+        </w:rPr>
+        <w:t xml:space="preserve">любой </w:t>
+      </w:r>
+      <w:r>
+        <w:rPr>
+          <w:b/>
+          <w:sz w:val="24"/>
+          <w:szCs w:val="24"/>
+          <w:lang w:val="en-US"/>
+        </w:rPr>
+        <w:t>item</w:t>
+      </w:r>
+      <w:r>
+        <w:rPr>
+          <w:b/>
+          <w:sz w:val="24"/>
+          <w:szCs w:val="24"/>
+        </w:rPr>
+        <w:t xml:space="preserve"> перейти на новую активити с информацией по нажатому </w:t>
+      </w:r>
+      <w:r>
+        <w:rPr>
+          <w:b/>
+          <w:sz w:val="24"/>
+          <w:szCs w:val="24"/>
+          <w:lang w:val="en-US"/>
+        </w:rPr>
+        <w:t>item</w:t>
+      </w:r>
+      <w:r>
+        <w:rPr>
+          <w:b/>
+          <w:sz w:val="24"/>
+          <w:szCs w:val="24"/>
+        </w:rPr>
+        <w:t>’му.</w:t>
+      </w:r>
+    </w:p>
+    <w:p>
+      <w:pPr>
+        <w:pStyle w:val="ListParagraph"/>
+        <w:numPr>
+          <w:ilvl w:val="0"/>
+          <w:numId w:val="4"/>
+        </w:numPr>
+      </w:pPr>
+      <w:r>
+        <w:t xml:space="preserve">Создаем новый </w:t>
+      </w:r>
+      <w:r>
+        <w:rPr>
+          <w:lang w:val="en-US"/>
+        </w:rPr>
+        <w:t>layout</w:t>
+      </w:r>
+      <w:r>
+        <w:t xml:space="preserve"> </w:t>
+      </w:r>
+      <w:r>
+        <w:t xml:space="preserve">и называем его </w:t>
+      </w:r>
+      <w:r>
+        <w:rPr>
+          <w:lang w:val="en-US"/>
+        </w:rPr>
+        <w:t>AudioList</w:t>
+      </w:r>
+      <w:r>
+        <w:t xml:space="preserve">. Делаем в нем </w:t>
+      </w:r>
+      <w:r>
+        <w:rPr>
+          <w:lang w:val="en-US"/>
+        </w:rPr>
+        <w:t>TextView</w:t>
+      </w:r>
+      <w:r>
+        <w:t>, который будет отображать имя страны, по которой прошел пользователь.</w:t>
+      </w:r>
+    </w:p>
+    <w:p>
+      <w:pPr>
+        <w:pStyle w:val="HTMLPreformatted"/>
+        <w:shd w:val="clear" w:color="auto" w:fill="2B2B2B"/>
+        <w:ind w:left="720"/>
+        <w:rPr>
+          <w:rFonts w:ascii="Consolas" w:hAnsi="Consolas"/>
+          <w:color w:val="A9B7C6"/>
+          <w:lang w:val="en-US"/>
+        </w:rPr>
+      </w:pPr>
+      <w:r>
+        <w:rPr>
+          <w:rFonts w:ascii="Consolas" w:hAnsi="Consolas"/>
+          <w:color w:val="CC7832"/>
+          <w:lang w:val="en-US"/>
+        </w:rPr>
+        <w:t xml:space="preserve">public class </w:t>
+      </w:r>
+      <w:r>
+        <w:rPr>
+          <w:rFonts w:ascii="Consolas" w:hAnsi="Consolas"/>
+          <w:color w:val="A9B7C6"/>
+          <w:lang w:val="en-US"/>
+        </w:rPr>
+        <w:t xml:space="preserve">AudioList </w:t>
+      </w:r>
+      <w:r>
+        <w:rPr>
+          <w:rFonts w:ascii="Consolas" w:hAnsi="Consolas"/>
+          <w:color w:val="CC7832"/>
+          <w:lang w:val="en-US"/>
+        </w:rPr>
+        <w:t xml:space="preserve">extends </w:t>
+      </w:r>
+      <w:r>
+        <w:rPr>
+          <w:rFonts w:ascii="Consolas" w:hAnsi="Consolas"/>
+          <w:color w:val="A9B7C6"/>
+          <w:lang w:val="en-US"/>
+        </w:rPr>
+        <w:t>AppCompatActivity {</w:t>
+      </w:r>
+      <w:r>
+        <w:rPr>
+          <w:rFonts w:ascii="Consolas" w:hAnsi="Consolas"/>
+          <w:color w:val="A9B7C6"/>
+          <w:lang w:val="en-US"/>
+        </w:rPr>
+        <w:br/>
+      </w:r>
+      <w:r>
+        <w:rPr>
+          <w:rFonts w:ascii="Consolas" w:hAnsi="Consolas"/>
+          <w:color w:val="A9B7C6"/>
+          <w:lang w:val="en-US"/>
+        </w:rPr>
+        <w:br/>
+        <w:t xml:space="preserve">    TextView </w:t>
+      </w:r>
+      <w:r>
+        <w:rPr>
+          <w:rFonts w:ascii="Consolas" w:hAnsi="Consolas"/>
+          <w:color w:val="9876AA"/>
+          <w:lang w:val="en-US"/>
+        </w:rPr>
+        <w:t>t1</w:t>
+      </w:r>
+      <w:r>
+        <w:rPr>
+          <w:rFonts w:ascii="Consolas" w:hAnsi="Consolas"/>
+          <w:color w:val="CC7832"/>
+          <w:lang w:val="en-US"/>
+        </w:rPr>
+        <w:t xml:space="preserve">, </w:t>
+      </w:r>
+      <w:r>
+        <w:rPr>
+          <w:rFonts w:ascii="Consolas" w:hAnsi="Consolas"/>
+          <w:color w:val="9876AA"/>
+          <w:lang w:val="en-US"/>
+        </w:rPr>
+        <w:t>t2</w:t>
+      </w:r>
+      <w:r>
+        <w:rPr>
+          <w:rFonts w:ascii="Consolas" w:hAnsi="Consolas"/>
+          <w:color w:val="CC7832"/>
+          <w:lang w:val="en-US"/>
+        </w:rPr>
+        <w:t>;</w:t>
+      </w:r>
+      <w:r>
+        <w:rPr>
+          <w:rFonts w:ascii="Consolas" w:hAnsi="Consolas"/>
+          <w:color w:val="CC7832"/>
+          <w:lang w:val="en-US"/>
+        </w:rPr>
+        <w:br/>
+      </w:r>
+      <w:r>
+        <w:rPr>
+          <w:rFonts w:ascii="Consolas" w:hAnsi="Consolas"/>
+          <w:color w:val="CC7832"/>
+          <w:lang w:val="en-US"/>
+        </w:rPr>
+        <w:br/>
+        <w:t xml:space="preserve">    </w:t>
+      </w:r>
+      <w:r>
+        <w:rPr>
+          <w:rFonts w:ascii="Consolas" w:hAnsi="Consolas"/>
+          <w:color w:val="BBB529"/>
+          <w:lang w:val="en-US"/>
+        </w:rPr>
+        <w:t>@Override</w:t>
+      </w:r>
+      <w:r>
+        <w:rPr>
+          <w:rFonts w:ascii="Consolas" w:hAnsi="Consolas"/>
+          <w:color w:val="BBB529"/>
+          <w:lang w:val="en-US"/>
+        </w:rPr>
+        <w:br/>
+        <w:t xml:space="preserve">    </w:t>
+      </w:r>
+      <w:r>
+        <w:rPr>
+          <w:rFonts w:ascii="Consolas" w:hAnsi="Consolas"/>
+          <w:color w:val="CC7832"/>
+          <w:lang w:val="en-US"/>
+        </w:rPr>
+        <w:t xml:space="preserve">protected void </w:t>
+      </w:r>
+      <w:r>
+        <w:rPr>
+          <w:rFonts w:ascii="Consolas" w:hAnsi="Consolas"/>
+          <w:color w:val="FFC66D"/>
+          <w:lang w:val="en-US"/>
+        </w:rPr>
+        <w:t>onCreate</w:t>
+      </w:r>
+      <w:r>
+        <w:rPr>
+          <w:rFonts w:ascii="Consolas" w:hAnsi="Consolas"/>
+          <w:color w:val="A9B7C6"/>
+          <w:lang w:val="en-US"/>
+        </w:rPr>
+        <w:t>(Bundle savedInstanceState) {</w:t>
+      </w:r>
+      <w:r>
+        <w:rPr>
+          <w:rFonts w:ascii="Consolas" w:hAnsi="Consolas"/>
+          <w:color w:val="A9B7C6"/>
+          <w:lang w:val="en-US"/>
+        </w:rPr>
+        <w:br/>
+        <w:t xml:space="preserve">        </w:t>
+      </w:r>
+      <w:r>
+        <w:rPr>
+          <w:rFonts w:ascii="Consolas" w:hAnsi="Consolas"/>
+          <w:color w:val="CC7832"/>
+          <w:lang w:val="en-US"/>
+        </w:rPr>
+        <w:t>super</w:t>
+      </w:r>
+      <w:r>
+        <w:rPr>
+          <w:rFonts w:ascii="Consolas" w:hAnsi="Consolas"/>
+          <w:color w:val="A9B7C6"/>
+          <w:lang w:val="en-US"/>
+        </w:rPr>
+        <w:t>.onCreate(savedInstanceState)</w:t>
+      </w:r>
+      <w:r>
+        <w:rPr>
+          <w:rFonts w:ascii="Consolas" w:hAnsi="Consolas"/>
+          <w:color w:val="CC7832"/>
+          <w:lang w:val="en-US"/>
+        </w:rPr>
+        <w:t>;</w:t>
+      </w:r>
+      <w:r>
+        <w:rPr>
+          <w:rFonts w:ascii="Consolas" w:hAnsi="Consolas"/>
+          <w:color w:val="CC7832"/>
+          <w:lang w:val="en-US"/>
+        </w:rPr>
+        <w:br/>
+        <w:t xml:space="preserve">        </w:t>
+      </w:r>
+      <w:r>
+        <w:rPr>
+          <w:rFonts w:ascii="Consolas" w:hAnsi="Consolas"/>
+          <w:color w:val="A9B7C6"/>
+          <w:lang w:val="en-US"/>
+        </w:rPr>
+        <w:t>setContentView(R.layout.</w:t>
+      </w:r>
+      <w:r>
+        <w:rPr>
+          <w:rFonts w:ascii="Consolas" w:hAnsi="Consolas"/>
+          <w:i/>
+          <w:iCs/>
+          <w:color w:val="9876AA"/>
+          <w:lang w:val="en-US"/>
+        </w:rPr>
+        <w:t>activity_audio_list</w:t>
+      </w:r>
+      <w:r>
+        <w:rPr>
+          <w:rFonts w:ascii="Consolas" w:hAnsi="Consolas"/>
+          <w:color w:val="A9B7C6"/>
+          <w:lang w:val="en-US"/>
+        </w:rPr>
+        <w:t>)</w:t>
+      </w:r>
+      <w:r>
+        <w:rPr>
+          <w:rFonts w:ascii="Consolas" w:hAnsi="Consolas"/>
+          <w:color w:val="CC7832"/>
+          <w:lang w:val="en-US"/>
+        </w:rPr>
+        <w:t>;</w:t>
+      </w:r>
+      <w:r>
+        <w:rPr>
+          <w:rFonts w:ascii="Consolas" w:hAnsi="Consolas"/>
+          <w:color w:val="CC7832"/>
+          <w:lang w:val="en-US"/>
+        </w:rPr>
+        <w:br/>
+      </w:r>
+      <w:r>
+        <w:rPr>
+          <w:rFonts w:ascii="Consolas" w:hAnsi="Consolas"/>
+          <w:color w:val="CC7832"/>
+          <w:lang w:val="en-US"/>
+        </w:rPr>
+        <w:br/>
+        <w:t xml:space="preserve">        </w:t>
+      </w:r>
+      <w:r>
+        <w:rPr>
+          <w:rFonts w:ascii="Consolas" w:hAnsi="Consolas"/>
+          <w:color w:val="9876AA"/>
+          <w:lang w:val="en-US"/>
+        </w:rPr>
+        <w:t xml:space="preserve">t1 </w:t>
+      </w:r>
+      <w:r>
+        <w:rPr>
+          <w:rFonts w:ascii="Consolas" w:hAnsi="Consolas"/>
+          <w:color w:val="A9B7C6"/>
+          <w:lang w:val="en-US"/>
+        </w:rPr>
+        <w:t>= (TextView) findViewById(R.id.</w:t>
+      </w:r>
+      <w:r>
+        <w:rPr>
+          <w:rFonts w:ascii="Consolas" w:hAnsi="Consolas"/>
+          <w:i/>
+          <w:iCs/>
+          <w:color w:val="9876AA"/>
+          <w:lang w:val="en-US"/>
+        </w:rPr>
+        <w:t>textView</w:t>
+      </w:r>
+      <w:r>
+        <w:rPr>
+          <w:rFonts w:ascii="Consolas" w:hAnsi="Consolas"/>
+          <w:color w:val="A9B7C6"/>
+          <w:lang w:val="en-US"/>
+        </w:rPr>
+        <w:t>)</w:t>
+      </w:r>
+      <w:r>
+        <w:rPr>
+          <w:rFonts w:ascii="Consolas" w:hAnsi="Consolas"/>
+          <w:color w:val="CC7832"/>
+          <w:lang w:val="en-US"/>
+        </w:rPr>
+        <w:t>;</w:t>
+      </w:r>
+      <w:r>
+        <w:rPr>
+          <w:rFonts w:ascii="Consolas" w:hAnsi="Consolas"/>
+          <w:color w:val="CC7832"/>
+          <w:lang w:val="en-US"/>
+        </w:rPr>
+        <w:br/>
+        <w:t xml:space="preserve">        </w:t>
+      </w:r>
+      <w:r>
+        <w:rPr>
+          <w:rFonts w:ascii="Consolas" w:hAnsi="Consolas"/>
+          <w:color w:val="9876AA"/>
+          <w:lang w:val="en-US"/>
+        </w:rPr>
+        <w:t xml:space="preserve">t2 </w:t>
+      </w:r>
+      <w:r>
+        <w:rPr>
+          <w:rFonts w:ascii="Consolas" w:hAnsi="Consolas"/>
+          <w:color w:val="A9B7C6"/>
+          <w:lang w:val="en-US"/>
+        </w:rPr>
+        <w:t>= (TextView) findViewById(R.id.</w:t>
+      </w:r>
+      <w:r>
+        <w:rPr>
+          <w:rFonts w:ascii="Consolas" w:hAnsi="Consolas"/>
+          <w:i/>
+          <w:iCs/>
+          <w:color w:val="9876AA"/>
+          <w:lang w:val="en-US"/>
+        </w:rPr>
+        <w:t>textView2</w:t>
+      </w:r>
+      <w:r>
+        <w:rPr>
+          <w:rFonts w:ascii="Consolas" w:hAnsi="Consolas"/>
+          <w:color w:val="A9B7C6"/>
+          <w:lang w:val="en-US"/>
+        </w:rPr>
+        <w:t>)</w:t>
+      </w:r>
+      <w:r>
+        <w:rPr>
+          <w:rFonts w:ascii="Consolas" w:hAnsi="Consolas"/>
+          <w:color w:val="CC7832"/>
+          <w:lang w:val="en-US"/>
+        </w:rPr>
+        <w:t>;</w:t>
+      </w:r>
+      <w:r>
+        <w:rPr>
+          <w:rFonts w:ascii="Consolas" w:hAnsi="Consolas"/>
+          <w:color w:val="CC7832"/>
+          <w:lang w:val="en-US"/>
+        </w:rPr>
+        <w:br/>
+      </w:r>
+      <w:r>
+        <w:rPr>
+          <w:rFonts w:ascii="Consolas" w:hAnsi="Consolas"/>
+          <w:color w:val="CC7832"/>
+          <w:lang w:val="en-US"/>
+        </w:rPr>
+        <w:br/>
+        <w:t xml:space="preserve">        </w:t>
+      </w:r>
+      <w:r>
+        <w:rPr>
+          <w:rFonts w:ascii="Consolas" w:hAnsi="Consolas"/>
+          <w:color w:val="A9B7C6"/>
+          <w:lang w:val="en-US"/>
+        </w:rPr>
+        <w:t>Bundle passedValue = getIntent().getExtras()</w:t>
+      </w:r>
+      <w:r>
+        <w:rPr>
+          <w:rFonts w:ascii="Consolas" w:hAnsi="Consolas"/>
+          <w:color w:val="CC7832"/>
+          <w:lang w:val="en-US"/>
+        </w:rPr>
+        <w:t xml:space="preserve">; </w:t>
+      </w:r>
+      <w:r>
+        <w:rPr>
+          <w:rFonts w:ascii="Consolas" w:hAnsi="Consolas"/>
+          <w:color w:val="808080"/>
+          <w:lang w:val="en-US"/>
+        </w:rPr>
+        <w:t xml:space="preserve">// </w:t>
+      </w:r>
+      <w:r>
+        <w:rPr>
+          <w:rFonts w:ascii="Consolas" w:hAnsi="Consolas"/>
+          <w:color w:val="808080"/>
+        </w:rPr>
+        <w:t>получаем</w:t>
+      </w:r>
+      <w:r>
+        <w:rPr>
+          <w:rFonts w:ascii="Consolas" w:hAnsi="Consolas"/>
+          <w:color w:val="808080"/>
+          <w:lang w:val="en-US"/>
+        </w:rPr>
+        <w:t xml:space="preserve"> </w:t>
+      </w:r>
+      <w:r>
+        <w:rPr>
+          <w:rFonts w:ascii="Consolas" w:hAnsi="Consolas"/>
+          <w:color w:val="808080"/>
+        </w:rPr>
+        <w:t>переданные</w:t>
+      </w:r>
+      <w:r>
+        <w:rPr>
+          <w:rFonts w:ascii="Consolas" w:hAnsi="Consolas"/>
+          <w:color w:val="808080"/>
+          <w:lang w:val="en-US"/>
+        </w:rPr>
+        <w:t xml:space="preserve"> </w:t>
+      </w:r>
+      <w:r>
+        <w:rPr>
+          <w:rFonts w:ascii="Consolas" w:hAnsi="Consolas"/>
+          <w:color w:val="808080"/>
+        </w:rPr>
+        <w:t>значения</w:t>
+      </w:r>
+      <w:r>
+        <w:rPr>
+          <w:rFonts w:ascii="Consolas" w:hAnsi="Consolas"/>
+          <w:color w:val="808080"/>
+          <w:lang w:val="en-US"/>
+        </w:rPr>
+        <w:t xml:space="preserve"> </w:t>
+      </w:r>
+      <w:r>
+        <w:rPr>
+          <w:rFonts w:ascii="Consolas" w:hAnsi="Consolas"/>
+          <w:color w:val="808080"/>
+        </w:rPr>
+        <w:t>в</w:t>
+      </w:r>
+      <w:r>
+        <w:rPr>
+          <w:rFonts w:ascii="Consolas" w:hAnsi="Consolas"/>
+          <w:color w:val="808080"/>
+          <w:lang w:val="en-US"/>
+        </w:rPr>
+        <w:t xml:space="preserve"> </w:t>
+      </w:r>
+      <w:r>
+        <w:rPr>
+          <w:rFonts w:ascii="Consolas" w:hAnsi="Consolas"/>
+          <w:color w:val="808080"/>
+        </w:rPr>
+        <w:t>переменную</w:t>
+      </w:r>
+      <w:r>
+        <w:rPr>
+          <w:rFonts w:ascii="Consolas" w:hAnsi="Consolas"/>
+          <w:color w:val="808080"/>
+          <w:lang w:val="en-US"/>
+        </w:rPr>
+        <w:t xml:space="preserve"> </w:t>
+      </w:r>
+      <w:r>
+        <w:rPr>
+          <w:rFonts w:ascii="Consolas" w:hAnsi="Consolas"/>
+          <w:color w:val="808080"/>
+        </w:rPr>
+        <w:t>типа</w:t>
+      </w:r>
+      <w:r>
+        <w:rPr>
+          <w:rFonts w:ascii="Consolas" w:hAnsi="Consolas"/>
+          <w:color w:val="808080"/>
+          <w:lang w:val="en-US"/>
+        </w:rPr>
+        <w:t xml:space="preserve"> Bundle</w:t>
+      </w:r>
+      <w:r>
+        <w:rPr>
+          <w:rFonts w:ascii="Consolas" w:hAnsi="Consolas"/>
+          <w:color w:val="808080"/>
+          <w:lang w:val="en-US"/>
+        </w:rPr>
+        <w:br/>
+        <w:t xml:space="preserve">        </w:t>
+      </w:r>
+      <w:r>
+        <w:rPr>
+          <w:rFonts w:ascii="Consolas" w:hAnsi="Consolas"/>
+          <w:color w:val="A9B7C6"/>
+          <w:lang w:val="en-US"/>
+        </w:rPr>
+        <w:t>String nameCountry = passedValue.get(</w:t>
+      </w:r>
+      <w:r>
+        <w:rPr>
+          <w:rFonts w:ascii="Consolas" w:hAnsi="Consolas"/>
+          <w:color w:val="6A8759"/>
+          <w:lang w:val="en-US"/>
+        </w:rPr>
+        <w:t>"nameCountry"</w:t>
+      </w:r>
+      <w:r>
+        <w:rPr>
+          <w:rFonts w:ascii="Consolas" w:hAnsi="Consolas"/>
+          <w:color w:val="A9B7C6"/>
+          <w:lang w:val="en-US"/>
+        </w:rPr>
+        <w:t>).toString()</w:t>
+      </w:r>
+      <w:r>
+        <w:rPr>
+          <w:rFonts w:ascii="Consolas" w:hAnsi="Consolas"/>
+          <w:color w:val="CC7832"/>
+          <w:lang w:val="en-US"/>
+        </w:rPr>
+        <w:t xml:space="preserve">; </w:t>
+      </w:r>
+      <w:r>
+        <w:rPr>
+          <w:rFonts w:ascii="Consolas" w:hAnsi="Consolas"/>
+          <w:color w:val="808080"/>
+          <w:lang w:val="en-US"/>
+        </w:rPr>
+        <w:t xml:space="preserve">// </w:t>
+      </w:r>
+      <w:r>
+        <w:rPr>
+          <w:rFonts w:ascii="Consolas" w:hAnsi="Consolas"/>
+          <w:color w:val="808080"/>
+        </w:rPr>
+        <w:t>По</w:t>
+      </w:r>
+      <w:r>
+        <w:rPr>
+          <w:rFonts w:ascii="Consolas" w:hAnsi="Consolas"/>
+          <w:color w:val="808080"/>
+          <w:lang w:val="en-US"/>
+        </w:rPr>
+        <w:t xml:space="preserve"> </w:t>
+      </w:r>
+      <w:r>
+        <w:rPr>
+          <w:rFonts w:ascii="Consolas" w:hAnsi="Consolas"/>
+          <w:color w:val="808080"/>
+        </w:rPr>
+        <w:t>ключу</w:t>
+      </w:r>
+      <w:r>
+        <w:rPr>
+          <w:rFonts w:ascii="Consolas" w:hAnsi="Consolas"/>
+          <w:color w:val="808080"/>
+          <w:lang w:val="en-US"/>
+        </w:rPr>
+        <w:t xml:space="preserve"> "nameCountry" </w:t>
+      </w:r>
+      <w:r>
+        <w:rPr>
+          <w:rFonts w:ascii="Consolas" w:hAnsi="Consolas"/>
+          <w:color w:val="808080"/>
+        </w:rPr>
+        <w:t>получаем</w:t>
+      </w:r>
+      <w:r>
+        <w:rPr>
+          <w:rFonts w:ascii="Consolas" w:hAnsi="Consolas"/>
+          <w:color w:val="808080"/>
+          <w:lang w:val="en-US"/>
+        </w:rPr>
+        <w:t xml:space="preserve"> </w:t>
+      </w:r>
+      <w:r>
+        <w:rPr>
+          <w:rFonts w:ascii="Consolas" w:hAnsi="Consolas"/>
+          <w:color w:val="808080"/>
+        </w:rPr>
+        <w:t>значение</w:t>
+      </w:r>
+      <w:r>
+        <w:rPr>
+          <w:rFonts w:ascii="Consolas" w:hAnsi="Consolas"/>
+          <w:color w:val="808080"/>
+          <w:lang w:val="en-US"/>
+        </w:rPr>
+        <w:br/>
+      </w:r>
+      <w:r>
+        <w:rPr>
+          <w:rFonts w:ascii="Consolas" w:hAnsi="Consolas"/>
+          <w:color w:val="808080"/>
+          <w:lang w:val="en-US"/>
+        </w:rPr>
+        <w:br/>
+        <w:t xml:space="preserve">        </w:t>
+      </w:r>
+      <w:r>
+        <w:rPr>
+          <w:rFonts w:ascii="Consolas" w:hAnsi="Consolas"/>
+          <w:color w:val="9876AA"/>
+          <w:lang w:val="en-US"/>
+        </w:rPr>
+        <w:t>t2</w:t>
+      </w:r>
+      <w:r>
+        <w:rPr>
+          <w:rFonts w:ascii="Consolas" w:hAnsi="Consolas"/>
+          <w:color w:val="A9B7C6"/>
+          <w:lang w:val="en-US"/>
+        </w:rPr>
+        <w:t>.setText(nameCountry)</w:t>
+      </w:r>
+      <w:r>
+        <w:rPr>
+          <w:rFonts w:ascii="Consolas" w:hAnsi="Consolas"/>
+          <w:color w:val="CC7832"/>
+          <w:lang w:val="en-US"/>
+        </w:rPr>
+        <w:t>;</w:t>
+      </w:r>
+      <w:r>
+        <w:rPr>
+          <w:rFonts w:ascii="Consolas" w:hAnsi="Consolas"/>
+          <w:color w:val="CC7832"/>
+          <w:lang w:val="en-US"/>
+        </w:rPr>
+        <w:br/>
+      </w:r>
+      <w:r>
+        <w:rPr>
+          <w:rFonts w:ascii="Consolas" w:hAnsi="Consolas"/>
+          <w:color w:val="CC7832"/>
+          <w:lang w:val="en-US"/>
+        </w:rPr>
+        <w:br/>
+        <w:t xml:space="preserve">    </w:t>
+      </w:r>
+      <w:r>
+        <w:rPr>
+          <w:rFonts w:ascii="Consolas" w:hAnsi="Consolas"/>
+          <w:color w:val="A9B7C6"/>
+          <w:lang w:val="en-US"/>
+        </w:rPr>
+        <w:t>}</w:t>
+      </w:r>
+      <w:r>
+        <w:rPr>
+          <w:rFonts w:ascii="Consolas" w:hAnsi="Consolas"/>
+          <w:color w:val="A9B7C6"/>
+          <w:lang w:val="en-US"/>
+        </w:rPr>
+        <w:br/>
+        <w:t>}</w:t>
+      </w:r>
+    </w:p>
+    <w:p>
+      <w:pPr>
+        <w:pStyle w:val="ListParagraph"/>
+        <w:rPr>
+          <w:lang w:val="en-US"/>
+        </w:rPr>
+      </w:pPr>
+    </w:p>
+    <w:p>
+      <w:pPr>
+        <w:pStyle w:val="ListParagraph"/>
+      </w:pPr>
+      <w:r>
+        <w:rPr>
+          <w:lang w:val="en-US"/>
+        </w:rPr>
+        <w:t>t</w:t>
+      </w:r>
+      <w:r>
+        <w:t xml:space="preserve">2 </w:t>
+      </w:r>
+      <w:r>
+        <w:t xml:space="preserve">– переменная типа </w:t>
+      </w:r>
+      <w:r>
+        <w:rPr>
+          <w:lang w:val="en-US"/>
+        </w:rPr>
+        <w:t>TextView</w:t>
+      </w:r>
+      <w:r>
+        <w:t>, которая будет отображать имя страны.</w:t>
+      </w:r>
+    </w:p>
+    <w:p>
+      <w:pPr>
+        <w:pStyle w:val="ListParagraph"/>
+      </w:pPr>
+      <w:r>
+        <w:rPr>
+          <w:lang w:val="en-US"/>
+        </w:rPr>
+        <w:t>t</w:t>
+      </w:r>
+      <w:r>
+        <w:t>2 = (</w:t>
+      </w:r>
+      <w:r>
+        <w:rPr>
+          <w:lang w:val="en-US"/>
+        </w:rPr>
+        <w:t>TextView</w:t>
+      </w:r>
+      <w:r>
+        <w:t xml:space="preserve">) </w:t>
+      </w:r>
+      <w:r>
+        <w:rPr>
+          <w:lang w:val="en-US"/>
+        </w:rPr>
+        <w:t>findViewById</w:t>
+      </w:r>
+      <w:r>
+        <w:t>(</w:t>
+      </w:r>
+      <w:r>
+        <w:rPr>
+          <w:lang w:val="en-US"/>
+        </w:rPr>
+        <w:t>R</w:t>
+      </w:r>
+      <w:r>
+        <w:t>.</w:t>
+      </w:r>
+      <w:r>
+        <w:rPr>
+          <w:lang w:val="en-US"/>
+        </w:rPr>
+        <w:t>id</w:t>
+      </w:r>
+      <w:r>
+        <w:t>.</w:t>
+      </w:r>
+      <w:r>
+        <w:rPr>
+          <w:lang w:val="en-US"/>
+        </w:rPr>
+        <w:t>textView</w:t>
+      </w:r>
+      <w:r>
+        <w:t>2);</w:t>
+      </w:r>
+      <w:r>
+        <w:t xml:space="preserve"> - этим действием мы инициализируем переменную.</w:t>
+      </w:r>
+    </w:p>
+    <w:p>
+      <w:pPr>
+        <w:pStyle w:val="ListParagraph"/>
+      </w:pPr>
+    </w:p>
+    <w:p>
+      <w:pPr>
+        <w:pStyle w:val="ListParagraph"/>
+      </w:pPr>
+      <w:r>
+        <w:t xml:space="preserve">Объявляем объект </w:t>
+      </w:r>
+      <w:r>
+        <w:rPr>
+          <w:lang w:val="en-US"/>
+        </w:rPr>
+        <w:t>Bundle</w:t>
+      </w:r>
+      <w:r>
+        <w:t xml:space="preserve"> </w:t>
+      </w:r>
+      <w:r>
+        <w:rPr>
+          <w:lang w:val="en-US"/>
+        </w:rPr>
+        <w:t>c</w:t>
+      </w:r>
+      <w:r>
+        <w:t xml:space="preserve"> </w:t>
+      </w:r>
+      <w:r>
+        <w:t>переменной</w:t>
+      </w:r>
+      <w:r>
+        <w:t xml:space="preserve"> </w:t>
+      </w:r>
+      <w:r>
+        <w:rPr>
+          <w:b/>
+        </w:rPr>
+        <w:t>passedValue</w:t>
+      </w:r>
+      <w:r>
+        <w:t>, которая принимает переданный объект.</w:t>
+      </w:r>
+    </w:p>
+    <w:p>
+      <w:pPr>
+        <w:pStyle w:val="ListParagraph"/>
+      </w:pPr>
+      <w:r>
+        <w:rPr>
+          <w:b/>
+        </w:rPr>
+        <w:t>Bundle passedValue = getIntent().getExtras();</w:t>
+      </w:r>
+      <w:r>
+        <w:t xml:space="preserve"> // получаем переданные значения в переменную типа Bundle</w:t>
+      </w:r>
+    </w:p>
+    <w:p>
+      <w:pPr>
+        <w:pStyle w:val="ListParagraph"/>
+        <w:rPr>
+          <w:lang w:val="en-US"/>
+        </w:rPr>
+      </w:pPr>
+      <w:r>
+        <w:rPr>
+          <w:b/>
+          <w:lang w:val="en-US"/>
+        </w:rPr>
+        <w:t>String nameCountry = passedValue.get("nameCountry").toString();</w:t>
+      </w:r>
+      <w:r>
+        <w:rPr>
+          <w:lang w:val="en-US"/>
+        </w:rPr>
+        <w:t xml:space="preserve"> // </w:t>
+      </w:r>
+      <w:r>
+        <w:t>По</w:t>
+      </w:r>
+      <w:r>
+        <w:rPr>
+          <w:lang w:val="en-US"/>
+        </w:rPr>
+        <w:t xml:space="preserve"> </w:t>
+      </w:r>
+      <w:r>
+        <w:t>ключу</w:t>
+      </w:r>
+      <w:r>
+        <w:rPr>
+          <w:lang w:val="en-US"/>
+        </w:rPr>
+        <w:t xml:space="preserve"> "nameCountry" </w:t>
+      </w:r>
+      <w:r>
+        <w:t>получаем</w:t>
+      </w:r>
+      <w:r>
+        <w:rPr>
+          <w:lang w:val="en-US"/>
+        </w:rPr>
+        <w:t xml:space="preserve"> </w:t>
+      </w:r>
+      <w:r>
+        <w:t>значение</w:t>
+      </w:r>
+    </w:p>
+    <w:p>
+      <w:r>
+        <w:rPr>
+          <w:lang w:val="en-US"/>
+        </w:rPr>
+        <w:tab/>
+      </w:r>
+      <w:r>
+        <w:rPr>
+          <w:lang w:val="en-US"/>
+        </w:rPr>
+        <w:t>t</w:t>
+      </w:r>
+      <w:r>
+        <w:t>2.</w:t>
+      </w:r>
+      <w:r>
+        <w:rPr>
+          <w:lang w:val="en-US"/>
+        </w:rPr>
+        <w:t>setText</w:t>
+      </w:r>
+      <w:r>
+        <w:t>(</w:t>
+      </w:r>
+      <w:r>
+        <w:rPr>
+          <w:lang w:val="en-US"/>
+        </w:rPr>
+        <w:t>nameCountry</w:t>
+      </w:r>
+      <w:r>
+        <w:t>);</w:t>
+      </w:r>
+      <w:r>
+        <w:t xml:space="preserve"> // устанавливаем значение необходимой страной</w:t>
+      </w:r>
+    </w:p>
+    <w:p/>
+    <w:p>
+      <w:pPr>
+        <w:pStyle w:val="ListParagraph"/>
+        <w:numPr>
+          <w:ilvl w:val="0"/>
+          <w:numId w:val="4"/>
+        </w:numPr>
+      </w:pPr>
+      <w:r>
+        <w:t xml:space="preserve">В классе </w:t>
+      </w:r>
+      <w:r>
+        <w:rPr>
+          <w:lang w:val="en-US"/>
+        </w:rPr>
+        <w:t>DataAdapter</w:t>
+      </w:r>
+      <w:r>
+        <w:t xml:space="preserve"> </w:t>
+      </w:r>
+      <w:r>
+        <w:t xml:space="preserve">первое, что мы сделаем, так это объявим новую перменную класса </w:t>
+      </w:r>
+      <w:r>
+        <w:drawing>
+          <wp:inline distT="0" distB="0" distL="0" distR="0" wp14:anchorId="715746D4" wp14:editId="0E1F732B">
+            <wp:extent cx="2263336" cy="152413"/>
+            <wp:effectExtent l="0" t="0" r="3810" b="0"/>
+            <wp:docPr id="7" name="Picture 7"/>
+            <wp:cNvGraphicFramePr>
+              <a:graphicFrameLocks xmlns:a="http://schemas.openxmlformats.org/drawingml/2006/main" noChangeAspect="1"/>
+            </wp:cNvGraphicFramePr>
+            <a:graphic xmlns:a="http://schemas.openxmlformats.org/drawingml/2006/main">
+              <a:graphicData uri="http://schemas.openxmlformats.org/drawingml/2006/picture">
+                <pic:pic xmlns:pic="http://schemas.openxmlformats.org/drawingml/2006/picture">
+                  <pic:nvPicPr>
+                    <pic:cNvPr id="1" name=""/>
+                    <pic:cNvPicPr/>
+                  </pic:nvPicPr>
+                  <pic:blipFill>
+                    <a:blip r:embed="rId13"/>
+                    <a:stretch>
+                      <a:fillRect/>
+                    </a:stretch>
+                  </pic:blipFill>
+                  <pic:spPr>
+                    <a:xfrm>
+                      <a:off x="0" y="0"/>
+                      <a:ext cx="2263336" cy="152413"/>
+                    </a:xfrm>
+                    <a:prstGeom prst="rect">
+                      <a:avLst/>
+                    </a:prstGeom>
+                  </pic:spPr>
+                </pic:pic>
+              </a:graphicData>
+            </a:graphic>
+          </wp:inline>
+        </w:drawing>
+      </w:r>
+      <w:r>
+        <w:t>.</w:t>
+      </w:r>
+    </w:p>
+    <w:p>
+      <w:pPr>
+        <w:pStyle w:val="ListParagraph"/>
+      </w:pPr>
+      <w:r>
+        <w:t>В конструкторе инициализируем ее.</w:t>
+      </w:r>
+    </w:p>
+    <w:p>
+      <w:pPr>
+        <w:pStyle w:val="ListParagraph"/>
+      </w:pPr>
+      <w:r>
+        <w:drawing>
+          <wp:inline distT="0" distB="0" distL="0" distR="0" wp14:anchorId="4C6FC060" wp14:editId="15920A58">
+            <wp:extent cx="5296359" cy="1021168"/>
+            <wp:effectExtent l="0" t="0" r="0" b="7620"/>
+            <wp:docPr id="8" name="Picture 8"/>
+            <wp:cNvGraphicFramePr>
+              <a:graphicFrameLocks xmlns:a="http://schemas.openxmlformats.org/drawingml/2006/main" noChangeAspect="1"/>
+            </wp:cNvGraphicFramePr>
+            <a:graphic xmlns:a="http://schemas.openxmlformats.org/drawingml/2006/main">
+              <a:graphicData uri="http://schemas.openxmlformats.org/drawingml/2006/picture">
+                <pic:pic xmlns:pic="http://schemas.openxmlformats.org/drawingml/2006/picture">
+                  <pic:nvPicPr>
+                    <pic:cNvPr id="1" name=""/>
+                    <pic:cNvPicPr/>
+                  </pic:nvPicPr>
+                  <pic:blipFill>
+                    <a:blip r:embed="rId14"/>
+                    <a:stretch>
+                      <a:fillRect/>
+                    </a:stretch>
+                  </pic:blipFill>
+                  <pic:spPr>
+                    <a:xfrm>
+                      <a:off x="0" y="0"/>
+                      <a:ext cx="5296359" cy="1021168"/>
+                    </a:xfrm>
+                    <a:prstGeom prst="rect">
+                      <a:avLst/>
+                    </a:prstGeom>
+                  </pic:spPr>
+                </pic:pic>
+              </a:graphicData>
+            </a:graphic>
+          </wp:inline>
+        </w:drawing>
+      </w:r>
+    </w:p>
+    <w:p>
+      <w:pPr>
+        <w:pStyle w:val="ListParagraph"/>
+      </w:pPr>
+      <w:r>
+        <w:t>Эта переменная необходима, для того чтобы брать значение текущего контекта в внутреннем классе, когда будем названачать на каждый итем</w:t>
+      </w:r>
+    </w:p>
+    <w:p>
+      <w:pPr>
+        <w:pStyle w:val="ListParagraph"/>
+      </w:pPr>
+      <w:r>
+        <w:t>событие.</w:t>
+      </w:r>
+    </w:p>
+    <w:p>
+      <w:pPr>
+        <w:pStyle w:val="ListParagraph"/>
+      </w:pPr>
+    </w:p>
+    <w:p>
+      <w:pPr>
+        <w:pStyle w:val="ListParagraph"/>
+      </w:pPr>
+      <w:r>
+        <w:t xml:space="preserve">Далее, немного переделаем метод </w:t>
+      </w:r>
+      <w:r>
+        <w:rPr>
+          <w:lang w:val="en-US"/>
+        </w:rPr>
+        <w:t>onClick</w:t>
+      </w:r>
+      <w:r>
+        <w:t>, который выводил нам в консоль «</w:t>
+      </w:r>
+      <w:r>
+        <w:rPr>
+          <w:lang w:val="en-US"/>
+        </w:rPr>
+        <w:t>dfer</w:t>
+      </w:r>
+      <w:r>
+        <w:t>2222</w:t>
+      </w:r>
+      <w:r>
+        <w:t>» таким образом:</w:t>
+      </w:r>
+    </w:p>
+    <w:p>
+      <w:pPr>
+        <w:pStyle w:val="ListParagraph"/>
+      </w:pPr>
+    </w:p>
+    <w:p>
+      <w:pPr>
+        <w:pStyle w:val="ListParagraph"/>
+      </w:pPr>
+      <w:r>
+        <w:drawing>
+          <wp:inline distT="0" distB="0" distL="0" distR="0" wp14:anchorId="51A8BB70" wp14:editId="116EE337">
+            <wp:extent cx="7361558" cy="2918713"/>
+            <wp:effectExtent l="0" t="0" r="0" b="0"/>
+            <wp:docPr id="9" name="Picture 9"/>
+            <wp:cNvGraphicFramePr>
+              <a:graphicFrameLocks xmlns:a="http://schemas.openxmlformats.org/drawingml/2006/main" noChangeAspect="1"/>
+            </wp:cNvGraphicFramePr>
+            <a:graphic xmlns:a="http://schemas.openxmlformats.org/drawingml/2006/main">
+              <a:graphicData uri="http://schemas.openxmlformats.org/drawingml/2006/picture">
+                <pic:pic xmlns:pic="http://schemas.openxmlformats.org/drawingml/2006/picture">
+                  <pic:nvPicPr>
+                    <pic:cNvPr id="1" name=""/>
+                    <pic:cNvPicPr/>
+                  </pic:nvPicPr>
+                  <pic:blipFill>
+                    <a:blip r:embed="rId15"/>
+                    <a:stretch>
+                      <a:fillRect/>
+                    </a:stretch>
+                  </pic:blipFill>
+                  <pic:spPr>
+                    <a:xfrm>
+                      <a:off x="0" y="0"/>
+                      <a:ext cx="7361558" cy="2918713"/>
+                    </a:xfrm>
+                    <a:prstGeom prst="rect">
+                      <a:avLst/>
+                    </a:prstGeom>
+                  </pic:spPr>
+                </pic:pic>
+              </a:graphicData>
+            </a:graphic>
+          </wp:inline>
+        </w:drawing>
+      </w:r>
+    </w:p>
+    <w:p>
+      <w:pPr>
+        <w:pStyle w:val="ListParagraph"/>
+      </w:pPr>
+      <w:r>
+        <w:t xml:space="preserve"> </w:t>
+      </w:r>
+    </w:p>
+    <w:p>
+      <w:pPr>
+        <w:pStyle w:val="ListParagraph"/>
+      </w:pPr>
+      <w:r>
+        <w:t xml:space="preserve">Тут нужно обратить внимание, что мы добавили в методе новую переменную </w:t>
+      </w:r>
+      <w:r>
+        <w:rPr>
+          <w:b/>
+          <w:lang w:val="en-US"/>
+        </w:rPr>
+        <w:t>final</w:t>
+      </w:r>
+      <w:r>
+        <w:rPr>
+          <w:b/>
+        </w:rPr>
+        <w:t xml:space="preserve"> </w:t>
+      </w:r>
+      <w:r>
+        <w:rPr>
+          <w:b/>
+          <w:lang w:val="en-US"/>
+        </w:rPr>
+        <w:t>String</w:t>
+      </w:r>
+      <w:r>
+        <w:rPr>
+          <w:b/>
+        </w:rPr>
+        <w:t xml:space="preserve"> </w:t>
+      </w:r>
+      <w:r>
+        <w:rPr>
+          <w:b/>
+          <w:lang w:val="en-US"/>
+        </w:rPr>
+        <w:t>nameCountry</w:t>
+      </w:r>
+      <w:r>
+        <w:t xml:space="preserve">, в ней мы сохраняем поле </w:t>
+      </w:r>
+      <w:r>
+        <w:rPr>
+          <w:lang w:val="en-US"/>
+        </w:rPr>
+        <w:t>name</w:t>
+      </w:r>
+      <w:r>
+        <w:t xml:space="preserve"> </w:t>
+      </w:r>
+    </w:p>
+    <w:p>
+      <w:pPr>
+        <w:pStyle w:val="ListParagraph"/>
+      </w:pPr>
+      <w:r>
+        <w:t xml:space="preserve">класса </w:t>
+      </w:r>
+      <w:r>
+        <w:rPr>
+          <w:lang w:val="en-US"/>
+        </w:rPr>
+        <w:t>ObjectCountry</w:t>
+      </w:r>
+      <w:r>
+        <w:t xml:space="preserve">, чтобы без проблем передать в метод </w:t>
+      </w:r>
+      <w:r>
+        <w:rPr>
+          <w:lang w:val="en-US"/>
+        </w:rPr>
+        <w:t>onClick</w:t>
+      </w:r>
+      <w:r>
+        <w:t xml:space="preserve"> внутреннего (или ананимного? изучить) класса, а именно,</w:t>
+      </w:r>
+    </w:p>
+    <w:p>
+      <w:pPr>
+        <w:pStyle w:val="ListParagraph"/>
+        <w:rPr>
+          <w:lang w:val="en-US"/>
+        </w:rPr>
+      </w:pPr>
+      <w:r>
+        <w:t>в</w:t>
+      </w:r>
+      <w:r>
+        <w:rPr>
+          <w:lang w:val="en-US"/>
+        </w:rPr>
+        <w:t xml:space="preserve"> </w:t>
+      </w:r>
+      <w:r>
+        <w:t>строку</w:t>
+      </w:r>
+      <w:r>
+        <w:rPr>
+          <w:lang w:val="en-US"/>
+        </w:rPr>
+        <w:t xml:space="preserve"> intent.putExtra("nameCountry", nameCountry); </w:t>
+      </w:r>
       <w:bookmarkStart w:id="0" w:name="_GoBack"/>
       <w:bookmarkEnd w:id="0"/>
     </w:p>
     <w:p>
       <w:pPr>
-        <w:spacing w:after="0" w:line="360" w:lineRule="auto"/>
-      </w:pPr>
-    </w:p>
-    <w:p>
-      <w:pPr>
-        <w:spacing w:line="240" w:lineRule="auto"/>
-      </w:pPr>
-    </w:p>
-    <w:p>
-      <w:pPr>
-        <w:spacing w:line="240" w:lineRule="auto"/>
-      </w:pPr>
-    </w:p>
-    <w:p/>
-    <w:p/>
+        <w:pStyle w:val="ListParagraph"/>
+      </w:pPr>
+      <w:r>
+        <w:t xml:space="preserve">Кстати, вот в этом методе </w:t>
+      </w:r>
+      <w:r>
+        <w:rPr>
+          <w:lang w:val="en-US"/>
+        </w:rPr>
+        <w:t>onClick</w:t>
+      </w:r>
+      <w:r>
+        <w:t xml:space="preserve"> нам и требуется новая добавленная отдельная переменная </w:t>
+      </w:r>
+      <w:r>
+        <w:rPr>
+          <w:b/>
+          <w:lang w:val="en-US"/>
+        </w:rPr>
+        <w:t>mContext</w:t>
+      </w:r>
+      <w:r>
+        <w:t xml:space="preserve">, так как </w:t>
+      </w:r>
+      <w:r>
+        <w:rPr>
+          <w:b/>
+          <w:lang w:val="en-US"/>
+        </w:rPr>
+        <w:t>this</w:t>
+      </w:r>
+      <w:r>
+        <w:t xml:space="preserve"> </w:t>
+      </w:r>
+      <w:r>
+        <w:t>тут не работает.</w:t>
+      </w:r>
+    </w:p>
     <w:p/>
     <w:p/>
     <w:p/>
@@ -713,9 +2479,9 @@
 <file path=word/numbering.xml><?xml version="1.0" encoding="utf-8"?>
 <w:numbering xmlns:wpc="http://schemas.microsoft.com/office/word/2010/wordprocessingCanvas" xmlns:cx="http://schemas.microsoft.com/office/drawing/2014/chartex" xmlns:cx1="http://schemas.microsoft.com/office/drawing/2015/9/8/chartex" xmlns:mc="http://schemas.openxmlformats.org/markup-compatibility/2006" xmlns:o="urn:schemas-microsoft-com:office:office" xmlns:r="http://schemas.openxmlformats.org/officeDocument/2006/relationships" xmlns:m="http://schemas.openxmlformats.org/officeDocument/2006/math" xmlns:v="urn:schemas-microsoft-com:vml" xmlns:wp14="http://schemas.microsoft.com/office/word/2010/wordprocessingDrawing" xmlns:wp="http://schemas.openxmlformats.org/drawingml/2006/wordprocessingDrawing" xmlns:w10="urn:schemas-microsoft-com:office:word" xmlns:w="http://schemas.openxmlformats.org/wordprocessingml/2006/main" xmlns:w14="http://schemas.microsoft.com/office/word/2010/wordml" xmlns:w15="http://schemas.microsoft.com/office/word/2012/wordml" xmlns:w16se="http://schemas.microsoft.com/office/word/2015/wordml/symex" xmlns:wpg="http://schemas.microsoft.com/office/word/2010/wordprocessingGroup" xmlns:wpi="http://schemas.microsoft.com/office/word/2010/wordprocessingInk" xmlns:wne="http://schemas.microsoft.com/office/word/2006/wordml" xmlns:wps="http://schemas.microsoft.com/office/word/2010/wordprocessingShape" mc:Ignorable="w14 w15 w16se wp14">
   <w:abstractNum w:abstractNumId="0" w15:restartNumberingAfterBreak="0">
-    <w:nsid w:val="47362BCA"/>
+    <w:nsid w:val="06A1057F"/>
     <w:multiLevelType w:val="hybridMultilevel"/>
-    <w:tmpl w:val="9A1A4D66"/>
+    <w:tmpl w:val="B3B814A6"/>
     <w:lvl w:ilvl="0" w:tplc="0419000F">
       <w:start w:val="1"/>
       <w:numFmt w:val="decimal"/>
@@ -801,7 +2567,331 @@
       </w:pPr>
     </w:lvl>
   </w:abstractNum>
+  <w:abstractNum w:abstractNumId="1" w15:restartNumberingAfterBreak="0">
+    <w:nsid w:val="172B7549"/>
+    <w:multiLevelType w:val="hybridMultilevel"/>
+    <w:tmpl w:val="6E80B87E"/>
+    <w:lvl w:ilvl="0" w:tplc="04190001">
+      <w:start w:val="1"/>
+      <w:numFmt w:val="bullet"/>
+      <w:lvlText w:val=""/>
+      <w:lvlJc w:val="left"/>
+      <w:pPr>
+        <w:ind w:left="720" w:hanging="360"/>
+      </w:pPr>
+      <w:rPr>
+        <w:rFonts w:ascii="Symbol" w:hAnsi="Symbol" w:hint="default"/>
+      </w:rPr>
+    </w:lvl>
+    <w:lvl w:ilvl="1" w:tplc="04190003" w:tentative="1">
+      <w:start w:val="1"/>
+      <w:numFmt w:val="bullet"/>
+      <w:lvlText w:val="o"/>
+      <w:lvlJc w:val="left"/>
+      <w:pPr>
+        <w:ind w:left="1440" w:hanging="360"/>
+      </w:pPr>
+      <w:rPr>
+        <w:rFonts w:ascii="Courier New" w:hAnsi="Courier New" w:cs="Courier New" w:hint="default"/>
+      </w:rPr>
+    </w:lvl>
+    <w:lvl w:ilvl="2" w:tplc="04190005" w:tentative="1">
+      <w:start w:val="1"/>
+      <w:numFmt w:val="bullet"/>
+      <w:lvlText w:val=""/>
+      <w:lvlJc w:val="left"/>
+      <w:pPr>
+        <w:ind w:left="2160" w:hanging="360"/>
+      </w:pPr>
+      <w:rPr>
+        <w:rFonts w:ascii="Wingdings" w:hAnsi="Wingdings" w:hint="default"/>
+      </w:rPr>
+    </w:lvl>
+    <w:lvl w:ilvl="3" w:tplc="04190001" w:tentative="1">
+      <w:start w:val="1"/>
+      <w:numFmt w:val="bullet"/>
+      <w:lvlText w:val=""/>
+      <w:lvlJc w:val="left"/>
+      <w:pPr>
+        <w:ind w:left="2880" w:hanging="360"/>
+      </w:pPr>
+      <w:rPr>
+        <w:rFonts w:ascii="Symbol" w:hAnsi="Symbol" w:hint="default"/>
+      </w:rPr>
+    </w:lvl>
+    <w:lvl w:ilvl="4" w:tplc="04190003" w:tentative="1">
+      <w:start w:val="1"/>
+      <w:numFmt w:val="bullet"/>
+      <w:lvlText w:val="o"/>
+      <w:lvlJc w:val="left"/>
+      <w:pPr>
+        <w:ind w:left="3600" w:hanging="360"/>
+      </w:pPr>
+      <w:rPr>
+        <w:rFonts w:ascii="Courier New" w:hAnsi="Courier New" w:cs="Courier New" w:hint="default"/>
+      </w:rPr>
+    </w:lvl>
+    <w:lvl w:ilvl="5" w:tplc="04190005" w:tentative="1">
+      <w:start w:val="1"/>
+      <w:numFmt w:val="bullet"/>
+      <w:lvlText w:val=""/>
+      <w:lvlJc w:val="left"/>
+      <w:pPr>
+        <w:ind w:left="4320" w:hanging="360"/>
+      </w:pPr>
+      <w:rPr>
+        <w:rFonts w:ascii="Wingdings" w:hAnsi="Wingdings" w:hint="default"/>
+      </w:rPr>
+    </w:lvl>
+    <w:lvl w:ilvl="6" w:tplc="04190001" w:tentative="1">
+      <w:start w:val="1"/>
+      <w:numFmt w:val="bullet"/>
+      <w:lvlText w:val=""/>
+      <w:lvlJc w:val="left"/>
+      <w:pPr>
+        <w:ind w:left="5040" w:hanging="360"/>
+      </w:pPr>
+      <w:rPr>
+        <w:rFonts w:ascii="Symbol" w:hAnsi="Symbol" w:hint="default"/>
+      </w:rPr>
+    </w:lvl>
+    <w:lvl w:ilvl="7" w:tplc="04190003" w:tentative="1">
+      <w:start w:val="1"/>
+      <w:numFmt w:val="bullet"/>
+      <w:lvlText w:val="o"/>
+      <w:lvlJc w:val="left"/>
+      <w:pPr>
+        <w:ind w:left="5760" w:hanging="360"/>
+      </w:pPr>
+      <w:rPr>
+        <w:rFonts w:ascii="Courier New" w:hAnsi="Courier New" w:cs="Courier New" w:hint="default"/>
+      </w:rPr>
+    </w:lvl>
+    <w:lvl w:ilvl="8" w:tplc="04190005" w:tentative="1">
+      <w:start w:val="1"/>
+      <w:numFmt w:val="bullet"/>
+      <w:lvlText w:val=""/>
+      <w:lvlJc w:val="left"/>
+      <w:pPr>
+        <w:ind w:left="6480" w:hanging="360"/>
+      </w:pPr>
+      <w:rPr>
+        <w:rFonts w:ascii="Wingdings" w:hAnsi="Wingdings" w:hint="default"/>
+      </w:rPr>
+    </w:lvl>
+  </w:abstractNum>
+  <w:abstractNum w:abstractNumId="2" w15:restartNumberingAfterBreak="0">
+    <w:nsid w:val="201168EC"/>
+    <w:multiLevelType w:val="hybridMultilevel"/>
+    <w:tmpl w:val="03B2016C"/>
+    <w:lvl w:ilvl="0" w:tplc="04190001">
+      <w:start w:val="1"/>
+      <w:numFmt w:val="bullet"/>
+      <w:lvlText w:val=""/>
+      <w:lvlJc w:val="left"/>
+      <w:pPr>
+        <w:ind w:left="720" w:hanging="360"/>
+      </w:pPr>
+      <w:rPr>
+        <w:rFonts w:ascii="Symbol" w:hAnsi="Symbol" w:hint="default"/>
+      </w:rPr>
+    </w:lvl>
+    <w:lvl w:ilvl="1" w:tplc="04190003" w:tentative="1">
+      <w:start w:val="1"/>
+      <w:numFmt w:val="bullet"/>
+      <w:lvlText w:val="o"/>
+      <w:lvlJc w:val="left"/>
+      <w:pPr>
+        <w:ind w:left="1440" w:hanging="360"/>
+      </w:pPr>
+      <w:rPr>
+        <w:rFonts w:ascii="Courier New" w:hAnsi="Courier New" w:cs="Courier New" w:hint="default"/>
+      </w:rPr>
+    </w:lvl>
+    <w:lvl w:ilvl="2" w:tplc="04190005" w:tentative="1">
+      <w:start w:val="1"/>
+      <w:numFmt w:val="bullet"/>
+      <w:lvlText w:val=""/>
+      <w:lvlJc w:val="left"/>
+      <w:pPr>
+        <w:ind w:left="2160" w:hanging="360"/>
+      </w:pPr>
+      <w:rPr>
+        <w:rFonts w:ascii="Wingdings" w:hAnsi="Wingdings" w:hint="default"/>
+      </w:rPr>
+    </w:lvl>
+    <w:lvl w:ilvl="3" w:tplc="04190001" w:tentative="1">
+      <w:start w:val="1"/>
+      <w:numFmt w:val="bullet"/>
+      <w:lvlText w:val=""/>
+      <w:lvlJc w:val="left"/>
+      <w:pPr>
+        <w:ind w:left="2880" w:hanging="360"/>
+      </w:pPr>
+      <w:rPr>
+        <w:rFonts w:ascii="Symbol" w:hAnsi="Symbol" w:hint="default"/>
+      </w:rPr>
+    </w:lvl>
+    <w:lvl w:ilvl="4" w:tplc="04190003" w:tentative="1">
+      <w:start w:val="1"/>
+      <w:numFmt w:val="bullet"/>
+      <w:lvlText w:val="o"/>
+      <w:lvlJc w:val="left"/>
+      <w:pPr>
+        <w:ind w:left="3600" w:hanging="360"/>
+      </w:pPr>
+      <w:rPr>
+        <w:rFonts w:ascii="Courier New" w:hAnsi="Courier New" w:cs="Courier New" w:hint="default"/>
+      </w:rPr>
+    </w:lvl>
+    <w:lvl w:ilvl="5" w:tplc="04190005" w:tentative="1">
+      <w:start w:val="1"/>
+      <w:numFmt w:val="bullet"/>
+      <w:lvlText w:val=""/>
+      <w:lvlJc w:val="left"/>
+      <w:pPr>
+        <w:ind w:left="4320" w:hanging="360"/>
+      </w:pPr>
+      <w:rPr>
+        <w:rFonts w:ascii="Wingdings" w:hAnsi="Wingdings" w:hint="default"/>
+      </w:rPr>
+    </w:lvl>
+    <w:lvl w:ilvl="6" w:tplc="04190001" w:tentative="1">
+      <w:start w:val="1"/>
+      <w:numFmt w:val="bullet"/>
+      <w:lvlText w:val=""/>
+      <w:lvlJc w:val="left"/>
+      <w:pPr>
+        <w:ind w:left="5040" w:hanging="360"/>
+      </w:pPr>
+      <w:rPr>
+        <w:rFonts w:ascii="Symbol" w:hAnsi="Symbol" w:hint="default"/>
+      </w:rPr>
+    </w:lvl>
+    <w:lvl w:ilvl="7" w:tplc="04190003" w:tentative="1">
+      <w:start w:val="1"/>
+      <w:numFmt w:val="bullet"/>
+      <w:lvlText w:val="o"/>
+      <w:lvlJc w:val="left"/>
+      <w:pPr>
+        <w:ind w:left="5760" w:hanging="360"/>
+      </w:pPr>
+      <w:rPr>
+        <w:rFonts w:ascii="Courier New" w:hAnsi="Courier New" w:cs="Courier New" w:hint="default"/>
+      </w:rPr>
+    </w:lvl>
+    <w:lvl w:ilvl="8" w:tplc="04190005" w:tentative="1">
+      <w:start w:val="1"/>
+      <w:numFmt w:val="bullet"/>
+      <w:lvlText w:val=""/>
+      <w:lvlJc w:val="left"/>
+      <w:pPr>
+        <w:ind w:left="6480" w:hanging="360"/>
+      </w:pPr>
+      <w:rPr>
+        <w:rFonts w:ascii="Wingdings" w:hAnsi="Wingdings" w:hint="default"/>
+      </w:rPr>
+    </w:lvl>
+  </w:abstractNum>
+  <w:abstractNum w:abstractNumId="3" w15:restartNumberingAfterBreak="0">
+    <w:nsid w:val="47362BCA"/>
+    <w:multiLevelType w:val="hybridMultilevel"/>
+    <w:tmpl w:val="9A1A4D66"/>
+    <w:lvl w:ilvl="0" w:tplc="0419000F">
+      <w:start w:val="1"/>
+      <w:numFmt w:val="decimal"/>
+      <w:lvlText w:val="%1."/>
+      <w:lvlJc w:val="left"/>
+      <w:pPr>
+        <w:ind w:left="720" w:hanging="360"/>
+      </w:pPr>
+      <w:rPr>
+        <w:rFonts w:hint="default"/>
+      </w:rPr>
+    </w:lvl>
+    <w:lvl w:ilvl="1" w:tplc="04190019" w:tentative="1">
+      <w:start w:val="1"/>
+      <w:numFmt w:val="lowerLetter"/>
+      <w:lvlText w:val="%2."/>
+      <w:lvlJc w:val="left"/>
+      <w:pPr>
+        <w:ind w:left="1440" w:hanging="360"/>
+      </w:pPr>
+    </w:lvl>
+    <w:lvl w:ilvl="2" w:tplc="0419001B" w:tentative="1">
+      <w:start w:val="1"/>
+      <w:numFmt w:val="lowerRoman"/>
+      <w:lvlText w:val="%3."/>
+      <w:lvlJc w:val="right"/>
+      <w:pPr>
+        <w:ind w:left="2160" w:hanging="180"/>
+      </w:pPr>
+    </w:lvl>
+    <w:lvl w:ilvl="3" w:tplc="0419000F" w:tentative="1">
+      <w:start w:val="1"/>
+      <w:numFmt w:val="decimal"/>
+      <w:lvlText w:val="%4."/>
+      <w:lvlJc w:val="left"/>
+      <w:pPr>
+        <w:ind w:left="2880" w:hanging="360"/>
+      </w:pPr>
+    </w:lvl>
+    <w:lvl w:ilvl="4" w:tplc="04190019" w:tentative="1">
+      <w:start w:val="1"/>
+      <w:numFmt w:val="lowerLetter"/>
+      <w:lvlText w:val="%5."/>
+      <w:lvlJc w:val="left"/>
+      <w:pPr>
+        <w:ind w:left="3600" w:hanging="360"/>
+      </w:pPr>
+    </w:lvl>
+    <w:lvl w:ilvl="5" w:tplc="0419001B" w:tentative="1">
+      <w:start w:val="1"/>
+      <w:numFmt w:val="lowerRoman"/>
+      <w:lvlText w:val="%6."/>
+      <w:lvlJc w:val="right"/>
+      <w:pPr>
+        <w:ind w:left="4320" w:hanging="180"/>
+      </w:pPr>
+    </w:lvl>
+    <w:lvl w:ilvl="6" w:tplc="0419000F" w:tentative="1">
+      <w:start w:val="1"/>
+      <w:numFmt w:val="decimal"/>
+      <w:lvlText w:val="%7."/>
+      <w:lvlJc w:val="left"/>
+      <w:pPr>
+        <w:ind w:left="5040" w:hanging="360"/>
+      </w:pPr>
+    </w:lvl>
+    <w:lvl w:ilvl="7" w:tplc="04190019" w:tentative="1">
+      <w:start w:val="1"/>
+      <w:numFmt w:val="lowerLetter"/>
+      <w:lvlText w:val="%8."/>
+      <w:lvlJc w:val="left"/>
+      <w:pPr>
+        <w:ind w:left="5760" w:hanging="360"/>
+      </w:pPr>
+    </w:lvl>
+    <w:lvl w:ilvl="8" w:tplc="0419001B" w:tentative="1">
+      <w:start w:val="1"/>
+      <w:numFmt w:val="lowerRoman"/>
+      <w:lvlText w:val="%9."/>
+      <w:lvlJc w:val="right"/>
+      <w:pPr>
+        <w:ind w:left="6480" w:hanging="180"/>
+      </w:pPr>
+    </w:lvl>
+  </w:abstractNum>
   <w:num w:numId="1">
+    <w:abstractNumId w:val="3"/>
+  </w:num>
+  <w:num w:numId="2">
+    <w:abstractNumId w:val="1"/>
+  </w:num>
+  <w:num w:numId="3">
+    <w:abstractNumId w:val="2"/>
+  </w:num>
+  <w:num w:numId="4">
     <w:abstractNumId w:val="0"/>
   </w:num>
 </w:numbering>
@@ -1359,6 +3449,56 @@
       <w:u w:val="single"/>
     </w:rPr>
   </w:style>
+  <w:style w:type="paragraph" w:styleId="HTMLPreformatted">
+    <w:name w:val="HTML Preformatted"/>
+    <w:basedOn w:val="Normal"/>
+    <w:link w:val="HTMLPreformattedChar"/>
+    <w:uiPriority w:val="99"/>
+    <w:semiHidden/>
+    <w:unhideWhenUsed/>
+    <w:rsid w:val="006C12E3"/>
+    <w:pPr>
+      <w:tabs>
+        <w:tab w:val="left" w:pos="916"/>
+        <w:tab w:val="left" w:pos="1832"/>
+        <w:tab w:val="left" w:pos="2748"/>
+        <w:tab w:val="left" w:pos="3664"/>
+        <w:tab w:val="left" w:pos="4580"/>
+        <w:tab w:val="left" w:pos="5496"/>
+        <w:tab w:val="left" w:pos="6412"/>
+        <w:tab w:val="left" w:pos="7328"/>
+        <w:tab w:val="left" w:pos="8244"/>
+        <w:tab w:val="left" w:pos="9160"/>
+        <w:tab w:val="left" w:pos="10076"/>
+        <w:tab w:val="left" w:pos="10992"/>
+        <w:tab w:val="left" w:pos="11908"/>
+        <w:tab w:val="left" w:pos="12824"/>
+        <w:tab w:val="left" w:pos="13740"/>
+        <w:tab w:val="left" w:pos="14656"/>
+      </w:tabs>
+      <w:spacing w:after="0" w:line="240" w:lineRule="auto"/>
+    </w:pPr>
+    <w:rPr>
+      <w:rFonts w:ascii="Courier New" w:eastAsia="Times New Roman" w:hAnsi="Courier New" w:cs="Courier New"/>
+      <w:sz w:val="20"/>
+      <w:szCs w:val="20"/>
+      <w:lang w:eastAsia="ru-RU"/>
+    </w:rPr>
+  </w:style>
+  <w:style w:type="character" w:customStyle="1" w:styleId="HTMLPreformattedChar">
+    <w:name w:val="HTML Preformatted Char"/>
+    <w:basedOn w:val="DefaultParagraphFont"/>
+    <w:link w:val="HTMLPreformatted"/>
+    <w:uiPriority w:val="99"/>
+    <w:semiHidden/>
+    <w:rsid w:val="006C12E3"/>
+    <w:rPr>
+      <w:rFonts w:ascii="Courier New" w:eastAsia="Times New Roman" w:hAnsi="Courier New" w:cs="Courier New"/>
+      <w:sz w:val="20"/>
+      <w:szCs w:val="20"/>
+      <w:lang w:eastAsia="ru-RU"/>
+    </w:rPr>
+  </w:style>
 </w:styles>
 </file>
 
@@ -1628,7 +3768,7 @@
 </file>
 
 <file path=customXml/itemProps1.xml><?xml version="1.0" encoding="utf-8"?>
-<ds:datastoreItem xmlns:ds="http://schemas.openxmlformats.org/officeDocument/2006/customXml" ds:itemID="{8A1FBE6C-C5EF-44E1-B69F-1D37993FA11D}">
+<ds:datastoreItem xmlns:ds="http://schemas.openxmlformats.org/officeDocument/2006/customXml" ds:itemID="{21F6B1B0-37BB-4B99-B746-96D8063221BF}">
   <ds:schemaRefs>
     <ds:schemaRef ds:uri="http://schemas.openxmlformats.org/officeDocument/2006/bibliography"/>
   </ds:schemaRefs>

</xml_diff>

<commit_message>
I do not make download file into folder Downloads at the phone
</commit_message>
<xml_diff>
--- a/NotesWithPages.docx
+++ b/NotesWithPages.docx
@@ -702,10 +702,7 @@
         <w:fldChar w:fldCharType="begin"/>
       </w:r>
       <w:r>
-        <w:instrText xml:space="preserve"> HYPERLINK "https://codingwithmitch.com/blog/android-recycle</w:instrText>
-      </w:r>
-      <w:r>
-        <w:instrText xml:space="preserve">rview-onclicklistener/" </w:instrText>
+        <w:instrText xml:space="preserve"> HYPERLINK "https://codingwithmitch.com/blog/android-recyclerview-onclicklistener/" </w:instrText>
       </w:r>
       <w:r>
         <w:fldChar w:fldCharType="separate"/>
@@ -3095,7 +3092,6 @@
           <w:b/>
           <w:sz w:val="24"/>
           <w:szCs w:val="24"/>
-          <w:lang w:val="en-US"/>
         </w:rPr>
       </w:pPr>
       <w:r>
@@ -4710,7 +4706,13 @@
         <w:spacing w:after="0"/>
       </w:pPr>
       <w:r>
-        <w:t>Завтавка пока так себе, с ней поработать над дизайном, стилистикой и разметкой, но это потом. Пока это сойдет для программы, чтобы тестить и изучить как работает всё.</w:t>
+        <w:t>За</w:t>
+      </w:r>
+      <w:r>
+        <w:t>с</w:t>
+      </w:r>
+      <w:r>
+        <w:t>тавка пока так себе, с ней поработать над дизайном, стилистикой и разметкой, но это потом. Пока это сойдет для программы, чтобы тестить и изучить как работает всё.</w:t>
       </w:r>
     </w:p>
     <w:p>
@@ -5764,6 +5766,429 @@
       <w:r>
         <w:t>, а до нее якобы нет ничего.</w:t>
       </w:r>
+    </w:p>
+    <w:p>
+      <w:pPr>
+        <w:spacing w:after="0"/>
+      </w:pPr>
+    </w:p>
+    <w:p>
+      <w:pPr>
+        <w:spacing w:after="0"/>
+        <w:rPr>
+          <w:b/>
+          <w:highlight w:val="lightGray"/>
+        </w:rPr>
+      </w:pPr>
+      <w:r>
+        <w:rPr>
+          <w:b/>
+          <w:highlight w:val="lightGray"/>
+        </w:rPr>
+        <w:t>Нужно знать!</w:t>
+      </w:r>
+    </w:p>
+    <w:p>
+      <w:pPr>
+        <w:spacing w:after="0"/>
+        <w:rPr>
+          <w:highlight w:val="lightGray"/>
+        </w:rPr>
+      </w:pPr>
+      <w:r>
+        <w:rPr>
+          <w:highlight w:val="lightGray"/>
+        </w:rPr>
+        <w:t xml:space="preserve">Есть такой метод </w:t>
+      </w:r>
+      <w:r>
+        <w:rPr>
+          <w:b/>
+          <w:highlight w:val="lightGray"/>
+        </w:rPr>
+        <w:t xml:space="preserve">onBackPressed, </w:t>
+      </w:r>
+      <w:r>
+        <w:rPr>
+          <w:highlight w:val="lightGray"/>
+        </w:rPr>
+        <w:t>который можно переопределить в любом классе активити. В нем можно выстроить логику того, что необходимо делать</w:t>
+      </w:r>
+    </w:p>
+    <w:p>
+      <w:pPr>
+        <w:spacing w:after="0"/>
+      </w:pPr>
+      <w:r>
+        <w:rPr>
+          <w:highlight w:val="lightGray"/>
+        </w:rPr>
+        <w:t>при нажатии пользователем системной кнопки «назад»</w:t>
+      </w:r>
+    </w:p>
+    <w:p/>
+    <w:p>
+      <w:r>
+        <w:t>21.02.2020</w:t>
+      </w:r>
+    </w:p>
+    <w:p>
+      <w:pPr>
+        <w:spacing w:after="0"/>
+      </w:pPr>
+      <w:r>
+        <w:t xml:space="preserve">Есть аудиозаписи. В формате .wav. Пока не знаю, сможем ли мы их прокрутить или только </w:t>
+      </w:r>
+      <w:r>
+        <w:t>.</w:t>
+      </w:r>
+      <w:r>
+        <w:rPr>
+          <w:lang w:val="en-US"/>
+        </w:rPr>
+        <w:t>m</w:t>
+      </w:r>
+      <w:r>
+        <w:t xml:space="preserve">p3. </w:t>
+      </w:r>
+    </w:p>
+    <w:p>
+      <w:pPr>
+        <w:spacing w:after="0"/>
+      </w:pPr>
+      <w:r>
+        <w:t>В общем, сейчас что необходимо сделать. Нам нужно все эти записи сохранить в базе данных, к которой будем подключаться из приложения.</w:t>
+      </w:r>
+    </w:p>
+    <w:p>
+      <w:pPr>
+        <w:spacing w:after="0"/>
+      </w:pPr>
+      <w:r>
+        <w:t xml:space="preserve">База данный это </w:t>
+      </w:r>
+      <w:r>
+        <w:rPr>
+          <w:lang w:val="en-US"/>
+        </w:rPr>
+        <w:t>Firebase</w:t>
+      </w:r>
+      <w:r>
+        <w:t xml:space="preserve"> </w:t>
+      </w:r>
+      <w:r>
+        <w:t xml:space="preserve">от </w:t>
+      </w:r>
+      <w:r>
+        <w:rPr>
+          <w:lang w:val="en-US"/>
+        </w:rPr>
+        <w:t>Google</w:t>
+      </w:r>
+      <w:r>
+        <w:t>.</w:t>
+      </w:r>
+      <w:r>
+        <w:t xml:space="preserve"> Заходим туда, создаем новый проект и называем его </w:t>
+      </w:r>
+      <w:proofErr w:type="spellStart"/>
+      <w:r>
+        <w:rPr>
+          <w:lang w:val="en-US"/>
+        </w:rPr>
+        <w:t>Samsebetourist</w:t>
+      </w:r>
+      <w:proofErr w:type="spellEnd"/>
+      <w:r>
+        <w:t>. При создании проекта предлагается (и даже рекомендуется)</w:t>
+      </w:r>
+    </w:p>
+    <w:p>
+      <w:pPr>
+        <w:spacing w:after="0"/>
+        <w:rPr>
+          <w:lang w:val="en-US"/>
+        </w:rPr>
+      </w:pPr>
+      <w:r>
+        <w:t>включить гугл аналитику.</w:t>
+      </w:r>
+    </w:p>
+    <w:p>
+      <w:pPr>
+        <w:spacing w:after="0"/>
+      </w:pPr>
+      <w:r>
+        <w:t xml:space="preserve">В общем, заходим туда и нам наверно нужно использовать не </w:t>
+      </w:r>
+      <w:r>
+        <w:rPr>
+          <w:lang w:val="en-US"/>
+        </w:rPr>
+        <w:t>Database</w:t>
+      </w:r>
+      <w:r>
+        <w:t xml:space="preserve">, </w:t>
+      </w:r>
+      <w:r>
+        <w:t xml:space="preserve">а </w:t>
+      </w:r>
+      <w:r>
+        <w:rPr>
+          <w:lang w:val="en-US"/>
+        </w:rPr>
+        <w:t>Storage</w:t>
+      </w:r>
+      <w:r>
+        <w:t>. Если я правильно понял, то там как раз и можно хранить разный контент видео, аудико, фото,</w:t>
+      </w:r>
+    </w:p>
+    <w:p>
+      <w:pPr>
+        <w:spacing w:after="0"/>
+      </w:pPr>
+      <w:r>
+        <w:t>И к нему можно будет подключатьсяиз приложения и даже скачивать на телефон. Наверно. Толком не изучал.</w:t>
+      </w:r>
+    </w:p>
+    <w:p>
+      <w:pPr>
+        <w:spacing w:after="0"/>
+        <w:rPr>
+          <w:lang w:val="en-US"/>
+        </w:rPr>
+      </w:pPr>
+      <w:r>
+        <w:drawing>
+          <wp:inline distT="0" distB="0" distL="0" distR="0" wp14:anchorId="20F9144D" wp14:editId="416B5223">
+            <wp:extent cx="4008120" cy="2047777"/>
+            <wp:effectExtent l="0" t="0" r="0" b="0"/>
+            <wp:docPr id="2" name="Picture 2"/>
+            <wp:cNvGraphicFramePr>
+              <a:graphicFrameLocks xmlns:a="http://schemas.openxmlformats.org/drawingml/2006/main" noChangeAspect="1"/>
+            </wp:cNvGraphicFramePr>
+            <a:graphic xmlns:a="http://schemas.openxmlformats.org/drawingml/2006/main">
+              <a:graphicData uri="http://schemas.openxmlformats.org/drawingml/2006/picture">
+                <pic:pic xmlns:pic="http://schemas.openxmlformats.org/drawingml/2006/picture">
+                  <pic:nvPicPr>
+                    <pic:cNvPr id="1" name=""/>
+                    <pic:cNvPicPr/>
+                  </pic:nvPicPr>
+                  <pic:blipFill>
+                    <a:blip r:embed="rId14"/>
+                    <a:stretch>
+                      <a:fillRect/>
+                    </a:stretch>
+                  </pic:blipFill>
+                  <pic:spPr>
+                    <a:xfrm>
+                      <a:off x="0" y="0"/>
+                      <a:ext cx="4016200" cy="2051905"/>
+                    </a:xfrm>
+                    <a:prstGeom prst="rect">
+                      <a:avLst/>
+                    </a:prstGeom>
+                  </pic:spPr>
+                </pic:pic>
+              </a:graphicData>
+            </a:graphic>
+          </wp:inline>
+        </w:drawing>
+      </w:r>
+    </w:p>
+    <w:p>
+      <w:pPr>
+        <w:spacing w:after="0"/>
+      </w:pPr>
+      <w:r>
+        <w:t xml:space="preserve">В общем, создали </w:t>
+      </w:r>
+      <w:r>
+        <w:rPr>
+          <w:lang w:val="en-US"/>
+        </w:rPr>
+        <w:t>Storage</w:t>
+      </w:r>
+      <w:r>
+        <w:t>. Загрузил туда два аудио.</w:t>
+      </w:r>
+    </w:p>
+    <w:p>
+      <w:pPr>
+        <w:spacing w:after="0"/>
+      </w:pPr>
+      <w:r>
+        <w:t>Чтобы подключить наше приложение к данному проекту, то прям из андройд студии можно.</w:t>
+      </w:r>
+    </w:p>
+    <w:p>
+      <w:pPr>
+        <w:spacing w:after="0"/>
+      </w:pPr>
+      <w:r>
+        <w:t xml:space="preserve">Заходим в </w:t>
+      </w:r>
+      <w:r>
+        <w:rPr>
+          <w:lang w:val="en-US"/>
+        </w:rPr>
+        <w:t>Tools</w:t>
+      </w:r>
+      <w:r>
+        <w:t xml:space="preserve"> </w:t>
+      </w:r>
+      <w:r>
+        <w:rPr>
+          <w:lang w:val="en-US"/>
+        </w:rPr>
+        <w:sym w:font="Wingdings" w:char="F0E0"/>
+      </w:r>
+      <w:r>
+        <w:t xml:space="preserve"> </w:t>
+      </w:r>
+      <w:r>
+        <w:rPr>
+          <w:lang w:val="en-US"/>
+        </w:rPr>
+        <w:t>Firebase</w:t>
+      </w:r>
+      <w:r>
+        <w:t xml:space="preserve">. Выбираем </w:t>
+      </w:r>
+      <w:r>
+        <w:rPr>
+          <w:lang w:val="en-US"/>
+        </w:rPr>
+        <w:t>Connect</w:t>
+      </w:r>
+      <w:r>
+        <w:t xml:space="preserve">. Изначально он нам предложит прям тут создать новый проект, но нам это не нужно, так как мы заранее создали </w:t>
+      </w:r>
+      <w:r>
+        <w:rPr>
+          <w:lang w:val="en-US"/>
+        </w:rPr>
+        <w:t>Storage</w:t>
+      </w:r>
+      <w:r>
+        <w:t>.</w:t>
+      </w:r>
+    </w:p>
+    <w:p>
+      <w:pPr>
+        <w:spacing w:after="0"/>
+      </w:pPr>
+      <w:r>
+        <w:t xml:space="preserve">Далее видим такое </w:t>
+      </w:r>
+    </w:p>
+    <w:p>
+      <w:pPr>
+        <w:spacing w:after="0"/>
+      </w:pPr>
+      <w:r>
+        <w:drawing>
+          <wp:inline distT="0" distB="0" distL="0" distR="0" wp14:anchorId="1670FA36" wp14:editId="214F922F">
+            <wp:extent cx="4061460" cy="3963663"/>
+            <wp:effectExtent l="0" t="0" r="0" b="0"/>
+            <wp:docPr id="10" name="Picture 10"/>
+            <wp:cNvGraphicFramePr>
+              <a:graphicFrameLocks xmlns:a="http://schemas.openxmlformats.org/drawingml/2006/main" noChangeAspect="1"/>
+            </wp:cNvGraphicFramePr>
+            <a:graphic xmlns:a="http://schemas.openxmlformats.org/drawingml/2006/main">
+              <a:graphicData uri="http://schemas.openxmlformats.org/drawingml/2006/picture">
+                <pic:pic xmlns:pic="http://schemas.openxmlformats.org/drawingml/2006/picture">
+                  <pic:nvPicPr>
+                    <pic:cNvPr id="1" name=""/>
+                    <pic:cNvPicPr/>
+                  </pic:nvPicPr>
+                  <pic:blipFill>
+                    <a:blip r:embed="rId15"/>
+                    <a:stretch>
+                      <a:fillRect/>
+                    </a:stretch>
+                  </pic:blipFill>
+                  <pic:spPr>
+                    <a:xfrm>
+                      <a:off x="0" y="0"/>
+                      <a:ext cx="4064448" cy="3966579"/>
+                    </a:xfrm>
+                    <a:prstGeom prst="rect">
+                      <a:avLst/>
+                    </a:prstGeom>
+                  </pic:spPr>
+                </pic:pic>
+              </a:graphicData>
+            </a:graphic>
+          </wp:inline>
+        </w:drawing>
+      </w:r>
+    </w:p>
+    <w:p>
+      <w:pPr>
+        <w:spacing w:after="0"/>
+      </w:pPr>
+      <w:r>
+        <w:t>То есть прям в студии есть инструкции по загрузке или выгрузке данный. Начинаю изучать как подключиться к данным, чтобы вывести наши 2 записи списком в новой активити.</w:t>
+      </w:r>
+    </w:p>
+    <w:p>
+      <w:pPr>
+        <w:spacing w:after="0"/>
+        <w:rPr>
+          <w:lang w:val="en-US"/>
+        </w:rPr>
+      </w:pPr>
+      <w:r>
+        <w:t xml:space="preserve">Для начала создадим новую активити и назовем </w:t>
+      </w:r>
+      <w:proofErr w:type="spellStart"/>
+      <w:r>
+        <w:rPr>
+          <w:b/>
+          <w:lang w:val="en-US"/>
+        </w:rPr>
+        <w:t>audiofiles</w:t>
+      </w:r>
+      <w:proofErr w:type="spellEnd"/>
+      <w:r>
+        <w:t xml:space="preserve"> и пока ее сделам главной вместо </w:t>
+      </w:r>
+      <w:r>
+        <w:rPr>
+          <w:lang w:val="en-US"/>
+        </w:rPr>
+        <w:t>Countries</w:t>
+      </w:r>
+      <w:r>
+        <w:t>.</w:t>
+      </w:r>
+    </w:p>
+    <w:p>
+      <w:pPr>
+        <w:spacing w:after="0"/>
+      </w:pPr>
+    </w:p>
+    <w:p>
+      <w:pPr>
+        <w:spacing w:after="0"/>
+      </w:pPr>
+      <w:r>
+        <w:tab/>
+        <w:t>Чтобы получить доступ к нашему хранилищу, для загрузки и скачивания файлов, а также получить доступ к их метаданным (например взять имя файла), то</w:t>
+      </w:r>
+    </w:p>
+    <w:p>
+      <w:pPr>
+        <w:spacing w:after="0"/>
+        <w:rPr>
+          <w:lang w:val="en-US"/>
+        </w:rPr>
+      </w:pPr>
+      <w:r>
+        <w:tab/>
+        <w:t>Необходимо сделать ссылку на хранилище.</w:t>
+      </w:r>
       <w:bookmarkStart w:id="0" w:name="_GoBack"/>
       <w:bookmarkEnd w:id="0"/>
     </w:p>
@@ -5772,62 +6197,6 @@
         <w:spacing w:after="0"/>
       </w:pPr>
     </w:p>
-    <w:p>
-      <w:pPr>
-        <w:spacing w:after="0"/>
-        <w:rPr>
-          <w:b/>
-          <w:highlight w:val="lightGray"/>
-        </w:rPr>
-      </w:pPr>
-      <w:r>
-        <w:rPr>
-          <w:b/>
-          <w:highlight w:val="lightGray"/>
-        </w:rPr>
-        <w:t>Нужно знать!</w:t>
-      </w:r>
-    </w:p>
-    <w:p>
-      <w:pPr>
-        <w:spacing w:after="0"/>
-        <w:rPr>
-          <w:highlight w:val="lightGray"/>
-        </w:rPr>
-      </w:pPr>
-      <w:r>
-        <w:rPr>
-          <w:highlight w:val="lightGray"/>
-        </w:rPr>
-        <w:t xml:space="preserve">Есть такой метод </w:t>
-      </w:r>
-      <w:r>
-        <w:rPr>
-          <w:b/>
-          <w:highlight w:val="lightGray"/>
-        </w:rPr>
-        <w:t xml:space="preserve">onBackPressed, </w:t>
-      </w:r>
-      <w:r>
-        <w:rPr>
-          <w:highlight w:val="lightGray"/>
-        </w:rPr>
-        <w:t>который можно переопределить в любом классе активити. В нем можно выстроить логику того, что необходимо делать</w:t>
-      </w:r>
-    </w:p>
-    <w:p>
-      <w:pPr>
-        <w:spacing w:after="0"/>
-      </w:pPr>
-      <w:r>
-        <w:rPr>
-          <w:highlight w:val="lightGray"/>
-        </w:rPr>
-        <w:t>при нажатии пользователем системной кнопки «назад»</w:t>
-      </w:r>
-    </w:p>
-    <w:p/>
-    <w:p/>
     <w:p/>
     <w:p/>
     <w:p/>
@@ -7224,7 +7593,7 @@
 </file>
 
 <file path=customXml/itemProps1.xml><?xml version="1.0" encoding="utf-8"?>
-<ds:datastoreItem xmlns:ds="http://schemas.openxmlformats.org/officeDocument/2006/customXml" ds:itemID="{6C32B3AE-DEC2-44E1-9A61-8B714589B3FF}">
+<ds:datastoreItem xmlns:ds="http://schemas.openxmlformats.org/officeDocument/2006/customXml" ds:itemID="{9789194E-1BD1-4A2E-A44E-5A2BE0DCC3C7}">
   <ds:schemaRefs>
     <ds:schemaRef ds:uri="http://schemas.openxmlformats.org/officeDocument/2006/bibliography"/>
   </ds:schemaRefs>

</xml_diff>

<commit_message>
begin to make download and listen audio item
</commit_message>
<xml_diff>
--- a/NotesWithPages.docx
+++ b/NotesWithPages.docx
@@ -6275,12 +6275,498 @@
       <w:r>
         <w:t>Скачивается, но пока нет анимации скачивания. Надо разобраться</w:t>
       </w:r>
+    </w:p>
+    <w:p>
+      <w:pPr>
+        <w:spacing w:after="0"/>
+      </w:pPr>
+    </w:p>
+    <w:p>
+      <w:pPr>
+        <w:spacing w:after="0"/>
+      </w:pPr>
+      <w:r>
+        <w:t>27.02.2020</w:t>
+      </w:r>
+    </w:p>
+    <w:p>
+      <w:pPr>
+        <w:spacing w:after="0"/>
+      </w:pPr>
+      <w:r>
+        <w:t>1)</w:t>
+      </w:r>
+    </w:p>
+    <w:p>
+      <w:pPr>
+        <w:spacing w:after="0"/>
+      </w:pPr>
+      <w:r>
+        <w:t>С анамацией скачивания разобрался.</w:t>
+      </w:r>
+    </w:p>
+    <w:p>
+      <w:pPr>
+        <w:spacing w:after="0"/>
+      </w:pPr>
+      <w:r>
+        <w:t xml:space="preserve">В общем код, который скачивает и который был увиден у индусика тот же, вот только вместо </w:t>
+      </w:r>
+    </w:p>
+    <w:p>
+      <w:pPr>
+        <w:spacing w:after="0"/>
+        <w:rPr>
+          <w:lang w:val="en-US"/>
+        </w:rPr>
+      </w:pPr>
+      <w:proofErr w:type="gramStart"/>
+      <w:r>
+        <w:rPr>
+          <w:lang w:val="en-US"/>
+        </w:rPr>
+        <w:t>request.setNotificationVisibility(</w:t>
+      </w:r>
+      <w:proofErr w:type="gramEnd"/>
+      <w:r>
+        <w:rPr>
+          <w:lang w:val="en-US"/>
+        </w:rPr>
+        <w:t>DownloadManager.Request.VISIBILITY_VISIBLE_NOTIFY_ONLY_COMPLETION);</w:t>
+      </w:r>
+    </w:p>
+    <w:p>
+      <w:pPr>
+        <w:spacing w:after="0"/>
+        <w:rPr>
+          <w:lang w:val="en-US"/>
+        </w:rPr>
+      </w:pPr>
+      <w:r>
+        <w:t>необходимо</w:t>
+      </w:r>
+      <w:r>
+        <w:rPr>
+          <w:lang w:val="en-US"/>
+        </w:rPr>
+        <w:t xml:space="preserve"> </w:t>
+      </w:r>
+    </w:p>
+    <w:p>
+      <w:pPr>
+        <w:spacing w:after="0"/>
+        <w:rPr>
+          <w:lang w:val="en-US"/>
+        </w:rPr>
+      </w:pPr>
+      <w:proofErr w:type="gramStart"/>
+      <w:r>
+        <w:rPr>
+          <w:lang w:val="en-US"/>
+        </w:rPr>
+        <w:t>request.setNotificationVisibility(</w:t>
+      </w:r>
+      <w:proofErr w:type="gramEnd"/>
+      <w:r>
+        <w:rPr>
+          <w:lang w:val="en-US"/>
+        </w:rPr>
+        <w:t>DownloadManager.Request.VISIBILITY_VISIBLE_NOTIFY_COMPLETED</w:t>
+      </w:r>
+    </w:p>
+    <w:p>
+      <w:pPr>
+        <w:shd w:val="clear" w:color="auto" w:fill="2B2B2B"/>
+        <w:tabs>
+          <w:tab w:val="left" w:pos="916"/>
+          <w:tab w:val="left" w:pos="1832"/>
+          <w:tab w:val="left" w:pos="2748"/>
+          <w:tab w:val="left" w:pos="3664"/>
+          <w:tab w:val="left" w:pos="4580"/>
+          <w:tab w:val="left" w:pos="5496"/>
+          <w:tab w:val="left" w:pos="6412"/>
+          <w:tab w:val="left" w:pos="7328"/>
+          <w:tab w:val="left" w:pos="8244"/>
+          <w:tab w:val="left" w:pos="9160"/>
+          <w:tab w:val="left" w:pos="10076"/>
+          <w:tab w:val="left" w:pos="10992"/>
+          <w:tab w:val="left" w:pos="11908"/>
+          <w:tab w:val="left" w:pos="12824"/>
+          <w:tab w:val="left" w:pos="13740"/>
+          <w:tab w:val="left" w:pos="14656"/>
+        </w:tabs>
+        <w:spacing w:after="0" w:line="240" w:lineRule="auto"/>
+        <w:rPr>
+          <w:rFonts w:ascii="Consolas" w:eastAsia="Times New Roman" w:hAnsi="Consolas" w:cs="Courier New"/>
+          <w:color w:val="A9B7C6"/>
+          <w:sz w:val="20"/>
+          <w:szCs w:val="20"/>
+          <w:lang w:val="en-US" w:eastAsia="ru-RU"/>
+        </w:rPr>
+      </w:pPr>
+      <w:r>
+        <w:rPr>
+          <w:rFonts w:ascii="Consolas" w:eastAsia="Times New Roman" w:hAnsi="Consolas" w:cs="Courier New"/>
+          <w:color w:val="808080"/>
+          <w:sz w:val="20"/>
+          <w:szCs w:val="20"/>
+          <w:lang w:val="en-US" w:eastAsia="ru-RU"/>
+        </w:rPr>
+        <w:t>//</w:t>
+      </w:r>
+      <w:proofErr w:type="gramStart"/>
+      <w:r>
+        <w:rPr>
+          <w:rFonts w:ascii="Consolas" w:eastAsia="Times New Roman" w:hAnsi="Consolas" w:cs="Courier New"/>
+          <w:color w:val="808080"/>
+          <w:sz w:val="20"/>
+          <w:szCs w:val="20"/>
+          <w:lang w:val="en-US" w:eastAsia="ru-RU"/>
+        </w:rPr>
+        <w:t>request.setNotificationVisibility(</w:t>
+      </w:r>
+      <w:proofErr w:type="gramEnd"/>
+      <w:r>
+        <w:rPr>
+          <w:rFonts w:ascii="Consolas" w:eastAsia="Times New Roman" w:hAnsi="Consolas" w:cs="Courier New"/>
+          <w:color w:val="808080"/>
+          <w:sz w:val="20"/>
+          <w:szCs w:val="20"/>
+          <w:lang w:val="en-US" w:eastAsia="ru-RU"/>
+        </w:rPr>
+        <w:t>DownloadManager.Request.VISIBILITY_VISIBLE_NOTIFY_ONLY_COMPLETION);</w:t>
+      </w:r>
+      <w:r>
+        <w:rPr>
+          <w:rFonts w:ascii="Consolas" w:eastAsia="Times New Roman" w:hAnsi="Consolas" w:cs="Courier New"/>
+          <w:color w:val="808080"/>
+          <w:sz w:val="20"/>
+          <w:szCs w:val="20"/>
+          <w:lang w:val="en-US" w:eastAsia="ru-RU"/>
+        </w:rPr>
+        <w:br/>
+      </w:r>
+      <w:r>
+        <w:rPr>
+          <w:rFonts w:ascii="Consolas" w:eastAsia="Times New Roman" w:hAnsi="Consolas" w:cs="Courier New"/>
+          <w:color w:val="A9B7C6"/>
+          <w:sz w:val="20"/>
+          <w:szCs w:val="20"/>
+          <w:lang w:val="en-US" w:eastAsia="ru-RU"/>
+        </w:rPr>
+        <w:t>request.setNotificationVisibility(DownloadManager.Request.</w:t>
+      </w:r>
+      <w:r>
+        <w:rPr>
+          <w:rFonts w:ascii="Consolas" w:eastAsia="Times New Roman" w:hAnsi="Consolas" w:cs="Courier New"/>
+          <w:i/>
+          <w:iCs/>
+          <w:color w:val="9876AA"/>
+          <w:sz w:val="20"/>
+          <w:szCs w:val="20"/>
+          <w:lang w:val="en-US" w:eastAsia="ru-RU"/>
+        </w:rPr>
+        <w:t>VISIBILITY_VISIBLE_NOTIFY_COMPLETED</w:t>
+      </w:r>
+      <w:r>
+        <w:rPr>
+          <w:rFonts w:ascii="Consolas" w:eastAsia="Times New Roman" w:hAnsi="Consolas" w:cs="Courier New"/>
+          <w:color w:val="A9B7C6"/>
+          <w:sz w:val="20"/>
+          <w:szCs w:val="20"/>
+          <w:lang w:val="en-US" w:eastAsia="ru-RU"/>
+        </w:rPr>
+        <w:t>)</w:t>
+      </w:r>
+      <w:r>
+        <w:rPr>
+          <w:rFonts w:ascii="Consolas" w:eastAsia="Times New Roman" w:hAnsi="Consolas" w:cs="Courier New"/>
+          <w:color w:val="CC7832"/>
+          <w:sz w:val="20"/>
+          <w:szCs w:val="20"/>
+          <w:lang w:val="en-US" w:eastAsia="ru-RU"/>
+        </w:rPr>
+        <w:t>;</w:t>
+      </w:r>
+    </w:p>
+    <w:p>
+      <w:pPr>
+        <w:spacing w:after="0"/>
+        <w:rPr>
+          <w:lang w:val="en-US"/>
+        </w:rPr>
+      </w:pPr>
+    </w:p>
+    <w:p>
+      <w:pPr>
+        <w:spacing w:after="0"/>
+        <w:rPr>
+          <w:lang w:val="en-US"/>
+        </w:rPr>
+      </w:pPr>
+      <w:r>
+        <w:rPr>
+          <w:lang w:val="en-US"/>
+        </w:rPr>
+        <w:t>DownloadManager.Request.VISIBILITY_VISIBLE_NOTIFY_ONLY_COMPLETION</w:t>
+      </w:r>
+      <w:r>
+        <w:rPr>
+          <w:lang w:val="en-US"/>
+        </w:rPr>
+        <w:t xml:space="preserve"> </w:t>
+      </w:r>
+      <w:r>
+        <w:rPr>
+          <w:lang w:val="en-US"/>
+        </w:rPr>
+        <w:t>–</w:t>
+      </w:r>
+      <w:r>
+        <w:rPr>
+          <w:lang w:val="en-US"/>
+        </w:rPr>
+        <w:t xml:space="preserve"> </w:t>
+      </w:r>
+      <w:r>
+        <w:t>показывает</w:t>
+      </w:r>
+      <w:r>
+        <w:rPr>
+          <w:lang w:val="en-US"/>
+        </w:rPr>
+        <w:t xml:space="preserve">, </w:t>
+      </w:r>
+      <w:r>
+        <w:t>что</w:t>
+      </w:r>
+      <w:r>
+        <w:rPr>
+          <w:lang w:val="en-US"/>
+        </w:rPr>
+        <w:t xml:space="preserve"> </w:t>
+      </w:r>
+      <w:r>
+        <w:t>файл</w:t>
+      </w:r>
+      <w:r>
+        <w:rPr>
+          <w:lang w:val="en-US"/>
+        </w:rPr>
+        <w:t xml:space="preserve"> </w:t>
+      </w:r>
+      <w:r>
+        <w:t>скачался</w:t>
+      </w:r>
+      <w:r>
+        <w:rPr>
+          <w:lang w:val="en-US"/>
+        </w:rPr>
+        <w:t xml:space="preserve"> </w:t>
+      </w:r>
+      <w:r>
+        <w:t>только</w:t>
+      </w:r>
+      <w:r>
+        <w:rPr>
+          <w:lang w:val="en-US"/>
+        </w:rPr>
+        <w:t xml:space="preserve"> </w:t>
+      </w:r>
+      <w:r>
+        <w:t>после</w:t>
+      </w:r>
+      <w:r>
+        <w:rPr>
+          <w:lang w:val="en-US"/>
+        </w:rPr>
+        <w:t xml:space="preserve"> </w:t>
+      </w:r>
+      <w:r>
+        <w:t>того</w:t>
+      </w:r>
+      <w:r>
+        <w:rPr>
+          <w:lang w:val="en-US"/>
+        </w:rPr>
+        <w:t xml:space="preserve"> </w:t>
+      </w:r>
+      <w:r>
+        <w:t>как</w:t>
+      </w:r>
+      <w:r>
+        <w:rPr>
+          <w:lang w:val="en-US"/>
+        </w:rPr>
+        <w:t xml:space="preserve"> </w:t>
+      </w:r>
+      <w:r>
+        <w:t>он</w:t>
+      </w:r>
+      <w:r>
+        <w:rPr>
+          <w:lang w:val="en-US"/>
+        </w:rPr>
+        <w:t xml:space="preserve"> </w:t>
+      </w:r>
+      <w:r>
+        <w:t>реально</w:t>
+      </w:r>
+      <w:r>
+        <w:rPr>
+          <w:lang w:val="en-US"/>
+        </w:rPr>
+        <w:t xml:space="preserve"> </w:t>
+      </w:r>
+      <w:r>
+        <w:t>закончит</w:t>
+      </w:r>
+      <w:r>
+        <w:rPr>
+          <w:lang w:val="en-US"/>
+        </w:rPr>
+        <w:t xml:space="preserve"> </w:t>
+      </w:r>
+      <w:r>
+        <w:t>скачиваться</w:t>
+      </w:r>
+      <w:r>
+        <w:rPr>
+          <w:lang w:val="en-US"/>
+        </w:rPr>
+        <w:t>,</w:t>
+      </w:r>
+    </w:p>
+    <w:p>
+      <w:pPr>
+        <w:spacing w:after="0"/>
+      </w:pPr>
+      <w:r>
+        <w:t>что может сбить с толку. Например если файл большо, то при нажатии он скачиваться будет, но это никак не будет видно и пользовательно может нажимать и нажимать на него,</w:t>
+      </w:r>
+    </w:p>
+    <w:p>
+      <w:pPr>
+        <w:spacing w:after="0"/>
+      </w:pPr>
+      <w:r>
+        <w:t>так как не будет понимать, запустилось ли скачивание или нет.</w:t>
+      </w:r>
+    </w:p>
+    <w:p>
+      <w:pPr>
+        <w:spacing w:after="0"/>
+      </w:pPr>
+    </w:p>
+    <w:p>
+      <w:pPr>
+        <w:spacing w:after="0"/>
+      </w:pPr>
+      <w:proofErr w:type="spellStart"/>
+      <w:r>
+        <w:rPr>
+          <w:lang w:val="en-US"/>
+        </w:rPr>
+        <w:t>DownloadManager</w:t>
+      </w:r>
+      <w:proofErr w:type="spellEnd"/>
+      <w:r>
+        <w:t>.</w:t>
+      </w:r>
+      <w:r>
+        <w:rPr>
+          <w:lang w:val="en-US"/>
+        </w:rPr>
+        <w:t>Request</w:t>
+      </w:r>
+      <w:r>
+        <w:t>.</w:t>
+      </w:r>
+      <w:r>
+        <w:rPr>
+          <w:lang w:val="en-US"/>
+        </w:rPr>
+        <w:t>VISIBILITY</w:t>
+      </w:r>
+      <w:r>
+        <w:t>_</w:t>
+      </w:r>
+      <w:r>
+        <w:rPr>
+          <w:lang w:val="en-US"/>
+        </w:rPr>
+        <w:t>VISIBLE</w:t>
+      </w:r>
+      <w:r>
+        <w:t>_</w:t>
+      </w:r>
+      <w:r>
+        <w:rPr>
+          <w:lang w:val="en-US"/>
+        </w:rPr>
+        <w:t>NOTIFY</w:t>
+      </w:r>
+      <w:r>
+        <w:t>_</w:t>
+      </w:r>
+      <w:r>
+        <w:rPr>
+          <w:lang w:val="en-US"/>
+        </w:rPr>
+        <w:t>COMPLETED</w:t>
+      </w:r>
+      <w:r>
+        <w:t xml:space="preserve"> – это как раз анимация скачивания с прогрессбаром. То что нужно для нашего приложения.</w:t>
+      </w:r>
+    </w:p>
+    <w:p>
+      <w:pPr>
+        <w:spacing w:after="0"/>
+      </w:pPr>
+    </w:p>
+    <w:p>
+      <w:pPr>
+        <w:spacing w:after="0"/>
+      </w:pPr>
+      <w:r>
+        <w:t xml:space="preserve">2) </w:t>
+      </w:r>
+      <w:r>
+        <w:t>Ссылка на аудио</w:t>
+      </w:r>
+      <w:r>
+        <w:rPr>
+          <w:lang w:val="en-US"/>
+        </w:rPr>
+        <w:t xml:space="preserve"> </w:t>
+      </w:r>
+      <w:r>
+        <w:t>файлы</w:t>
+      </w:r>
       <w:bookmarkStart w:id="0" w:name="_GoBack"/>
       <w:bookmarkEnd w:id="0"/>
     </w:p>
+    <w:p>
+      <w:pPr>
+        <w:spacing w:after="0"/>
+      </w:pPr>
+      <w:r>
+        <w:t>https://e9exu-my.sharepoint.com/:f:/g/personal/samsebetourist_ermaon_com/Ek0di1qKRCxEh6DVk2PDAZ4BZyK7M4SJWUcFGb56_g9I2A</w:t>
+      </w:r>
+    </w:p>
+    <w:p>
+      <w:pPr>
+        <w:spacing w:after="0"/>
+      </w:pPr>
+    </w:p>
     <w:p/>
-    <w:p/>
-    <w:p/>
+    <w:p>
+      <w:pPr>
+        <w:rPr>
+          <w:lang w:val="en-US"/>
+        </w:rPr>
+      </w:pPr>
+    </w:p>
     <w:p/>
     <w:p/>
     <w:p/>
@@ -7674,7 +8160,7 @@
 </file>
 
 <file path=customXml/itemProps1.xml><?xml version="1.0" encoding="utf-8"?>
-<ds:datastoreItem xmlns:ds="http://schemas.openxmlformats.org/officeDocument/2006/customXml" ds:itemID="{D073318B-73C2-4E54-889D-02BC87715399}">
+<ds:datastoreItem xmlns:ds="http://schemas.openxmlformats.org/officeDocument/2006/customXml" ds:itemID="{7FE4AFBF-82BD-4DB4-BC24-9B5B45CE49A5}">
   <ds:schemaRefs>
     <ds:schemaRef ds:uri="http://schemas.openxmlformats.org/officeDocument/2006/bibliography"/>
   </ds:schemaRefs>

</xml_diff>

<commit_message>
All things are goint by a plan
</commit_message>
<xml_diff>
--- a/NotesWithPages.docx
+++ b/NotesWithPages.docx
@@ -6508,7 +6508,13 @@
         <w:rPr>
           <w:lang w:val="en-US"/>
         </w:rPr>
-        <w:t>DownloadManager.Request.VISIBILITY_VISIBLE_NOTIFY_ONLY_COMPLETION</w:t>
+        <w:t xml:space="preserve">DownloadManager.Request.VISIBILITY_VISIBLE_NOTIFY_ONLY_COMPLETION </w:t>
+      </w:r>
+      <w:r>
+        <w:rPr>
+          <w:lang w:val="en-US"/>
+        </w:rPr>
+        <w:t>–</w:t>
       </w:r>
       <w:r>
         <w:rPr>
@@ -6517,10 +6523,16 @@
         <w:t xml:space="preserve"> </w:t>
       </w:r>
       <w:r>
-        <w:rPr>
-          <w:lang w:val="en-US"/>
-        </w:rPr>
-        <w:t>–</w:t>
+        <w:t>показывает</w:t>
+      </w:r>
+      <w:r>
+        <w:rPr>
+          <w:lang w:val="en-US"/>
+        </w:rPr>
+        <w:t xml:space="preserve">, </w:t>
+      </w:r>
+      <w:r>
+        <w:t>что</w:t>
       </w:r>
       <w:r>
         <w:rPr>
@@ -6529,16 +6541,7 @@
         <w:t xml:space="preserve"> </w:t>
       </w:r>
       <w:r>
-        <w:t>показывает</w:t>
-      </w:r>
-      <w:r>
-        <w:rPr>
-          <w:lang w:val="en-US"/>
-        </w:rPr>
-        <w:t xml:space="preserve">, </w:t>
-      </w:r>
-      <w:r>
-        <w:t>что</w:t>
+        <w:t>файл</w:t>
       </w:r>
       <w:r>
         <w:rPr>
@@ -6547,7 +6550,7 @@
         <w:t xml:space="preserve"> </w:t>
       </w:r>
       <w:r>
-        <w:t>файл</w:t>
+        <w:t>скачался</w:t>
       </w:r>
       <w:r>
         <w:rPr>
@@ -6556,7 +6559,7 @@
         <w:t xml:space="preserve"> </w:t>
       </w:r>
       <w:r>
-        <w:t>скачался</w:t>
+        <w:t>только</w:t>
       </w:r>
       <w:r>
         <w:rPr>
@@ -6565,7 +6568,7 @@
         <w:t xml:space="preserve"> </w:t>
       </w:r>
       <w:r>
-        <w:t>только</w:t>
+        <w:t>после</w:t>
       </w:r>
       <w:r>
         <w:rPr>
@@ -6574,7 +6577,7 @@
         <w:t xml:space="preserve"> </w:t>
       </w:r>
       <w:r>
-        <w:t>после</w:t>
+        <w:t>того</w:t>
       </w:r>
       <w:r>
         <w:rPr>
@@ -6583,7 +6586,7 @@
         <w:t xml:space="preserve"> </w:t>
       </w:r>
       <w:r>
-        <w:t>того</w:t>
+        <w:t>как</w:t>
       </w:r>
       <w:r>
         <w:rPr>
@@ -6592,7 +6595,7 @@
         <w:t xml:space="preserve"> </w:t>
       </w:r>
       <w:r>
-        <w:t>как</w:t>
+        <w:t>он</w:t>
       </w:r>
       <w:r>
         <w:rPr>
@@ -6601,7 +6604,7 @@
         <w:t xml:space="preserve"> </w:t>
       </w:r>
       <w:r>
-        <w:t>он</w:t>
+        <w:t>реально</w:t>
       </w:r>
       <w:r>
         <w:rPr>
@@ -6610,7 +6613,7 @@
         <w:t xml:space="preserve"> </w:t>
       </w:r>
       <w:r>
-        <w:t>реально</w:t>
+        <w:t>закончит</w:t>
       </w:r>
       <w:r>
         <w:rPr>
@@ -6619,7 +6622,111 @@
         <w:t xml:space="preserve"> </w:t>
       </w:r>
       <w:r>
-        <w:t>закончит</w:t>
+        <w:t>скачиваться</w:t>
+      </w:r>
+      <w:r>
+        <w:rPr>
+          <w:lang w:val="en-US"/>
+        </w:rPr>
+        <w:t>,</w:t>
+      </w:r>
+    </w:p>
+    <w:p>
+      <w:pPr>
+        <w:spacing w:after="0"/>
+      </w:pPr>
+      <w:r>
+        <w:t>что может сбить с толку. Например если файл большо, то при нажатии он скачиваться будет, но это никак не будет видно и пользовательно может нажимать и нажимать на него,</w:t>
+      </w:r>
+    </w:p>
+    <w:p>
+      <w:pPr>
+        <w:spacing w:after="0"/>
+      </w:pPr>
+      <w:r>
+        <w:t>так как не будет понимать, запустилось ли скачивание или нет.</w:t>
+      </w:r>
+    </w:p>
+    <w:p>
+      <w:pPr>
+        <w:spacing w:after="0"/>
+      </w:pPr>
+    </w:p>
+    <w:p>
+      <w:pPr>
+        <w:spacing w:after="0"/>
+      </w:pPr>
+      <w:proofErr w:type="spellStart"/>
+      <w:r>
+        <w:rPr>
+          <w:lang w:val="en-US"/>
+        </w:rPr>
+        <w:t>DownloadManager</w:t>
+      </w:r>
+      <w:proofErr w:type="spellEnd"/>
+      <w:r>
+        <w:t>.</w:t>
+      </w:r>
+      <w:r>
+        <w:rPr>
+          <w:lang w:val="en-US"/>
+        </w:rPr>
+        <w:t>Request</w:t>
+      </w:r>
+      <w:r>
+        <w:t>.</w:t>
+      </w:r>
+      <w:r>
+        <w:rPr>
+          <w:lang w:val="en-US"/>
+        </w:rPr>
+        <w:t>VISIBILITY</w:t>
+      </w:r>
+      <w:r>
+        <w:t>_</w:t>
+      </w:r>
+      <w:r>
+        <w:rPr>
+          <w:lang w:val="en-US"/>
+        </w:rPr>
+        <w:t>VISIBLE</w:t>
+      </w:r>
+      <w:r>
+        <w:t>_</w:t>
+      </w:r>
+      <w:r>
+        <w:rPr>
+          <w:lang w:val="en-US"/>
+        </w:rPr>
+        <w:t>NOTIFY</w:t>
+      </w:r>
+      <w:r>
+        <w:t>_</w:t>
+      </w:r>
+      <w:r>
+        <w:rPr>
+          <w:lang w:val="en-US"/>
+        </w:rPr>
+        <w:t>COMPLETED</w:t>
+      </w:r>
+      <w:r>
+        <w:t xml:space="preserve"> – это как раз анимация скачивания с прогрессбаром. То что нужно для нашего приложения.</w:t>
+      </w:r>
+    </w:p>
+    <w:p>
+      <w:pPr>
+        <w:spacing w:after="0"/>
+      </w:pPr>
+    </w:p>
+    <w:p>
+      <w:pPr>
+        <w:spacing w:after="0"/>
+      </w:pPr>
+      <w:r>
+        <w:t xml:space="preserve">2) </w:t>
+      </w:r>
+      <w:r>
+        <w:t>Ссылка на аудио</w:t>
       </w:r>
       <w:r>
         <w:rPr>
@@ -6628,143 +6735,399 @@
         <w:t xml:space="preserve"> </w:t>
       </w:r>
       <w:r>
-        <w:t>скачиваться</w:t>
-      </w:r>
-      <w:r>
-        <w:rPr>
-          <w:lang w:val="en-US"/>
-        </w:rPr>
-        <w:t>,</w:t>
-      </w:r>
-    </w:p>
-    <w:p>
-      <w:pPr>
-        <w:spacing w:after="0"/>
-      </w:pPr>
-      <w:r>
-        <w:t>что может сбить с толку. Например если файл большо, то при нажатии он скачиваться будет, но это никак не будет видно и пользовательно может нажимать и нажимать на него,</w:t>
-      </w:r>
-    </w:p>
-    <w:p>
-      <w:pPr>
-        <w:spacing w:after="0"/>
-      </w:pPr>
-      <w:r>
-        <w:t>так как не будет понимать, запустилось ли скачивание или нет.</w:t>
-      </w:r>
-    </w:p>
-    <w:p>
-      <w:pPr>
-        <w:spacing w:after="0"/>
-      </w:pPr>
-    </w:p>
-    <w:p>
-      <w:pPr>
-        <w:spacing w:after="0"/>
-      </w:pPr>
-      <w:proofErr w:type="spellStart"/>
-      <w:r>
-        <w:rPr>
-          <w:lang w:val="en-US"/>
-        </w:rPr>
-        <w:t>DownloadManager</w:t>
-      </w:r>
-      <w:proofErr w:type="spellEnd"/>
-      <w:r>
+        <w:t>файлы</w:t>
+      </w:r>
+    </w:p>
+    <w:p>
+      <w:pPr>
+        <w:spacing w:after="0"/>
+      </w:pPr>
+      <w:hyperlink r:id="rId17" w:history="1">
+        <w:r>
+          <w:rPr>
+            <w:rStyle w:val="Hyperlink"/>
+          </w:rPr>
+          <w:t>https://e9exu-my.sharepoint.com/:f:/g/personal/samsebetourist_ermaon_com/Ek0di1qKRCxEh6DVk2PDAZ4BZyK7M4SJWUcFGb56_g9I2A</w:t>
+        </w:r>
+      </w:hyperlink>
+    </w:p>
+    <w:p>
+      <w:pPr>
+        <w:spacing w:after="0"/>
+      </w:pPr>
+    </w:p>
+    <w:p>
+      <w:pPr>
+        <w:spacing w:after="0"/>
+        <w:rPr>
+          <w:b/>
+        </w:rPr>
+      </w:pPr>
+      <w:r>
+        <w:rPr>
+          <w:b/>
+        </w:rPr>
+        <w:t>28.02.2020</w:t>
+      </w:r>
+    </w:p>
+    <w:p>
+      <w:pPr>
+        <w:spacing w:after="0"/>
+      </w:pPr>
+      <w:r>
+        <w:t>Задача следующая. При загрузке наше приложении показывает активити с рецайкл вью. Каждый итем рецайклавью показывает</w:t>
+      </w:r>
+    </w:p>
+    <w:p>
+      <w:pPr>
+        <w:spacing w:after="0"/>
+      </w:pPr>
+      <w:r>
+        <w:t>картинку страны и имя. При нажатии на итем должно переходить на новую активити с новым рецайклом вью, в каждом итеме которого будет</w:t>
+      </w:r>
+    </w:p>
+    <w:p>
+      <w:pPr>
+        <w:spacing w:after="0"/>
+      </w:pPr>
+      <w:r>
+        <w:t>- название аудио</w:t>
+      </w:r>
+    </w:p>
+    <w:p>
+      <w:pPr>
+        <w:spacing w:after="0"/>
+      </w:pPr>
+      <w:r>
+        <w:t>- кнопка воспроизвести</w:t>
+      </w:r>
+    </w:p>
+    <w:p>
+      <w:pPr>
+        <w:spacing w:after="0"/>
+      </w:pPr>
+      <w:r>
+        <w:t>- кнопка скачать на телефон</w:t>
+      </w:r>
+    </w:p>
+    <w:p>
+      <w:pPr>
+        <w:spacing w:after="0"/>
+      </w:pPr>
+    </w:p>
+    <w:p>
+      <w:pPr>
+        <w:pStyle w:val="ListParagraph"/>
+        <w:numPr>
+          <w:ilvl w:val="0"/>
+          <w:numId w:val="3"/>
+        </w:numPr>
+        <w:spacing w:after="0"/>
+        <w:rPr>
+          <w:b/>
+          <w:lang w:val="en-US"/>
+        </w:rPr>
+      </w:pPr>
+      <w:r>
+        <w:t xml:space="preserve">Мы создали шаблон лайаута, который будет отображать аудио и назвали его </w:t>
+      </w:r>
+      <w:r>
+        <w:rPr>
+          <w:b/>
+          <w:lang w:val="en-US"/>
+        </w:rPr>
+        <w:t>audio</w:t>
+      </w:r>
+      <w:r>
+        <w:rPr>
+          <w:b/>
+        </w:rPr>
+        <w:t>_</w:t>
+      </w:r>
+      <w:r>
+        <w:rPr>
+          <w:b/>
+          <w:lang w:val="en-US"/>
+        </w:rPr>
+        <w:t>item</w:t>
+      </w:r>
+      <w:r>
+        <w:rPr>
+          <w:b/>
+        </w:rPr>
         <w:t>.</w:t>
       </w:r>
       <w:r>
         <w:rPr>
-          <w:lang w:val="en-US"/>
-        </w:rPr>
-        <w:t>Request</w:t>
-      </w:r>
-      <w:r>
+          <w:b/>
+          <w:lang w:val="en-US"/>
+        </w:rPr>
+        <w:t>xml</w:t>
+      </w:r>
+    </w:p>
+    <w:p>
+      <w:pPr>
+        <w:pStyle w:val="ListParagraph"/>
+        <w:numPr>
+          <w:ilvl w:val="0"/>
+          <w:numId w:val="3"/>
+        </w:numPr>
+        <w:spacing w:after="0"/>
+        <w:rPr>
+          <w:b/>
+        </w:rPr>
+      </w:pPr>
+      <w:r>
+        <w:t xml:space="preserve">Класс, который содержит в себе имя трека и кнопки, имеет конструктои и сеттеры и геттеры к переменным </w:t>
+      </w:r>
+      <w:proofErr w:type="spellStart"/>
+      <w:r>
+        <w:rPr>
+          <w:b/>
+          <w:lang w:val="en-US"/>
+        </w:rPr>
+        <w:t>ObjectAudio</w:t>
+      </w:r>
+      <w:proofErr w:type="spellEnd"/>
+    </w:p>
+    <w:p>
+      <w:pPr>
+        <w:pStyle w:val="ListParagraph"/>
+        <w:numPr>
+          <w:ilvl w:val="0"/>
+          <w:numId w:val="3"/>
+        </w:numPr>
+        <w:spacing w:after="0"/>
+        <w:rPr>
+          <w:b/>
+        </w:rPr>
+      </w:pPr>
+      <w:r>
+        <w:t xml:space="preserve">Создаем склассактивити и шаблон лайаута к нему </w:t>
+      </w:r>
+      <w:r>
+        <w:rPr>
+          <w:b/>
+          <w:lang w:val="en-US"/>
+        </w:rPr>
+        <w:t>Audios</w:t>
+      </w:r>
+    </w:p>
+    <w:p>
+      <w:pPr>
+        <w:pStyle w:val="ListParagraph"/>
+        <w:spacing w:after="0"/>
+        <w:rPr>
+          <w:b/>
+          <w:lang w:val="en-US"/>
+        </w:rPr>
+      </w:pPr>
+      <w:r>
+        <w:t xml:space="preserve">В самом шаблоне уазываем просто рецайкл вью, который и будет содержать каждый </w:t>
+      </w:r>
+      <w:r>
+        <w:rPr>
+          <w:b/>
+          <w:lang w:val="en-US"/>
+        </w:rPr>
+        <w:t>audio</w:t>
+      </w:r>
+      <w:r>
+        <w:rPr>
+          <w:b/>
+        </w:rPr>
+        <w:t>_</w:t>
+      </w:r>
+      <w:r>
+        <w:rPr>
+          <w:b/>
+          <w:lang w:val="en-US"/>
+        </w:rPr>
+        <w:t>item</w:t>
+      </w:r>
+      <w:r>
+        <w:rPr>
+          <w:b/>
+        </w:rPr>
         <w:t>.</w:t>
       </w:r>
       <w:r>
         <w:rPr>
-          <w:lang w:val="en-US"/>
-        </w:rPr>
-        <w:t>VISIBILITY</w:t>
-      </w:r>
-      <w:r>
-        <w:t>_</w:t>
-      </w:r>
-      <w:r>
-        <w:rPr>
-          <w:lang w:val="en-US"/>
-        </w:rPr>
-        <w:t>VISIBLE</w:t>
-      </w:r>
-      <w:r>
-        <w:t>_</w:t>
-      </w:r>
-      <w:r>
-        <w:rPr>
-          <w:lang w:val="en-US"/>
-        </w:rPr>
-        <w:t>NOTIFY</w:t>
-      </w:r>
-      <w:r>
-        <w:t>_</w:t>
-      </w:r>
-      <w:r>
-        <w:rPr>
-          <w:lang w:val="en-US"/>
-        </w:rPr>
-        <w:t>COMPLETED</w:t>
-      </w:r>
-      <w:r>
-        <w:t xml:space="preserve"> – это как раз анимация скачивания с прогрессбаром. То что нужно для нашего приложения.</w:t>
-      </w:r>
-    </w:p>
-    <w:p>
-      <w:pPr>
-        <w:spacing w:after="0"/>
-      </w:pPr>
-    </w:p>
-    <w:p>
-      <w:pPr>
-        <w:spacing w:after="0"/>
-      </w:pPr>
-      <w:r>
-        <w:t xml:space="preserve">2) </w:t>
-      </w:r>
-      <w:r>
-        <w:t>Ссылка на аудио</w:t>
-      </w:r>
-      <w:r>
-        <w:rPr>
-          <w:lang w:val="en-US"/>
-        </w:rPr>
+          <w:b/>
+          <w:lang w:val="en-US"/>
+        </w:rPr>
+        <w:t>xml</w:t>
+      </w:r>
+    </w:p>
+    <w:p>
+      <w:pPr>
+        <w:pStyle w:val="ListParagraph"/>
+        <w:numPr>
+          <w:ilvl w:val="0"/>
+          <w:numId w:val="3"/>
+        </w:numPr>
+        <w:spacing w:after="0"/>
+      </w:pPr>
+      <w:r>
+        <w:t xml:space="preserve">Создаем адаптер ко всей этой истории и называем его </w:t>
+      </w:r>
+      <w:proofErr w:type="spellStart"/>
+      <w:r>
+        <w:rPr>
+          <w:b/>
+          <w:lang w:val="en-US"/>
+        </w:rPr>
+        <w:t>AudioItemAdater</w:t>
+      </w:r>
+      <w:proofErr w:type="spellEnd"/>
+    </w:p>
+    <w:p>
+      <w:pPr>
+        <w:spacing w:after="0"/>
+        <w:rPr>
+          <w:lang w:val="en-US"/>
+        </w:rPr>
+      </w:pPr>
+    </w:p>
+    <w:p>
+      <w:pPr>
+        <w:spacing w:after="0"/>
+      </w:pPr>
+      <w:r>
+        <w:t xml:space="preserve">Все это создано. То есть, при нажатии на какую-либо страну у нас запускается активити класс </w:t>
+      </w:r>
+      <w:r>
+        <w:rPr>
+          <w:b/>
+          <w:lang w:val="en-US"/>
+        </w:rPr>
+        <w:t>Audios</w:t>
+      </w:r>
+      <w:r>
+        <w:t>, который должен показывать список аудио к этой стране.</w:t>
+      </w:r>
+    </w:p>
+    <w:p>
+      <w:pPr>
+        <w:spacing w:after="0"/>
+        <w:rPr>
+          <w:lang w:val="en-US"/>
+        </w:rPr>
+      </w:pPr>
+      <w:r>
+        <w:t>Теперь нам осталось подтянуть данные из базы данных. Понять бы как это сделать архитектурно более правильно.</w:t>
+      </w:r>
+    </w:p>
+    <w:p>
+      <w:pPr>
+        <w:spacing w:after="0"/>
+        <w:rPr>
+          <w:lang w:val="en-US"/>
+        </w:rPr>
+      </w:pPr>
+    </w:p>
+    <w:p>
+      <w:pPr>
+        <w:spacing w:after="0"/>
+      </w:pPr>
+      <w:r>
+        <w:t xml:space="preserve">Нет такой возможности, чтобы подтянуть списком все файлы в папке в </w:t>
+      </w:r>
+      <w:r>
+        <w:rPr>
+          <w:lang w:val="en-US"/>
+        </w:rPr>
+        <w:t>Cloud</w:t>
+      </w:r>
+      <w:r>
         <w:t xml:space="preserve"> </w:t>
       </w:r>
       <w:r>
-        <w:t>файлы</w:t>
-      </w:r>
+        <w:rPr>
+          <w:lang w:val="en-US"/>
+        </w:rPr>
+        <w:t>Storage</w:t>
+      </w:r>
+      <w:r>
+        <w:t xml:space="preserve">. Нужно создать отдельную базу данных в </w:t>
+      </w:r>
+      <w:r>
+        <w:rPr>
+          <w:lang w:val="en-US"/>
+        </w:rPr>
+        <w:t>Firebase</w:t>
+      </w:r>
+      <w:r>
+        <w:t xml:space="preserve"> </w:t>
+      </w:r>
+      <w:r>
+        <w:rPr>
+          <w:lang w:val="en-US"/>
+        </w:rPr>
+        <w:t>database</w:t>
+      </w:r>
+      <w:r>
+        <w:t xml:space="preserve"> </w:t>
+      </w:r>
+      <w:r>
+        <w:t xml:space="preserve">и </w:t>
+      </w:r>
+    </w:p>
+    <w:p>
+      <w:pPr>
+        <w:spacing w:after="0"/>
+      </w:pPr>
+      <w:r>
+        <w:t xml:space="preserve">Там хранить </w:t>
+      </w:r>
+      <w:r>
+        <w:rPr>
+          <w:lang w:val="en-US"/>
+        </w:rPr>
+        <w:t>URL</w:t>
+      </w:r>
+      <w:r>
+        <w:t xml:space="preserve"> </w:t>
+      </w:r>
+      <w:r>
+        <w:t xml:space="preserve">всех наших песен. </w:t>
+      </w:r>
+    </w:p>
+    <w:p>
+      <w:pPr>
+        <w:spacing w:after="0"/>
+        <w:rPr>
+          <w:lang w:val="en-US"/>
+        </w:rPr>
+      </w:pPr>
+      <w:r>
+        <w:t>Так что пока будем хххххаааааааарддддддкодить.</w:t>
+      </w:r>
+    </w:p>
+    <w:p>
+      <w:pPr>
+        <w:spacing w:after="0"/>
+      </w:pPr>
       <w:bookmarkStart w:id="0" w:name="_GoBack"/>
       <w:bookmarkEnd w:id="0"/>
     </w:p>
     <w:p>
       <w:pPr>
-        <w:spacing w:after="0"/>
-      </w:pPr>
-      <w:r>
-        <w:t>https://e9exu-my.sharepoint.com/:f:/g/personal/samsebetourist_ermaon_com/Ek0di1qKRCxEh6DVk2PDAZ4BZyK7M4SJWUcFGb56_g9I2A</w:t>
-      </w:r>
-    </w:p>
-    <w:p>
-      <w:pPr>
-        <w:spacing w:after="0"/>
-      </w:pPr>
-    </w:p>
-    <w:p/>
-    <w:p>
-      <w:pPr>
-        <w:rPr>
-          <w:lang w:val="en-US"/>
-        </w:rPr>
+        <w:pStyle w:val="ListParagraph"/>
+        <w:spacing w:after="0"/>
+        <w:rPr>
+          <w:b/>
+        </w:rPr>
+      </w:pPr>
+    </w:p>
+    <w:p>
+      <w:pPr>
+        <w:spacing w:after="0"/>
+      </w:pPr>
+    </w:p>
+    <w:p>
+      <w:pPr>
+        <w:spacing w:after="0"/>
       </w:pPr>
     </w:p>
     <w:p/>
@@ -6831,6 +7194,8 @@
     <w:p/>
     <w:p/>
     <w:p/>
+    <w:p/>
+    <w:p/>
     <w:p>
       <w:r>
         <w:br w:type="page"/>
@@ -7077,7 +7442,7 @@
   <w:abstractNum w:abstractNumId="2" w15:restartNumberingAfterBreak="0">
     <w:nsid w:val="201168EC"/>
     <w:multiLevelType w:val="hybridMultilevel"/>
-    <w:tmpl w:val="03B2016C"/>
+    <w:tmpl w:val="D34E045A"/>
     <w:lvl w:ilvl="0" w:tplc="04190001">
       <w:start w:val="1"/>
       <w:numFmt w:val="bullet"/>
@@ -7835,7 +8200,6 @@
     <w:name w:val="Hyperlink"/>
     <w:basedOn w:val="DefaultParagraphFont"/>
     <w:uiPriority w:val="99"/>
-    <w:semiHidden/>
     <w:unhideWhenUsed/>
     <w:rsid w:val="006202E2"/>
     <w:rPr>
@@ -8160,7 +8524,7 @@
 </file>
 
 <file path=customXml/itemProps1.xml><?xml version="1.0" encoding="utf-8"?>
-<ds:datastoreItem xmlns:ds="http://schemas.openxmlformats.org/officeDocument/2006/customXml" ds:itemID="{7FE4AFBF-82BD-4DB4-BC24-9B5B45CE49A5}">
+<ds:datastoreItem xmlns:ds="http://schemas.openxmlformats.org/officeDocument/2006/customXml" ds:itemID="{8FE667F8-F780-4AAA-AAF1-34B3F6928959}">
   <ds:schemaRefs>
     <ds:schemaRef ds:uri="http://schemas.openxmlformats.org/officeDocument/2006/bibliography"/>
   </ds:schemaRefs>

</xml_diff>

<commit_message>
I delay knopku downloads
</commit_message>
<xml_diff>
--- a/NotesWithPages.docx
+++ b/NotesWithPages.docx
@@ -6729,9 +6729,6 @@
         <w:t>Ссылка на аудио</w:t>
       </w:r>
       <w:r>
-        <w:rPr>
-          <w:lang w:val="en-US"/>
-        </w:rPr>
         <w:t xml:space="preserve"> </w:t>
       </w:r>
       <w:r>
@@ -6825,7 +6822,6 @@
         <w:spacing w:after="0"/>
         <w:rPr>
           <w:b/>
-          <w:lang w:val="en-US"/>
         </w:rPr>
       </w:pPr>
       <w:r>
@@ -6919,7 +6915,6 @@
         <w:spacing w:after="0"/>
         <w:rPr>
           <w:b/>
-          <w:lang w:val="en-US"/>
         </w:rPr>
       </w:pPr>
       <w:r>
@@ -6984,9 +6979,6 @@
     <w:p>
       <w:pPr>
         <w:spacing w:after="0"/>
-        <w:rPr>
-          <w:lang w:val="en-US"/>
-        </w:rPr>
       </w:pPr>
     </w:p>
     <w:p>
@@ -7010,9 +7002,6 @@
     <w:p>
       <w:pPr>
         <w:spacing w:after="0"/>
-        <w:rPr>
-          <w:lang w:val="en-US"/>
-        </w:rPr>
       </w:pPr>
       <w:r>
         <w:t>Теперь нам осталось подтянуть данные из базы данных. Понять бы как это сделать архитектурно более правильно.</w:t>
@@ -7021,9 +7010,6 @@
     <w:p>
       <w:pPr>
         <w:spacing w:after="0"/>
-        <w:rPr>
-          <w:lang w:val="en-US"/>
-        </w:rPr>
       </w:pPr>
     </w:p>
     <w:p>
@@ -7096,9 +7082,6 @@
     <w:p>
       <w:pPr>
         <w:spacing w:after="0"/>
-        <w:rPr>
-          <w:lang w:val="en-US"/>
-        </w:rPr>
       </w:pPr>
       <w:r>
         <w:t>Так что пока будем хххххаааааааарддддддкодить.</w:t>
@@ -7108,8 +7091,623 @@
       <w:pPr>
         <w:spacing w:after="0"/>
       </w:pPr>
+    </w:p>
+    <w:p>
+      <w:pPr>
+        <w:spacing w:after="0"/>
+      </w:pPr>
+    </w:p>
+    <w:p>
+      <w:pPr>
+        <w:spacing w:after="0"/>
+        <w:rPr>
+          <w:lang w:val="en-US"/>
+        </w:rPr>
+      </w:pPr>
+      <w:r>
+        <w:rPr>
+          <w:lang w:val="en-US"/>
+        </w:rPr>
+        <w:t>02.03.2020</w:t>
+      </w:r>
+    </w:p>
+    <w:p>
+      <w:pPr>
+        <w:spacing w:after="0"/>
+        <w:rPr>
+          <w:lang w:val="en-US"/>
+        </w:rPr>
+      </w:pPr>
+    </w:p>
+    <w:p>
+      <w:pPr>
+        <w:spacing w:after="0"/>
+      </w:pPr>
+      <w:r>
+        <w:t xml:space="preserve">Так, сделал кнопку </w:t>
+      </w:r>
+      <w:r>
+        <w:rPr>
+          <w:lang w:val="en-US"/>
+        </w:rPr>
+        <w:t>run</w:t>
+      </w:r>
+      <w:r>
+        <w:t>, по нажатию на которую должен запускаться плеер. Не проверил пока. Нужно протестить.</w:t>
+      </w:r>
+    </w:p>
+    <w:p>
+      <w:pPr>
+        <w:spacing w:after="0"/>
+      </w:pPr>
+    </w:p>
+    <w:p>
+      <w:pPr>
+        <w:spacing w:after="0"/>
+      </w:pPr>
+      <w:r>
+        <w:t xml:space="preserve">Далее, на кнопку </w:t>
+      </w:r>
+      <w:r>
+        <w:rPr>
+          <w:lang w:val="en-US"/>
+        </w:rPr>
+        <w:t>download</w:t>
+      </w:r>
+      <w:r>
+        <w:t xml:space="preserve"> </w:t>
+      </w:r>
+      <w:r>
+        <w:t>вот что нужно сделать. Сейчас я сделал так, что она выключается, то есть становиться неактивной после нажатия (ну, после всех полезных действия).</w:t>
+      </w:r>
+    </w:p>
+    <w:p>
+      <w:pPr>
+        <w:spacing w:after="0"/>
+      </w:pPr>
+      <w:r>
+        <w:t>Чтобы сделать кнопку неактивной, то нужно</w:t>
+      </w:r>
+    </w:p>
+    <w:p>
+      <w:pPr>
+        <w:shd w:val="clear" w:color="auto" w:fill="2B2B2B"/>
+        <w:tabs>
+          <w:tab w:val="left" w:pos="916"/>
+          <w:tab w:val="left" w:pos="1832"/>
+          <w:tab w:val="left" w:pos="2748"/>
+          <w:tab w:val="left" w:pos="3664"/>
+          <w:tab w:val="left" w:pos="4580"/>
+          <w:tab w:val="left" w:pos="5496"/>
+          <w:tab w:val="left" w:pos="6412"/>
+          <w:tab w:val="left" w:pos="7328"/>
+          <w:tab w:val="left" w:pos="8244"/>
+          <w:tab w:val="left" w:pos="9160"/>
+          <w:tab w:val="left" w:pos="10076"/>
+          <w:tab w:val="left" w:pos="10992"/>
+          <w:tab w:val="left" w:pos="11908"/>
+          <w:tab w:val="left" w:pos="12824"/>
+          <w:tab w:val="left" w:pos="13740"/>
+          <w:tab w:val="left" w:pos="14656"/>
+        </w:tabs>
+        <w:spacing w:after="0" w:line="240" w:lineRule="auto"/>
+        <w:rPr>
+          <w:rFonts w:ascii="Consolas" w:eastAsia="Times New Roman" w:hAnsi="Consolas" w:cs="Courier New"/>
+          <w:color w:val="A9B7C6"/>
+          <w:sz w:val="20"/>
+          <w:szCs w:val="20"/>
+          <w:lang w:eastAsia="ru-RU"/>
+        </w:rPr>
+      </w:pPr>
+      <w:r>
+        <w:rPr>
+          <w:rFonts w:ascii="Consolas" w:eastAsia="Times New Roman" w:hAnsi="Consolas" w:cs="Courier New"/>
+          <w:color w:val="A9B7C6"/>
+          <w:sz w:val="20"/>
+          <w:szCs w:val="20"/>
+          <w:lang w:eastAsia="ru-RU"/>
+        </w:rPr>
+        <w:t>view.setEnabled(</w:t>
+      </w:r>
+      <w:r>
+        <w:rPr>
+          <w:rFonts w:ascii="Consolas" w:eastAsia="Times New Roman" w:hAnsi="Consolas" w:cs="Courier New"/>
+          <w:color w:val="CC7832"/>
+          <w:sz w:val="20"/>
+          <w:szCs w:val="20"/>
+          <w:lang w:eastAsia="ru-RU"/>
+        </w:rPr>
+        <w:t>false</w:t>
+      </w:r>
+      <w:r>
+        <w:rPr>
+          <w:rFonts w:ascii="Consolas" w:eastAsia="Times New Roman" w:hAnsi="Consolas" w:cs="Courier New"/>
+          <w:color w:val="A9B7C6"/>
+          <w:sz w:val="20"/>
+          <w:szCs w:val="20"/>
+          <w:lang w:eastAsia="ru-RU"/>
+        </w:rPr>
+        <w:t>)</w:t>
+      </w:r>
+      <w:r>
+        <w:rPr>
+          <w:rFonts w:ascii="Consolas" w:eastAsia="Times New Roman" w:hAnsi="Consolas" w:cs="Courier New"/>
+          <w:color w:val="CC7832"/>
+          <w:sz w:val="20"/>
+          <w:szCs w:val="20"/>
+          <w:lang w:eastAsia="ru-RU"/>
+        </w:rPr>
+        <w:t>;</w:t>
+      </w:r>
+    </w:p>
+    <w:p>
+      <w:pPr>
+        <w:spacing w:after="0"/>
+      </w:pPr>
+      <w:r>
+        <w:t xml:space="preserve">где </w:t>
+      </w:r>
+      <w:r>
+        <w:rPr>
+          <w:lang w:val="en-US"/>
+        </w:rPr>
+        <w:t>view</w:t>
+      </w:r>
+      <w:r>
+        <w:t xml:space="preserve"> </w:t>
+      </w:r>
+      <w:r>
+        <w:t>это вью нашей кнопки</w:t>
+      </w:r>
+      <w:r>
+        <w:t>.</w:t>
+      </w:r>
+    </w:p>
+    <w:p>
+      <w:pPr>
+        <w:spacing w:after="0"/>
+      </w:pPr>
+      <w:r>
+        <w:t>То есть код сейчас выглядит так</w:t>
+      </w:r>
+    </w:p>
+    <w:p>
+      <w:pPr>
+        <w:shd w:val="clear" w:color="auto" w:fill="2B2B2B"/>
+        <w:tabs>
+          <w:tab w:val="left" w:pos="916"/>
+          <w:tab w:val="left" w:pos="1832"/>
+          <w:tab w:val="left" w:pos="2748"/>
+          <w:tab w:val="left" w:pos="3664"/>
+          <w:tab w:val="left" w:pos="4580"/>
+          <w:tab w:val="left" w:pos="5496"/>
+          <w:tab w:val="left" w:pos="6412"/>
+          <w:tab w:val="left" w:pos="7328"/>
+          <w:tab w:val="left" w:pos="8244"/>
+          <w:tab w:val="left" w:pos="9160"/>
+          <w:tab w:val="left" w:pos="10076"/>
+          <w:tab w:val="left" w:pos="10992"/>
+          <w:tab w:val="left" w:pos="11908"/>
+          <w:tab w:val="left" w:pos="12824"/>
+          <w:tab w:val="left" w:pos="13740"/>
+          <w:tab w:val="left" w:pos="14656"/>
+        </w:tabs>
+        <w:spacing w:after="0" w:line="240" w:lineRule="auto"/>
+        <w:rPr>
+          <w:rFonts w:ascii="Consolas" w:eastAsia="Times New Roman" w:hAnsi="Consolas" w:cs="Courier New"/>
+          <w:color w:val="A9B7C6"/>
+          <w:sz w:val="20"/>
+          <w:szCs w:val="20"/>
+          <w:lang w:val="en-US" w:eastAsia="ru-RU"/>
+        </w:rPr>
+      </w:pPr>
+      <w:proofErr w:type="spellStart"/>
+      <w:proofErr w:type="gramStart"/>
+      <w:r>
+        <w:rPr>
+          <w:rFonts w:ascii="Consolas" w:eastAsia="Times New Roman" w:hAnsi="Consolas" w:cs="Courier New"/>
+          <w:color w:val="A9B7C6"/>
+          <w:sz w:val="20"/>
+          <w:szCs w:val="20"/>
+          <w:lang w:val="en-US" w:eastAsia="ru-RU"/>
+        </w:rPr>
+        <w:t>holder.</w:t>
+      </w:r>
+      <w:r>
+        <w:rPr>
+          <w:rFonts w:ascii="Consolas" w:eastAsia="Times New Roman" w:hAnsi="Consolas" w:cs="Courier New"/>
+          <w:color w:val="9876AA"/>
+          <w:sz w:val="20"/>
+          <w:szCs w:val="20"/>
+          <w:lang w:val="en-US" w:eastAsia="ru-RU"/>
+        </w:rPr>
+        <w:t>downButoon</w:t>
+      </w:r>
+      <w:r>
+        <w:rPr>
+          <w:rFonts w:ascii="Consolas" w:eastAsia="Times New Roman" w:hAnsi="Consolas" w:cs="Courier New"/>
+          <w:color w:val="A9B7C6"/>
+          <w:sz w:val="20"/>
+          <w:szCs w:val="20"/>
+          <w:lang w:val="en-US" w:eastAsia="ru-RU"/>
+        </w:rPr>
+        <w:t>.setOnClickListener</w:t>
+      </w:r>
+      <w:proofErr w:type="spellEnd"/>
+      <w:r>
+        <w:rPr>
+          <w:rFonts w:ascii="Consolas" w:eastAsia="Times New Roman" w:hAnsi="Consolas" w:cs="Courier New"/>
+          <w:color w:val="A9B7C6"/>
+          <w:sz w:val="20"/>
+          <w:szCs w:val="20"/>
+          <w:lang w:val="en-US" w:eastAsia="ru-RU"/>
+        </w:rPr>
+        <w:t>(</w:t>
+      </w:r>
+      <w:proofErr w:type="gramEnd"/>
+      <w:r>
+        <w:rPr>
+          <w:rFonts w:ascii="Consolas" w:eastAsia="Times New Roman" w:hAnsi="Consolas" w:cs="Courier New"/>
+          <w:color w:val="CC7832"/>
+          <w:sz w:val="20"/>
+          <w:szCs w:val="20"/>
+          <w:lang w:val="en-US" w:eastAsia="ru-RU"/>
+        </w:rPr>
+        <w:t xml:space="preserve">new </w:t>
+      </w:r>
+      <w:proofErr w:type="spellStart"/>
+      <w:r>
+        <w:rPr>
+          <w:rFonts w:ascii="Consolas" w:eastAsia="Times New Roman" w:hAnsi="Consolas" w:cs="Courier New"/>
+          <w:color w:val="A9B7C6"/>
+          <w:sz w:val="20"/>
+          <w:szCs w:val="20"/>
+          <w:lang w:val="en-US" w:eastAsia="ru-RU"/>
+        </w:rPr>
+        <w:t>View.OnClickListener</w:t>
+      </w:r>
+      <w:proofErr w:type="spellEnd"/>
+      <w:r>
+        <w:rPr>
+          <w:rFonts w:ascii="Consolas" w:eastAsia="Times New Roman" w:hAnsi="Consolas" w:cs="Courier New"/>
+          <w:color w:val="A9B7C6"/>
+          <w:sz w:val="20"/>
+          <w:szCs w:val="20"/>
+          <w:lang w:val="en-US" w:eastAsia="ru-RU"/>
+        </w:rPr>
+        <w:t>(){</w:t>
+      </w:r>
+      <w:r>
+        <w:rPr>
+          <w:rFonts w:ascii="Consolas" w:eastAsia="Times New Roman" w:hAnsi="Consolas" w:cs="Courier New"/>
+          <w:color w:val="A9B7C6"/>
+          <w:sz w:val="20"/>
+          <w:szCs w:val="20"/>
+          <w:lang w:val="en-US" w:eastAsia="ru-RU"/>
+        </w:rPr>
+        <w:br/>
+        <w:t xml:space="preserve">    </w:t>
+      </w:r>
+      <w:r>
+        <w:rPr>
+          <w:rFonts w:ascii="Consolas" w:eastAsia="Times New Roman" w:hAnsi="Consolas" w:cs="Courier New"/>
+          <w:color w:val="BBB529"/>
+          <w:sz w:val="20"/>
+          <w:szCs w:val="20"/>
+          <w:lang w:val="en-US" w:eastAsia="ru-RU"/>
+        </w:rPr>
+        <w:t>@Override</w:t>
+      </w:r>
+      <w:r>
+        <w:rPr>
+          <w:rFonts w:ascii="Consolas" w:eastAsia="Times New Roman" w:hAnsi="Consolas" w:cs="Courier New"/>
+          <w:color w:val="BBB529"/>
+          <w:sz w:val="20"/>
+          <w:szCs w:val="20"/>
+          <w:lang w:val="en-US" w:eastAsia="ru-RU"/>
+        </w:rPr>
+        <w:br/>
+        <w:t xml:space="preserve">    </w:t>
+      </w:r>
+      <w:r>
+        <w:rPr>
+          <w:rFonts w:ascii="Consolas" w:eastAsia="Times New Roman" w:hAnsi="Consolas" w:cs="Courier New"/>
+          <w:color w:val="CC7832"/>
+          <w:sz w:val="20"/>
+          <w:szCs w:val="20"/>
+          <w:lang w:val="en-US" w:eastAsia="ru-RU"/>
+        </w:rPr>
+        <w:t xml:space="preserve">public void </w:t>
+      </w:r>
+      <w:proofErr w:type="spellStart"/>
+      <w:r>
+        <w:rPr>
+          <w:rFonts w:ascii="Consolas" w:eastAsia="Times New Roman" w:hAnsi="Consolas" w:cs="Courier New"/>
+          <w:color w:val="FFC66D"/>
+          <w:sz w:val="20"/>
+          <w:szCs w:val="20"/>
+          <w:lang w:val="en-US" w:eastAsia="ru-RU"/>
+        </w:rPr>
+        <w:t>onClick</w:t>
+      </w:r>
+      <w:proofErr w:type="spellEnd"/>
+      <w:r>
+        <w:rPr>
+          <w:rFonts w:ascii="Consolas" w:eastAsia="Times New Roman" w:hAnsi="Consolas" w:cs="Courier New"/>
+          <w:color w:val="A9B7C6"/>
+          <w:sz w:val="20"/>
+          <w:szCs w:val="20"/>
+          <w:lang w:val="en-US" w:eastAsia="ru-RU"/>
+        </w:rPr>
+        <w:t>(View view) {</w:t>
+      </w:r>
+      <w:r>
+        <w:rPr>
+          <w:rFonts w:ascii="Consolas" w:eastAsia="Times New Roman" w:hAnsi="Consolas" w:cs="Courier New"/>
+          <w:color w:val="A9B7C6"/>
+          <w:sz w:val="20"/>
+          <w:szCs w:val="20"/>
+          <w:lang w:val="en-US" w:eastAsia="ru-RU"/>
+        </w:rPr>
+        <w:br/>
+      </w:r>
+      <w:r>
+        <w:rPr>
+          <w:rFonts w:ascii="Consolas" w:eastAsia="Times New Roman" w:hAnsi="Consolas" w:cs="Courier New"/>
+          <w:color w:val="A9B7C6"/>
+          <w:sz w:val="20"/>
+          <w:szCs w:val="20"/>
+          <w:lang w:val="en-US" w:eastAsia="ru-RU"/>
+        </w:rPr>
+        <w:br/>
+        <w:t xml:space="preserve">        download(</w:t>
+      </w:r>
+      <w:proofErr w:type="spellStart"/>
+      <w:r>
+        <w:rPr>
+          <w:rFonts w:ascii="Consolas" w:eastAsia="Times New Roman" w:hAnsi="Consolas" w:cs="Courier New"/>
+          <w:color w:val="B389C5"/>
+          <w:sz w:val="20"/>
+          <w:szCs w:val="20"/>
+          <w:lang w:val="en-US" w:eastAsia="ru-RU"/>
+        </w:rPr>
+        <w:t>nameCountry</w:t>
+      </w:r>
+      <w:proofErr w:type="spellEnd"/>
+      <w:r>
+        <w:rPr>
+          <w:rFonts w:ascii="Consolas" w:eastAsia="Times New Roman" w:hAnsi="Consolas" w:cs="Courier New"/>
+          <w:color w:val="CC7832"/>
+          <w:sz w:val="20"/>
+          <w:szCs w:val="20"/>
+          <w:lang w:val="en-US" w:eastAsia="ru-RU"/>
+        </w:rPr>
+        <w:t xml:space="preserve">, </w:t>
+      </w:r>
+      <w:proofErr w:type="spellStart"/>
+      <w:r>
+        <w:rPr>
+          <w:rFonts w:ascii="Consolas" w:eastAsia="Times New Roman" w:hAnsi="Consolas" w:cs="Courier New"/>
+          <w:color w:val="B389C5"/>
+          <w:sz w:val="20"/>
+          <w:szCs w:val="20"/>
+          <w:lang w:val="en-US" w:eastAsia="ru-RU"/>
+        </w:rPr>
+        <w:t>nameAudio</w:t>
+      </w:r>
+      <w:proofErr w:type="spellEnd"/>
+      <w:r>
+        <w:rPr>
+          <w:rFonts w:ascii="Consolas" w:eastAsia="Times New Roman" w:hAnsi="Consolas" w:cs="Courier New"/>
+          <w:color w:val="A9B7C6"/>
+          <w:sz w:val="20"/>
+          <w:szCs w:val="20"/>
+          <w:lang w:val="en-US" w:eastAsia="ru-RU"/>
+        </w:rPr>
+        <w:t>)</w:t>
+      </w:r>
+      <w:r>
+        <w:rPr>
+          <w:rFonts w:ascii="Consolas" w:eastAsia="Times New Roman" w:hAnsi="Consolas" w:cs="Courier New"/>
+          <w:color w:val="CC7832"/>
+          <w:sz w:val="20"/>
+          <w:szCs w:val="20"/>
+          <w:lang w:val="en-US" w:eastAsia="ru-RU"/>
+        </w:rPr>
+        <w:t>;</w:t>
+      </w:r>
+      <w:r>
+        <w:rPr>
+          <w:rFonts w:ascii="Consolas" w:eastAsia="Times New Roman" w:hAnsi="Consolas" w:cs="Courier New"/>
+          <w:color w:val="CC7832"/>
+          <w:sz w:val="20"/>
+          <w:szCs w:val="20"/>
+          <w:lang w:val="en-US" w:eastAsia="ru-RU"/>
+        </w:rPr>
+        <w:br/>
+        <w:t xml:space="preserve">        </w:t>
+      </w:r>
+      <w:proofErr w:type="spellStart"/>
+      <w:r>
+        <w:rPr>
+          <w:rFonts w:ascii="Consolas" w:eastAsia="Times New Roman" w:hAnsi="Consolas" w:cs="Courier New"/>
+          <w:color w:val="A9B7C6"/>
+          <w:sz w:val="20"/>
+          <w:szCs w:val="20"/>
+          <w:lang w:val="en-US" w:eastAsia="ru-RU"/>
+        </w:rPr>
+        <w:t>view.setEnabled</w:t>
+      </w:r>
+      <w:proofErr w:type="spellEnd"/>
+      <w:r>
+        <w:rPr>
+          <w:rFonts w:ascii="Consolas" w:eastAsia="Times New Roman" w:hAnsi="Consolas" w:cs="Courier New"/>
+          <w:color w:val="A9B7C6"/>
+          <w:sz w:val="20"/>
+          <w:szCs w:val="20"/>
+          <w:lang w:val="en-US" w:eastAsia="ru-RU"/>
+        </w:rPr>
+        <w:t>(</w:t>
+      </w:r>
+      <w:r>
+        <w:rPr>
+          <w:rFonts w:ascii="Consolas" w:eastAsia="Times New Roman" w:hAnsi="Consolas" w:cs="Courier New"/>
+          <w:color w:val="CC7832"/>
+          <w:sz w:val="20"/>
+          <w:szCs w:val="20"/>
+          <w:lang w:val="en-US" w:eastAsia="ru-RU"/>
+        </w:rPr>
+        <w:t>false</w:t>
+      </w:r>
+      <w:r>
+        <w:rPr>
+          <w:rFonts w:ascii="Consolas" w:eastAsia="Times New Roman" w:hAnsi="Consolas" w:cs="Courier New"/>
+          <w:color w:val="A9B7C6"/>
+          <w:sz w:val="20"/>
+          <w:szCs w:val="20"/>
+          <w:lang w:val="en-US" w:eastAsia="ru-RU"/>
+        </w:rPr>
+        <w:t>)</w:t>
+      </w:r>
+      <w:r>
+        <w:rPr>
+          <w:rFonts w:ascii="Consolas" w:eastAsia="Times New Roman" w:hAnsi="Consolas" w:cs="Courier New"/>
+          <w:color w:val="CC7832"/>
+          <w:sz w:val="20"/>
+          <w:szCs w:val="20"/>
+          <w:lang w:val="en-US" w:eastAsia="ru-RU"/>
+        </w:rPr>
+        <w:t>;</w:t>
+      </w:r>
+      <w:r>
+        <w:rPr>
+          <w:rFonts w:ascii="Consolas" w:eastAsia="Times New Roman" w:hAnsi="Consolas" w:cs="Courier New"/>
+          <w:color w:val="CC7832"/>
+          <w:sz w:val="20"/>
+          <w:szCs w:val="20"/>
+          <w:lang w:val="en-US" w:eastAsia="ru-RU"/>
+        </w:rPr>
+        <w:br/>
+        <w:t xml:space="preserve">        </w:t>
+      </w:r>
+      <w:r>
+        <w:rPr>
+          <w:rFonts w:ascii="Consolas" w:eastAsia="Times New Roman" w:hAnsi="Consolas" w:cs="Courier New"/>
+          <w:color w:val="CC7832"/>
+          <w:sz w:val="20"/>
+          <w:szCs w:val="20"/>
+          <w:lang w:val="en-US" w:eastAsia="ru-RU"/>
+        </w:rPr>
+        <w:br/>
+        <w:t xml:space="preserve">    </w:t>
+      </w:r>
+      <w:r>
+        <w:rPr>
+          <w:rFonts w:ascii="Consolas" w:eastAsia="Times New Roman" w:hAnsi="Consolas" w:cs="Courier New"/>
+          <w:color w:val="A9B7C6"/>
+          <w:sz w:val="20"/>
+          <w:szCs w:val="20"/>
+          <w:lang w:val="en-US" w:eastAsia="ru-RU"/>
+        </w:rPr>
+        <w:t>}</w:t>
+      </w:r>
+      <w:r>
+        <w:rPr>
+          <w:rFonts w:ascii="Consolas" w:eastAsia="Times New Roman" w:hAnsi="Consolas" w:cs="Courier New"/>
+          <w:color w:val="A9B7C6"/>
+          <w:sz w:val="20"/>
+          <w:szCs w:val="20"/>
+          <w:lang w:val="en-US" w:eastAsia="ru-RU"/>
+        </w:rPr>
+        <w:br/>
+        <w:t>})</w:t>
+      </w:r>
+      <w:r>
+        <w:rPr>
+          <w:rFonts w:ascii="Consolas" w:eastAsia="Times New Roman" w:hAnsi="Consolas" w:cs="Courier New"/>
+          <w:color w:val="CC7832"/>
+          <w:sz w:val="20"/>
+          <w:szCs w:val="20"/>
+          <w:lang w:val="en-US" w:eastAsia="ru-RU"/>
+        </w:rPr>
+        <w:t>;</w:t>
+      </w:r>
+    </w:p>
+    <w:p>
+      <w:pPr>
+        <w:spacing w:after="0"/>
+      </w:pPr>
+      <w:r>
+        <w:t>при нажатии запускается скачка (в другом потоке видимо) и в тот же момент кнопка закрывается.</w:t>
+      </w:r>
+    </w:p>
+    <w:p>
+      <w:pPr>
+        <w:spacing w:after="0"/>
+      </w:pPr>
+      <w:r>
+        <w:t xml:space="preserve">Это хорошо. </w:t>
+      </w:r>
+    </w:p>
+    <w:p>
+      <w:pPr>
+        <w:spacing w:after="0"/>
+      </w:pPr>
+      <w:r>
+        <w:t>Далее. На данный момент она выключается совсем. Нам нужно, что если при:</w:t>
+      </w:r>
+    </w:p>
+    <w:p>
+      <w:pPr>
+        <w:pStyle w:val="ListParagraph"/>
+        <w:numPr>
+          <w:ilvl w:val="0"/>
+          <w:numId w:val="5"/>
+        </w:numPr>
+        <w:spacing w:after="0"/>
+      </w:pPr>
+      <w:r>
+        <w:t>При отмене скачивания</w:t>
+      </w:r>
+    </w:p>
+    <w:p>
+      <w:pPr>
+        <w:pStyle w:val="ListParagraph"/>
+        <w:numPr>
+          <w:ilvl w:val="0"/>
+          <w:numId w:val="5"/>
+        </w:numPr>
+        <w:spacing w:after="0"/>
+      </w:pPr>
+      <w:r>
+        <w:t>После скачивания</w:t>
+      </w:r>
+    </w:p>
+    <w:p>
+      <w:pPr>
+        <w:spacing w:after="0"/>
+      </w:pPr>
+      <w:r>
+        <w:t>Он оживала и могла снова использоват свои функции.</w:t>
+      </w:r>
+    </w:p>
+    <w:p>
+      <w:pPr>
+        <w:spacing w:after="0"/>
+      </w:pPr>
+      <w:r>
+        <w:t>Также нужно, чтобы наверно при нажатии и выключении на ней появлялась надпись «скачивается</w:t>
+      </w:r>
       <w:bookmarkStart w:id="0" w:name="_GoBack"/>
       <w:bookmarkEnd w:id="0"/>
+      <w:r>
+        <w:t>»</w:t>
+      </w:r>
+    </w:p>
+    <w:p>
+      <w:pPr>
+        <w:spacing w:after="0"/>
+      </w:pPr>
     </w:p>
     <w:p>
       <w:pPr>
@@ -7641,6 +8239,95 @@
       </w:pPr>
     </w:lvl>
   </w:abstractNum>
+  <w:abstractNum w:abstractNumId="4" w15:restartNumberingAfterBreak="0">
+    <w:nsid w:val="64392AB0"/>
+    <w:multiLevelType w:val="hybridMultilevel"/>
+    <w:tmpl w:val="099CE82E"/>
+    <w:lvl w:ilvl="0" w:tplc="0419000F">
+      <w:start w:val="1"/>
+      <w:numFmt w:val="decimal"/>
+      <w:lvlText w:val="%1."/>
+      <w:lvlJc w:val="left"/>
+      <w:pPr>
+        <w:ind w:left="720" w:hanging="360"/>
+      </w:pPr>
+      <w:rPr>
+        <w:rFonts w:hint="default"/>
+      </w:rPr>
+    </w:lvl>
+    <w:lvl w:ilvl="1" w:tplc="04190019" w:tentative="1">
+      <w:start w:val="1"/>
+      <w:numFmt w:val="lowerLetter"/>
+      <w:lvlText w:val="%2."/>
+      <w:lvlJc w:val="left"/>
+      <w:pPr>
+        <w:ind w:left="1440" w:hanging="360"/>
+      </w:pPr>
+    </w:lvl>
+    <w:lvl w:ilvl="2" w:tplc="0419001B" w:tentative="1">
+      <w:start w:val="1"/>
+      <w:numFmt w:val="lowerRoman"/>
+      <w:lvlText w:val="%3."/>
+      <w:lvlJc w:val="right"/>
+      <w:pPr>
+        <w:ind w:left="2160" w:hanging="180"/>
+      </w:pPr>
+    </w:lvl>
+    <w:lvl w:ilvl="3" w:tplc="0419000F" w:tentative="1">
+      <w:start w:val="1"/>
+      <w:numFmt w:val="decimal"/>
+      <w:lvlText w:val="%4."/>
+      <w:lvlJc w:val="left"/>
+      <w:pPr>
+        <w:ind w:left="2880" w:hanging="360"/>
+      </w:pPr>
+    </w:lvl>
+    <w:lvl w:ilvl="4" w:tplc="04190019" w:tentative="1">
+      <w:start w:val="1"/>
+      <w:numFmt w:val="lowerLetter"/>
+      <w:lvlText w:val="%5."/>
+      <w:lvlJc w:val="left"/>
+      <w:pPr>
+        <w:ind w:left="3600" w:hanging="360"/>
+      </w:pPr>
+    </w:lvl>
+    <w:lvl w:ilvl="5" w:tplc="0419001B" w:tentative="1">
+      <w:start w:val="1"/>
+      <w:numFmt w:val="lowerRoman"/>
+      <w:lvlText w:val="%6."/>
+      <w:lvlJc w:val="right"/>
+      <w:pPr>
+        <w:ind w:left="4320" w:hanging="180"/>
+      </w:pPr>
+    </w:lvl>
+    <w:lvl w:ilvl="6" w:tplc="0419000F" w:tentative="1">
+      <w:start w:val="1"/>
+      <w:numFmt w:val="decimal"/>
+      <w:lvlText w:val="%7."/>
+      <w:lvlJc w:val="left"/>
+      <w:pPr>
+        <w:ind w:left="5040" w:hanging="360"/>
+      </w:pPr>
+    </w:lvl>
+    <w:lvl w:ilvl="7" w:tplc="04190019" w:tentative="1">
+      <w:start w:val="1"/>
+      <w:numFmt w:val="lowerLetter"/>
+      <w:lvlText w:val="%8."/>
+      <w:lvlJc w:val="left"/>
+      <w:pPr>
+        <w:ind w:left="5760" w:hanging="360"/>
+      </w:pPr>
+    </w:lvl>
+    <w:lvl w:ilvl="8" w:tplc="0419001B" w:tentative="1">
+      <w:start w:val="1"/>
+      <w:numFmt w:val="lowerRoman"/>
+      <w:lvlText w:val="%9."/>
+      <w:lvlJc w:val="right"/>
+      <w:pPr>
+        <w:ind w:left="6480" w:hanging="180"/>
+      </w:pPr>
+    </w:lvl>
+  </w:abstractNum>
   <w:num w:numId="1">
     <w:abstractNumId w:val="3"/>
   </w:num>
@@ -7652,6 +8339,9 @@
   </w:num>
   <w:num w:numId="4">
     <w:abstractNumId w:val="0"/>
+  </w:num>
+  <w:num w:numId="5">
+    <w:abstractNumId w:val="4"/>
   </w:num>
 </w:numbering>
 </file>
@@ -8524,7 +9214,7 @@
 </file>
 
 <file path=customXml/itemProps1.xml><?xml version="1.0" encoding="utf-8"?>
-<ds:datastoreItem xmlns:ds="http://schemas.openxmlformats.org/officeDocument/2006/customXml" ds:itemID="{8FE667F8-F780-4AAA-AAF1-34B3F6928959}">
+<ds:datastoreItem xmlns:ds="http://schemas.openxmlformats.org/officeDocument/2006/customXml" ds:itemID="{CD6CB516-6BB5-4B77-B476-E3B1BE244222}">
   <ds:schemaRefs>
     <ds:schemaRef ds:uri="http://schemas.openxmlformats.org/officeDocument/2006/bibliography"/>
   </ds:schemaRefs>

</xml_diff>

<commit_message>
I cannon to do the cancel method for downloading, that is, i can not and I do not know how to handle handle this action
</commit_message>
<xml_diff>
--- a/NotesWithPages.docx
+++ b/NotesWithPages.docx
@@ -7100,23 +7100,14 @@
     <w:p>
       <w:pPr>
         <w:spacing w:after="0"/>
-        <w:rPr>
-          <w:lang w:val="en-US"/>
-        </w:rPr>
-      </w:pPr>
-      <w:r>
-        <w:rPr>
-          <w:lang w:val="en-US"/>
-        </w:rPr>
+      </w:pPr>
+      <w:r>
         <w:t>02.03.2020</w:t>
       </w:r>
     </w:p>
     <w:p>
       <w:pPr>
         <w:spacing w:after="0"/>
-        <w:rPr>
-          <w:lang w:val="en-US"/>
-        </w:rPr>
       </w:pPr>
     </w:p>
     <w:p>
@@ -7696,39 +7687,1776 @@
         <w:spacing w:after="0"/>
       </w:pPr>
       <w:r>
-        <w:t>Также нужно, чтобы наверно при нажатии и выключении на ней появлялась надпись «скачивается</w:t>
-      </w:r>
+        <w:t>Также нужно, чтобы наверно при нажатии и выключении на ней появлялась надпись «скачивается»</w:t>
+      </w:r>
+    </w:p>
+    <w:p>
+      <w:pPr>
+        <w:spacing w:after="0"/>
+      </w:pPr>
+    </w:p>
+    <w:p>
+      <w:pPr>
+        <w:spacing w:after="0"/>
+        <w:rPr>
+          <w:b/>
+          <w:lang w:val="en-US"/>
+        </w:rPr>
+      </w:pPr>
+      <w:r>
+        <w:rPr>
+          <w:b/>
+          <w:lang w:val="en-US"/>
+        </w:rPr>
+        <w:t>03.03.2020</w:t>
+      </w:r>
+    </w:p>
+    <w:p>
+      <w:pPr>
+        <w:spacing w:after="0"/>
+      </w:pPr>
+    </w:p>
+    <w:p>
+      <w:pPr>
+        <w:spacing w:after="0"/>
+      </w:pPr>
+      <w:r>
+        <w:t>Реализация</w:t>
+      </w:r>
+      <w:r>
+        <w:t xml:space="preserve"> 2 пункта (после того как скачался трек чтобы кнопка ожила).</w:t>
+      </w:r>
+    </w:p>
+    <w:p>
+      <w:pPr>
+        <w:spacing w:after="0"/>
+      </w:pPr>
+      <w:r>
+        <w:t>Хорошая статья с объяснениями и примерами (пример взял от туда):</w:t>
+      </w:r>
+    </w:p>
+    <w:p>
+      <w:pPr>
+        <w:spacing w:after="0"/>
+      </w:pPr>
+      <w:hyperlink r:id="rId18" w:history="1">
+        <w:r>
+          <w:rPr>
+            <w:rStyle w:val="Hyperlink"/>
+          </w:rPr>
+          <w:t>https://androidclarified.com/android-downloadmanager-example/</w:t>
+        </w:r>
+      </w:hyperlink>
+    </w:p>
+    <w:p>
+      <w:pPr>
+        <w:spacing w:after="0"/>
+      </w:pPr>
+      <w:r>
+        <w:t xml:space="preserve">а также что такое </w:t>
+      </w:r>
+      <w:r>
+        <w:t>BroadcastReceiver</w:t>
+      </w:r>
+      <w:r>
+        <w:t>:</w:t>
+      </w:r>
+    </w:p>
+    <w:p>
+      <w:pPr>
+        <w:spacing w:after="0"/>
+      </w:pPr>
+      <w:hyperlink r:id="rId19" w:history="1">
+        <w:r>
+          <w:rPr>
+            <w:rStyle w:val="Hyperlink"/>
+          </w:rPr>
+          <w:t>https://androidclarified.com/broadcast-receivers-example/</w:t>
+        </w:r>
+      </w:hyperlink>
+    </w:p>
+    <w:p>
+      <w:pPr>
+        <w:spacing w:after="0"/>
+      </w:pPr>
+    </w:p>
+    <w:p>
+      <w:pPr>
+        <w:spacing w:after="0"/>
+      </w:pPr>
+      <w:r>
+        <w:t xml:space="preserve">В приложение, а точнее в класс </w:t>
+      </w:r>
+      <w:proofErr w:type="spellStart"/>
+      <w:r>
+        <w:rPr>
+          <w:lang w:val="en-US"/>
+        </w:rPr>
+        <w:t>AudioItemAdapter</w:t>
+      </w:r>
+      <w:proofErr w:type="spellEnd"/>
+      <w:r>
+        <w:t xml:space="preserve"> </w:t>
+      </w:r>
+      <w:r>
+        <w:t>добавляем 3 переменные:</w:t>
+      </w:r>
+    </w:p>
+    <w:p>
+      <w:pPr>
+        <w:shd w:val="clear" w:color="auto" w:fill="2B2B2B"/>
+        <w:tabs>
+          <w:tab w:val="left" w:pos="916"/>
+          <w:tab w:val="left" w:pos="1832"/>
+          <w:tab w:val="left" w:pos="2748"/>
+          <w:tab w:val="left" w:pos="3664"/>
+          <w:tab w:val="left" w:pos="4580"/>
+          <w:tab w:val="left" w:pos="5496"/>
+          <w:tab w:val="left" w:pos="6412"/>
+          <w:tab w:val="left" w:pos="7328"/>
+          <w:tab w:val="left" w:pos="8244"/>
+          <w:tab w:val="left" w:pos="9160"/>
+          <w:tab w:val="left" w:pos="10076"/>
+          <w:tab w:val="left" w:pos="10992"/>
+          <w:tab w:val="left" w:pos="11908"/>
+          <w:tab w:val="left" w:pos="12824"/>
+          <w:tab w:val="left" w:pos="13740"/>
+          <w:tab w:val="left" w:pos="14656"/>
+        </w:tabs>
+        <w:spacing w:after="0" w:line="240" w:lineRule="auto"/>
+        <w:rPr>
+          <w:rFonts w:ascii="Consolas" w:eastAsia="Times New Roman" w:hAnsi="Consolas" w:cs="Courier New"/>
+          <w:color w:val="A9B7C6"/>
+          <w:sz w:val="20"/>
+          <w:szCs w:val="20"/>
+          <w:lang w:val="en-US" w:eastAsia="ru-RU"/>
+        </w:rPr>
+      </w:pPr>
+      <w:r>
+        <w:rPr>
+          <w:rFonts w:ascii="Consolas" w:eastAsia="Times New Roman" w:hAnsi="Consolas" w:cs="Courier New"/>
+          <w:color w:val="CC7832"/>
+          <w:sz w:val="20"/>
+          <w:szCs w:val="20"/>
+          <w:lang w:val="en-US" w:eastAsia="ru-RU"/>
+        </w:rPr>
+        <w:t xml:space="preserve">private long </w:t>
+      </w:r>
+      <w:proofErr w:type="spellStart"/>
+      <w:r>
+        <w:rPr>
+          <w:rFonts w:ascii="Consolas" w:eastAsia="Times New Roman" w:hAnsi="Consolas" w:cs="Courier New"/>
+          <w:color w:val="9876AA"/>
+          <w:sz w:val="20"/>
+          <w:szCs w:val="20"/>
+          <w:lang w:val="en-US" w:eastAsia="ru-RU"/>
+        </w:rPr>
+        <w:t>downloadID</w:t>
+      </w:r>
+      <w:proofErr w:type="spellEnd"/>
+      <w:r>
+        <w:rPr>
+          <w:rFonts w:ascii="Consolas" w:eastAsia="Times New Roman" w:hAnsi="Consolas" w:cs="Courier New"/>
+          <w:color w:val="CC7832"/>
+          <w:sz w:val="20"/>
+          <w:szCs w:val="20"/>
+          <w:lang w:val="en-US" w:eastAsia="ru-RU"/>
+        </w:rPr>
+        <w:t>;</w:t>
+      </w:r>
+      <w:r>
+        <w:rPr>
+          <w:rFonts w:ascii="Consolas" w:eastAsia="Times New Roman" w:hAnsi="Consolas" w:cs="Courier New"/>
+          <w:color w:val="CC7832"/>
+          <w:sz w:val="20"/>
+          <w:szCs w:val="20"/>
+          <w:lang w:val="en-US" w:eastAsia="ru-RU"/>
+        </w:rPr>
+        <w:br/>
+      </w:r>
+      <w:r>
+        <w:rPr>
+          <w:rFonts w:ascii="Consolas" w:eastAsia="Times New Roman" w:hAnsi="Consolas" w:cs="Courier New"/>
+          <w:color w:val="A9B7C6"/>
+          <w:sz w:val="20"/>
+          <w:szCs w:val="20"/>
+          <w:lang w:val="en-US" w:eastAsia="ru-RU"/>
+        </w:rPr>
+        <w:t xml:space="preserve">Button </w:t>
+      </w:r>
+      <w:proofErr w:type="spellStart"/>
+      <w:r>
+        <w:rPr>
+          <w:rFonts w:ascii="Consolas" w:eastAsia="Times New Roman" w:hAnsi="Consolas" w:cs="Courier New"/>
+          <w:color w:val="9876AA"/>
+          <w:sz w:val="20"/>
+          <w:szCs w:val="20"/>
+          <w:lang w:val="en-US" w:eastAsia="ru-RU"/>
+        </w:rPr>
+        <w:t>downButtom</w:t>
+      </w:r>
+      <w:proofErr w:type="spellEnd"/>
+      <w:r>
+        <w:rPr>
+          <w:rFonts w:ascii="Consolas" w:eastAsia="Times New Roman" w:hAnsi="Consolas" w:cs="Courier New"/>
+          <w:color w:val="CC7832"/>
+          <w:sz w:val="20"/>
+          <w:szCs w:val="20"/>
+          <w:lang w:val="en-US" w:eastAsia="ru-RU"/>
+        </w:rPr>
+        <w:t>;</w:t>
+      </w:r>
+      <w:r>
+        <w:rPr>
+          <w:rFonts w:ascii="Consolas" w:eastAsia="Times New Roman" w:hAnsi="Consolas" w:cs="Courier New"/>
+          <w:color w:val="CC7832"/>
+          <w:sz w:val="20"/>
+          <w:szCs w:val="20"/>
+          <w:lang w:val="en-US" w:eastAsia="ru-RU"/>
+        </w:rPr>
+        <w:br/>
+      </w:r>
+      <w:r>
+        <w:rPr>
+          <w:rFonts w:ascii="Consolas" w:eastAsia="Times New Roman" w:hAnsi="Consolas" w:cs="Courier New"/>
+          <w:color w:val="CC7832"/>
+          <w:sz w:val="20"/>
+          <w:szCs w:val="20"/>
+          <w:lang w:val="en-US" w:eastAsia="ru-RU"/>
+        </w:rPr>
+        <w:br/>
+        <w:t xml:space="preserve">private </w:t>
+      </w:r>
+      <w:proofErr w:type="spellStart"/>
+      <w:r>
+        <w:rPr>
+          <w:rFonts w:ascii="Consolas" w:eastAsia="Times New Roman" w:hAnsi="Consolas" w:cs="Courier New"/>
+          <w:color w:val="A9B7C6"/>
+          <w:sz w:val="20"/>
+          <w:szCs w:val="20"/>
+          <w:lang w:val="en-US" w:eastAsia="ru-RU"/>
+        </w:rPr>
+        <w:t>BroadcastReceiver</w:t>
+      </w:r>
+      <w:proofErr w:type="spellEnd"/>
+      <w:r>
+        <w:rPr>
+          <w:rFonts w:ascii="Consolas" w:eastAsia="Times New Roman" w:hAnsi="Consolas" w:cs="Courier New"/>
+          <w:color w:val="A9B7C6"/>
+          <w:sz w:val="20"/>
+          <w:szCs w:val="20"/>
+          <w:lang w:val="en-US" w:eastAsia="ru-RU"/>
+        </w:rPr>
+        <w:t xml:space="preserve"> </w:t>
+      </w:r>
+      <w:proofErr w:type="spellStart"/>
+      <w:r>
+        <w:rPr>
+          <w:rFonts w:ascii="Consolas" w:eastAsia="Times New Roman" w:hAnsi="Consolas" w:cs="Courier New"/>
+          <w:color w:val="9876AA"/>
+          <w:sz w:val="20"/>
+          <w:szCs w:val="20"/>
+          <w:lang w:val="en-US" w:eastAsia="ru-RU"/>
+        </w:rPr>
+        <w:t>onDownloadComplete</w:t>
+      </w:r>
+      <w:proofErr w:type="spellEnd"/>
+      <w:r>
+        <w:rPr>
+          <w:rFonts w:ascii="Consolas" w:eastAsia="Times New Roman" w:hAnsi="Consolas" w:cs="Courier New"/>
+          <w:color w:val="9876AA"/>
+          <w:sz w:val="20"/>
+          <w:szCs w:val="20"/>
+          <w:lang w:val="en-US" w:eastAsia="ru-RU"/>
+        </w:rPr>
+        <w:t xml:space="preserve"> </w:t>
+      </w:r>
+      <w:r>
+        <w:rPr>
+          <w:rFonts w:ascii="Consolas" w:eastAsia="Times New Roman" w:hAnsi="Consolas" w:cs="Courier New"/>
+          <w:color w:val="A9B7C6"/>
+          <w:sz w:val="20"/>
+          <w:szCs w:val="20"/>
+          <w:lang w:val="en-US" w:eastAsia="ru-RU"/>
+        </w:rPr>
+        <w:t xml:space="preserve">= </w:t>
+      </w:r>
+      <w:r>
+        <w:rPr>
+          <w:rFonts w:ascii="Consolas" w:eastAsia="Times New Roman" w:hAnsi="Consolas" w:cs="Courier New"/>
+          <w:color w:val="CC7832"/>
+          <w:sz w:val="20"/>
+          <w:szCs w:val="20"/>
+          <w:lang w:val="en-US" w:eastAsia="ru-RU"/>
+        </w:rPr>
+        <w:t xml:space="preserve">new </w:t>
+      </w:r>
+      <w:proofErr w:type="spellStart"/>
+      <w:r>
+        <w:rPr>
+          <w:rFonts w:ascii="Consolas" w:eastAsia="Times New Roman" w:hAnsi="Consolas" w:cs="Courier New"/>
+          <w:color w:val="A9B7C6"/>
+          <w:sz w:val="20"/>
+          <w:szCs w:val="20"/>
+          <w:lang w:val="en-US" w:eastAsia="ru-RU"/>
+        </w:rPr>
+        <w:t>BroadcastReceiver</w:t>
+      </w:r>
+      <w:proofErr w:type="spellEnd"/>
+      <w:r>
+        <w:rPr>
+          <w:rFonts w:ascii="Consolas" w:eastAsia="Times New Roman" w:hAnsi="Consolas" w:cs="Courier New"/>
+          <w:color w:val="A9B7C6"/>
+          <w:sz w:val="20"/>
+          <w:szCs w:val="20"/>
+          <w:lang w:val="en-US" w:eastAsia="ru-RU"/>
+        </w:rPr>
+        <w:t>() {</w:t>
+      </w:r>
+      <w:r>
+        <w:rPr>
+          <w:rFonts w:ascii="Consolas" w:eastAsia="Times New Roman" w:hAnsi="Consolas" w:cs="Courier New"/>
+          <w:color w:val="A9B7C6"/>
+          <w:sz w:val="20"/>
+          <w:szCs w:val="20"/>
+          <w:lang w:val="en-US" w:eastAsia="ru-RU"/>
+        </w:rPr>
+        <w:br/>
+        <w:t xml:space="preserve">    </w:t>
+      </w:r>
+      <w:r>
+        <w:rPr>
+          <w:rFonts w:ascii="Consolas" w:eastAsia="Times New Roman" w:hAnsi="Consolas" w:cs="Courier New"/>
+          <w:color w:val="BBB529"/>
+          <w:sz w:val="20"/>
+          <w:szCs w:val="20"/>
+          <w:lang w:val="en-US" w:eastAsia="ru-RU"/>
+        </w:rPr>
+        <w:t>@Override</w:t>
+      </w:r>
+      <w:r>
+        <w:rPr>
+          <w:rFonts w:ascii="Consolas" w:eastAsia="Times New Roman" w:hAnsi="Consolas" w:cs="Courier New"/>
+          <w:color w:val="BBB529"/>
+          <w:sz w:val="20"/>
+          <w:szCs w:val="20"/>
+          <w:lang w:val="en-US" w:eastAsia="ru-RU"/>
+        </w:rPr>
+        <w:br/>
+        <w:t xml:space="preserve">    </w:t>
+      </w:r>
+      <w:r>
+        <w:rPr>
+          <w:rFonts w:ascii="Consolas" w:eastAsia="Times New Roman" w:hAnsi="Consolas" w:cs="Courier New"/>
+          <w:color w:val="CC7832"/>
+          <w:sz w:val="20"/>
+          <w:szCs w:val="20"/>
+          <w:lang w:val="en-US" w:eastAsia="ru-RU"/>
+        </w:rPr>
+        <w:t xml:space="preserve">public void </w:t>
+      </w:r>
+      <w:proofErr w:type="spellStart"/>
+      <w:r>
+        <w:rPr>
+          <w:rFonts w:ascii="Consolas" w:eastAsia="Times New Roman" w:hAnsi="Consolas" w:cs="Courier New"/>
+          <w:color w:val="FFC66D"/>
+          <w:sz w:val="20"/>
+          <w:szCs w:val="20"/>
+          <w:lang w:val="en-US" w:eastAsia="ru-RU"/>
+        </w:rPr>
+        <w:t>onReceive</w:t>
+      </w:r>
+      <w:proofErr w:type="spellEnd"/>
+      <w:r>
+        <w:rPr>
+          <w:rFonts w:ascii="Consolas" w:eastAsia="Times New Roman" w:hAnsi="Consolas" w:cs="Courier New"/>
+          <w:color w:val="A9B7C6"/>
+          <w:sz w:val="20"/>
+          <w:szCs w:val="20"/>
+          <w:lang w:val="en-US" w:eastAsia="ru-RU"/>
+        </w:rPr>
+        <w:t>(Context context</w:t>
+      </w:r>
+      <w:r>
+        <w:rPr>
+          <w:rFonts w:ascii="Consolas" w:eastAsia="Times New Roman" w:hAnsi="Consolas" w:cs="Courier New"/>
+          <w:color w:val="CC7832"/>
+          <w:sz w:val="20"/>
+          <w:szCs w:val="20"/>
+          <w:lang w:val="en-US" w:eastAsia="ru-RU"/>
+        </w:rPr>
+        <w:t xml:space="preserve">, </w:t>
+      </w:r>
+      <w:r>
+        <w:rPr>
+          <w:rFonts w:ascii="Consolas" w:eastAsia="Times New Roman" w:hAnsi="Consolas" w:cs="Courier New"/>
+          <w:color w:val="A9B7C6"/>
+          <w:sz w:val="20"/>
+          <w:szCs w:val="20"/>
+          <w:lang w:val="en-US" w:eastAsia="ru-RU"/>
+        </w:rPr>
+        <w:t>Intent intent) {</w:t>
+      </w:r>
+      <w:r>
+        <w:rPr>
+          <w:rFonts w:ascii="Consolas" w:eastAsia="Times New Roman" w:hAnsi="Consolas" w:cs="Courier New"/>
+          <w:color w:val="A9B7C6"/>
+          <w:sz w:val="20"/>
+          <w:szCs w:val="20"/>
+          <w:lang w:val="en-US" w:eastAsia="ru-RU"/>
+        </w:rPr>
+        <w:br/>
+        <w:t xml:space="preserve">        </w:t>
+      </w:r>
+      <w:r>
+        <w:rPr>
+          <w:rFonts w:ascii="Consolas" w:eastAsia="Times New Roman" w:hAnsi="Consolas" w:cs="Courier New"/>
+          <w:color w:val="808080"/>
+          <w:sz w:val="20"/>
+          <w:szCs w:val="20"/>
+          <w:lang w:val="en-US" w:eastAsia="ru-RU"/>
+        </w:rPr>
+        <w:t>//Fetching the download id received with the broadcast</w:t>
+      </w:r>
+      <w:r>
+        <w:rPr>
+          <w:rFonts w:ascii="Consolas" w:eastAsia="Times New Roman" w:hAnsi="Consolas" w:cs="Courier New"/>
+          <w:color w:val="808080"/>
+          <w:sz w:val="20"/>
+          <w:szCs w:val="20"/>
+          <w:lang w:val="en-US" w:eastAsia="ru-RU"/>
+        </w:rPr>
+        <w:br/>
+        <w:t xml:space="preserve">        </w:t>
+      </w:r>
+      <w:r>
+        <w:rPr>
+          <w:rFonts w:ascii="Consolas" w:eastAsia="Times New Roman" w:hAnsi="Consolas" w:cs="Courier New"/>
+          <w:color w:val="CC7832"/>
+          <w:sz w:val="20"/>
+          <w:szCs w:val="20"/>
+          <w:lang w:val="en-US" w:eastAsia="ru-RU"/>
+        </w:rPr>
+        <w:t xml:space="preserve">long </w:t>
+      </w:r>
+      <w:r>
+        <w:rPr>
+          <w:rFonts w:ascii="Consolas" w:eastAsia="Times New Roman" w:hAnsi="Consolas" w:cs="Courier New"/>
+          <w:color w:val="A9B7C6"/>
+          <w:sz w:val="20"/>
+          <w:szCs w:val="20"/>
+          <w:lang w:val="en-US" w:eastAsia="ru-RU"/>
+        </w:rPr>
+        <w:t xml:space="preserve">id = </w:t>
+      </w:r>
+      <w:proofErr w:type="spellStart"/>
+      <w:r>
+        <w:rPr>
+          <w:rFonts w:ascii="Consolas" w:eastAsia="Times New Roman" w:hAnsi="Consolas" w:cs="Courier New"/>
+          <w:color w:val="A9B7C6"/>
+          <w:sz w:val="20"/>
+          <w:szCs w:val="20"/>
+          <w:lang w:val="en-US" w:eastAsia="ru-RU"/>
+        </w:rPr>
+        <w:t>intent.getLongExtra</w:t>
+      </w:r>
+      <w:proofErr w:type="spellEnd"/>
+      <w:r>
+        <w:rPr>
+          <w:rFonts w:ascii="Consolas" w:eastAsia="Times New Roman" w:hAnsi="Consolas" w:cs="Courier New"/>
+          <w:color w:val="A9B7C6"/>
+          <w:sz w:val="20"/>
+          <w:szCs w:val="20"/>
+          <w:lang w:val="en-US" w:eastAsia="ru-RU"/>
+        </w:rPr>
+        <w:t>(</w:t>
+      </w:r>
+      <w:proofErr w:type="spellStart"/>
+      <w:r>
+        <w:rPr>
+          <w:rFonts w:ascii="Consolas" w:eastAsia="Times New Roman" w:hAnsi="Consolas" w:cs="Courier New"/>
+          <w:color w:val="A9B7C6"/>
+          <w:sz w:val="20"/>
+          <w:szCs w:val="20"/>
+          <w:lang w:val="en-US" w:eastAsia="ru-RU"/>
+        </w:rPr>
+        <w:t>DownloadManager.</w:t>
+      </w:r>
+      <w:r>
+        <w:rPr>
+          <w:rFonts w:ascii="Consolas" w:eastAsia="Times New Roman" w:hAnsi="Consolas" w:cs="Courier New"/>
+          <w:i/>
+          <w:iCs/>
+          <w:color w:val="9876AA"/>
+          <w:sz w:val="20"/>
+          <w:szCs w:val="20"/>
+          <w:lang w:val="en-US" w:eastAsia="ru-RU"/>
+        </w:rPr>
+        <w:t>EXTRA_DOWNLOAD_ID</w:t>
+      </w:r>
+      <w:proofErr w:type="spellEnd"/>
+      <w:r>
+        <w:rPr>
+          <w:rFonts w:ascii="Consolas" w:eastAsia="Times New Roman" w:hAnsi="Consolas" w:cs="Courier New"/>
+          <w:color w:val="CC7832"/>
+          <w:sz w:val="20"/>
+          <w:szCs w:val="20"/>
+          <w:lang w:val="en-US" w:eastAsia="ru-RU"/>
+        </w:rPr>
+        <w:t xml:space="preserve">, </w:t>
+      </w:r>
+      <w:r>
+        <w:rPr>
+          <w:rFonts w:ascii="Consolas" w:eastAsia="Times New Roman" w:hAnsi="Consolas" w:cs="Courier New"/>
+          <w:color w:val="A9B7C6"/>
+          <w:sz w:val="20"/>
+          <w:szCs w:val="20"/>
+          <w:lang w:val="en-US" w:eastAsia="ru-RU"/>
+        </w:rPr>
+        <w:t>-</w:t>
+      </w:r>
+      <w:r>
+        <w:rPr>
+          <w:rFonts w:ascii="Consolas" w:eastAsia="Times New Roman" w:hAnsi="Consolas" w:cs="Courier New"/>
+          <w:color w:val="6897BB"/>
+          <w:sz w:val="20"/>
+          <w:szCs w:val="20"/>
+          <w:lang w:val="en-US" w:eastAsia="ru-RU"/>
+        </w:rPr>
+        <w:t>1</w:t>
+      </w:r>
+      <w:r>
+        <w:rPr>
+          <w:rFonts w:ascii="Consolas" w:eastAsia="Times New Roman" w:hAnsi="Consolas" w:cs="Courier New"/>
+          <w:color w:val="A9B7C6"/>
+          <w:sz w:val="20"/>
+          <w:szCs w:val="20"/>
+          <w:lang w:val="en-US" w:eastAsia="ru-RU"/>
+        </w:rPr>
+        <w:t>)</w:t>
+      </w:r>
+      <w:r>
+        <w:rPr>
+          <w:rFonts w:ascii="Consolas" w:eastAsia="Times New Roman" w:hAnsi="Consolas" w:cs="Courier New"/>
+          <w:color w:val="CC7832"/>
+          <w:sz w:val="20"/>
+          <w:szCs w:val="20"/>
+          <w:lang w:val="en-US" w:eastAsia="ru-RU"/>
+        </w:rPr>
+        <w:t>;</w:t>
+      </w:r>
+      <w:r>
+        <w:rPr>
+          <w:rFonts w:ascii="Consolas" w:eastAsia="Times New Roman" w:hAnsi="Consolas" w:cs="Courier New"/>
+          <w:color w:val="CC7832"/>
+          <w:sz w:val="20"/>
+          <w:szCs w:val="20"/>
+          <w:lang w:val="en-US" w:eastAsia="ru-RU"/>
+        </w:rPr>
+        <w:br/>
+        <w:t xml:space="preserve">        </w:t>
+      </w:r>
+      <w:r>
+        <w:rPr>
+          <w:rFonts w:ascii="Consolas" w:eastAsia="Times New Roman" w:hAnsi="Consolas" w:cs="Courier New"/>
+          <w:color w:val="808080"/>
+          <w:sz w:val="20"/>
+          <w:szCs w:val="20"/>
+          <w:lang w:val="en-US" w:eastAsia="ru-RU"/>
+        </w:rPr>
+        <w:t xml:space="preserve">//Checking if the received broadcast is for our </w:t>
+      </w:r>
+      <w:proofErr w:type="spellStart"/>
+      <w:r>
+        <w:rPr>
+          <w:rFonts w:ascii="Consolas" w:eastAsia="Times New Roman" w:hAnsi="Consolas" w:cs="Courier New"/>
+          <w:color w:val="808080"/>
+          <w:sz w:val="20"/>
+          <w:szCs w:val="20"/>
+          <w:lang w:val="en-US" w:eastAsia="ru-RU"/>
+        </w:rPr>
+        <w:t>enqueued</w:t>
+      </w:r>
+      <w:proofErr w:type="spellEnd"/>
+      <w:r>
+        <w:rPr>
+          <w:rFonts w:ascii="Consolas" w:eastAsia="Times New Roman" w:hAnsi="Consolas" w:cs="Courier New"/>
+          <w:color w:val="808080"/>
+          <w:sz w:val="20"/>
+          <w:szCs w:val="20"/>
+          <w:lang w:val="en-US" w:eastAsia="ru-RU"/>
+        </w:rPr>
+        <w:t xml:space="preserve"> download by matching download id</w:t>
+      </w:r>
+      <w:r>
+        <w:rPr>
+          <w:rFonts w:ascii="Consolas" w:eastAsia="Times New Roman" w:hAnsi="Consolas" w:cs="Courier New"/>
+          <w:color w:val="808080"/>
+          <w:sz w:val="20"/>
+          <w:szCs w:val="20"/>
+          <w:lang w:val="en-US" w:eastAsia="ru-RU"/>
+        </w:rPr>
+        <w:br/>
+        <w:t xml:space="preserve">        </w:t>
+      </w:r>
+      <w:r>
+        <w:rPr>
+          <w:rFonts w:ascii="Consolas" w:eastAsia="Times New Roman" w:hAnsi="Consolas" w:cs="Courier New"/>
+          <w:color w:val="CC7832"/>
+          <w:sz w:val="20"/>
+          <w:szCs w:val="20"/>
+          <w:lang w:val="en-US" w:eastAsia="ru-RU"/>
+        </w:rPr>
+        <w:t xml:space="preserve">if </w:t>
+      </w:r>
+      <w:r>
+        <w:rPr>
+          <w:rFonts w:ascii="Consolas" w:eastAsia="Times New Roman" w:hAnsi="Consolas" w:cs="Courier New"/>
+          <w:color w:val="A9B7C6"/>
+          <w:sz w:val="20"/>
+          <w:szCs w:val="20"/>
+          <w:lang w:val="en-US" w:eastAsia="ru-RU"/>
+        </w:rPr>
+        <w:t>(</w:t>
+      </w:r>
+      <w:proofErr w:type="spellStart"/>
+      <w:r>
+        <w:rPr>
+          <w:rFonts w:ascii="Consolas" w:eastAsia="Times New Roman" w:hAnsi="Consolas" w:cs="Courier New"/>
+          <w:color w:val="9876AA"/>
+          <w:sz w:val="20"/>
+          <w:szCs w:val="20"/>
+          <w:lang w:val="en-US" w:eastAsia="ru-RU"/>
+        </w:rPr>
+        <w:t>downloadID</w:t>
+      </w:r>
+      <w:proofErr w:type="spellEnd"/>
+      <w:r>
+        <w:rPr>
+          <w:rFonts w:ascii="Consolas" w:eastAsia="Times New Roman" w:hAnsi="Consolas" w:cs="Courier New"/>
+          <w:color w:val="9876AA"/>
+          <w:sz w:val="20"/>
+          <w:szCs w:val="20"/>
+          <w:lang w:val="en-US" w:eastAsia="ru-RU"/>
+        </w:rPr>
+        <w:t xml:space="preserve"> </w:t>
+      </w:r>
+      <w:r>
+        <w:rPr>
+          <w:rFonts w:ascii="Consolas" w:eastAsia="Times New Roman" w:hAnsi="Consolas" w:cs="Courier New"/>
+          <w:color w:val="A9B7C6"/>
+          <w:sz w:val="20"/>
+          <w:szCs w:val="20"/>
+          <w:lang w:val="en-US" w:eastAsia="ru-RU"/>
+        </w:rPr>
+        <w:t>== id) {</w:t>
+      </w:r>
+      <w:r>
+        <w:rPr>
+          <w:rFonts w:ascii="Consolas" w:eastAsia="Times New Roman" w:hAnsi="Consolas" w:cs="Courier New"/>
+          <w:color w:val="A9B7C6"/>
+          <w:sz w:val="20"/>
+          <w:szCs w:val="20"/>
+          <w:lang w:val="en-US" w:eastAsia="ru-RU"/>
+        </w:rPr>
+        <w:br/>
+        <w:t xml:space="preserve">            </w:t>
+      </w:r>
+      <w:proofErr w:type="spellStart"/>
+      <w:r>
+        <w:rPr>
+          <w:rFonts w:ascii="Consolas" w:eastAsia="Times New Roman" w:hAnsi="Consolas" w:cs="Courier New"/>
+          <w:color w:val="A9B7C6"/>
+          <w:sz w:val="20"/>
+          <w:szCs w:val="20"/>
+          <w:lang w:val="en-US" w:eastAsia="ru-RU"/>
+        </w:rPr>
+        <w:t>Toast.</w:t>
+      </w:r>
+      <w:r>
+        <w:rPr>
+          <w:rFonts w:ascii="Consolas" w:eastAsia="Times New Roman" w:hAnsi="Consolas" w:cs="Courier New"/>
+          <w:i/>
+          <w:iCs/>
+          <w:color w:val="A9B7C6"/>
+          <w:sz w:val="20"/>
+          <w:szCs w:val="20"/>
+          <w:lang w:val="en-US" w:eastAsia="ru-RU"/>
+        </w:rPr>
+        <w:t>makeText</w:t>
+      </w:r>
+      <w:proofErr w:type="spellEnd"/>
+      <w:r>
+        <w:rPr>
+          <w:rFonts w:ascii="Consolas" w:eastAsia="Times New Roman" w:hAnsi="Consolas" w:cs="Courier New"/>
+          <w:color w:val="A9B7C6"/>
+          <w:sz w:val="20"/>
+          <w:szCs w:val="20"/>
+          <w:lang w:val="en-US" w:eastAsia="ru-RU"/>
+        </w:rPr>
+        <w:t>(context</w:t>
+      </w:r>
+      <w:r>
+        <w:rPr>
+          <w:rFonts w:ascii="Consolas" w:eastAsia="Times New Roman" w:hAnsi="Consolas" w:cs="Courier New"/>
+          <w:color w:val="CC7832"/>
+          <w:sz w:val="20"/>
+          <w:szCs w:val="20"/>
+          <w:lang w:val="en-US" w:eastAsia="ru-RU"/>
+        </w:rPr>
+        <w:t xml:space="preserve">, </w:t>
+      </w:r>
+      <w:r>
+        <w:rPr>
+          <w:rFonts w:ascii="Consolas" w:eastAsia="Times New Roman" w:hAnsi="Consolas" w:cs="Courier New"/>
+          <w:color w:val="6A8759"/>
+          <w:sz w:val="20"/>
+          <w:szCs w:val="20"/>
+          <w:lang w:val="en-US" w:eastAsia="ru-RU"/>
+        </w:rPr>
+        <w:t>"Download Completed"</w:t>
+      </w:r>
+      <w:r>
+        <w:rPr>
+          <w:rFonts w:ascii="Consolas" w:eastAsia="Times New Roman" w:hAnsi="Consolas" w:cs="Courier New"/>
+          <w:color w:val="CC7832"/>
+          <w:sz w:val="20"/>
+          <w:szCs w:val="20"/>
+          <w:lang w:val="en-US" w:eastAsia="ru-RU"/>
+        </w:rPr>
+        <w:t xml:space="preserve">, </w:t>
+      </w:r>
+      <w:proofErr w:type="spellStart"/>
+      <w:r>
+        <w:rPr>
+          <w:rFonts w:ascii="Consolas" w:eastAsia="Times New Roman" w:hAnsi="Consolas" w:cs="Courier New"/>
+          <w:color w:val="A9B7C6"/>
+          <w:sz w:val="20"/>
+          <w:szCs w:val="20"/>
+          <w:lang w:val="en-US" w:eastAsia="ru-RU"/>
+        </w:rPr>
+        <w:t>Toast.</w:t>
+      </w:r>
+      <w:r>
+        <w:rPr>
+          <w:rFonts w:ascii="Consolas" w:eastAsia="Times New Roman" w:hAnsi="Consolas" w:cs="Courier New"/>
+          <w:i/>
+          <w:iCs/>
+          <w:color w:val="9876AA"/>
+          <w:sz w:val="20"/>
+          <w:szCs w:val="20"/>
+          <w:lang w:val="en-US" w:eastAsia="ru-RU"/>
+        </w:rPr>
+        <w:t>LENGTH_SHORT</w:t>
+      </w:r>
+      <w:proofErr w:type="spellEnd"/>
+      <w:r>
+        <w:rPr>
+          <w:rFonts w:ascii="Consolas" w:eastAsia="Times New Roman" w:hAnsi="Consolas" w:cs="Courier New"/>
+          <w:color w:val="A9B7C6"/>
+          <w:sz w:val="20"/>
+          <w:szCs w:val="20"/>
+          <w:lang w:val="en-US" w:eastAsia="ru-RU"/>
+        </w:rPr>
+        <w:t>).show()</w:t>
+      </w:r>
+      <w:r>
+        <w:rPr>
+          <w:rFonts w:ascii="Consolas" w:eastAsia="Times New Roman" w:hAnsi="Consolas" w:cs="Courier New"/>
+          <w:color w:val="CC7832"/>
+          <w:sz w:val="20"/>
+          <w:szCs w:val="20"/>
+          <w:lang w:val="en-US" w:eastAsia="ru-RU"/>
+        </w:rPr>
+        <w:t>;</w:t>
+      </w:r>
+      <w:r>
+        <w:rPr>
+          <w:rFonts w:ascii="Consolas" w:eastAsia="Times New Roman" w:hAnsi="Consolas" w:cs="Courier New"/>
+          <w:color w:val="CC7832"/>
+          <w:sz w:val="20"/>
+          <w:szCs w:val="20"/>
+          <w:lang w:val="en-US" w:eastAsia="ru-RU"/>
+        </w:rPr>
+        <w:br/>
+        <w:t xml:space="preserve">            </w:t>
+      </w:r>
+      <w:proofErr w:type="spellStart"/>
+      <w:r>
+        <w:rPr>
+          <w:rFonts w:ascii="Consolas" w:eastAsia="Times New Roman" w:hAnsi="Consolas" w:cs="Courier New"/>
+          <w:color w:val="9876AA"/>
+          <w:sz w:val="20"/>
+          <w:szCs w:val="20"/>
+          <w:lang w:val="en-US" w:eastAsia="ru-RU"/>
+        </w:rPr>
+        <w:t>downButtom</w:t>
+      </w:r>
+      <w:r>
+        <w:rPr>
+          <w:rFonts w:ascii="Consolas" w:eastAsia="Times New Roman" w:hAnsi="Consolas" w:cs="Courier New"/>
+          <w:color w:val="A9B7C6"/>
+          <w:sz w:val="20"/>
+          <w:szCs w:val="20"/>
+          <w:lang w:val="en-US" w:eastAsia="ru-RU"/>
+        </w:rPr>
+        <w:t>.setText</w:t>
+      </w:r>
+      <w:proofErr w:type="spellEnd"/>
+      <w:r>
+        <w:rPr>
+          <w:rFonts w:ascii="Consolas" w:eastAsia="Times New Roman" w:hAnsi="Consolas" w:cs="Courier New"/>
+          <w:color w:val="A9B7C6"/>
+          <w:sz w:val="20"/>
+          <w:szCs w:val="20"/>
+          <w:lang w:val="en-US" w:eastAsia="ru-RU"/>
+        </w:rPr>
+        <w:t>(</w:t>
+      </w:r>
+      <w:r>
+        <w:rPr>
+          <w:rFonts w:ascii="Consolas" w:eastAsia="Times New Roman" w:hAnsi="Consolas" w:cs="Courier New"/>
+          <w:color w:val="6A8759"/>
+          <w:sz w:val="20"/>
+          <w:szCs w:val="20"/>
+          <w:lang w:val="en-US" w:eastAsia="ru-RU"/>
+        </w:rPr>
+        <w:t>"Download"</w:t>
+      </w:r>
+      <w:r>
+        <w:rPr>
+          <w:rFonts w:ascii="Consolas" w:eastAsia="Times New Roman" w:hAnsi="Consolas" w:cs="Courier New"/>
+          <w:color w:val="A9B7C6"/>
+          <w:sz w:val="20"/>
+          <w:szCs w:val="20"/>
+          <w:lang w:val="en-US" w:eastAsia="ru-RU"/>
+        </w:rPr>
+        <w:t>)</w:t>
+      </w:r>
+      <w:r>
+        <w:rPr>
+          <w:rFonts w:ascii="Consolas" w:eastAsia="Times New Roman" w:hAnsi="Consolas" w:cs="Courier New"/>
+          <w:color w:val="CC7832"/>
+          <w:sz w:val="20"/>
+          <w:szCs w:val="20"/>
+          <w:lang w:val="en-US" w:eastAsia="ru-RU"/>
+        </w:rPr>
+        <w:t>;</w:t>
+      </w:r>
+      <w:r>
+        <w:rPr>
+          <w:rFonts w:ascii="Consolas" w:eastAsia="Times New Roman" w:hAnsi="Consolas" w:cs="Courier New"/>
+          <w:color w:val="CC7832"/>
+          <w:sz w:val="20"/>
+          <w:szCs w:val="20"/>
+          <w:lang w:val="en-US" w:eastAsia="ru-RU"/>
+        </w:rPr>
+        <w:br/>
+        <w:t xml:space="preserve">            </w:t>
+      </w:r>
+      <w:proofErr w:type="spellStart"/>
+      <w:r>
+        <w:rPr>
+          <w:rFonts w:ascii="Consolas" w:eastAsia="Times New Roman" w:hAnsi="Consolas" w:cs="Courier New"/>
+          <w:color w:val="9876AA"/>
+          <w:sz w:val="20"/>
+          <w:szCs w:val="20"/>
+          <w:lang w:val="en-US" w:eastAsia="ru-RU"/>
+        </w:rPr>
+        <w:t>downButtom</w:t>
+      </w:r>
+      <w:r>
+        <w:rPr>
+          <w:rFonts w:ascii="Consolas" w:eastAsia="Times New Roman" w:hAnsi="Consolas" w:cs="Courier New"/>
+          <w:color w:val="A9B7C6"/>
+          <w:sz w:val="20"/>
+          <w:szCs w:val="20"/>
+          <w:lang w:val="en-US" w:eastAsia="ru-RU"/>
+        </w:rPr>
+        <w:t>.setEnabled</w:t>
+      </w:r>
+      <w:proofErr w:type="spellEnd"/>
+      <w:r>
+        <w:rPr>
+          <w:rFonts w:ascii="Consolas" w:eastAsia="Times New Roman" w:hAnsi="Consolas" w:cs="Courier New"/>
+          <w:color w:val="A9B7C6"/>
+          <w:sz w:val="20"/>
+          <w:szCs w:val="20"/>
+          <w:lang w:val="en-US" w:eastAsia="ru-RU"/>
+        </w:rPr>
+        <w:t>(</w:t>
+      </w:r>
+      <w:r>
+        <w:rPr>
+          <w:rFonts w:ascii="Consolas" w:eastAsia="Times New Roman" w:hAnsi="Consolas" w:cs="Courier New"/>
+          <w:color w:val="CC7832"/>
+          <w:sz w:val="20"/>
+          <w:szCs w:val="20"/>
+          <w:lang w:val="en-US" w:eastAsia="ru-RU"/>
+        </w:rPr>
+        <w:t>true</w:t>
+      </w:r>
+      <w:r>
+        <w:rPr>
+          <w:rFonts w:ascii="Consolas" w:eastAsia="Times New Roman" w:hAnsi="Consolas" w:cs="Courier New"/>
+          <w:color w:val="A9B7C6"/>
+          <w:sz w:val="20"/>
+          <w:szCs w:val="20"/>
+          <w:lang w:val="en-US" w:eastAsia="ru-RU"/>
+        </w:rPr>
+        <w:t>)</w:t>
+      </w:r>
+      <w:r>
+        <w:rPr>
+          <w:rFonts w:ascii="Consolas" w:eastAsia="Times New Roman" w:hAnsi="Consolas" w:cs="Courier New"/>
+          <w:color w:val="CC7832"/>
+          <w:sz w:val="20"/>
+          <w:szCs w:val="20"/>
+          <w:lang w:val="en-US" w:eastAsia="ru-RU"/>
+        </w:rPr>
+        <w:t>;</w:t>
+      </w:r>
+      <w:r>
+        <w:rPr>
+          <w:rFonts w:ascii="Consolas" w:eastAsia="Times New Roman" w:hAnsi="Consolas" w:cs="Courier New"/>
+          <w:color w:val="CC7832"/>
+          <w:sz w:val="20"/>
+          <w:szCs w:val="20"/>
+          <w:lang w:val="en-US" w:eastAsia="ru-RU"/>
+        </w:rPr>
+        <w:br/>
+        <w:t xml:space="preserve">        </w:t>
+      </w:r>
+      <w:r>
+        <w:rPr>
+          <w:rFonts w:ascii="Consolas" w:eastAsia="Times New Roman" w:hAnsi="Consolas" w:cs="Courier New"/>
+          <w:color w:val="A9B7C6"/>
+          <w:sz w:val="20"/>
+          <w:szCs w:val="20"/>
+          <w:lang w:val="en-US" w:eastAsia="ru-RU"/>
+        </w:rPr>
+        <w:t>}</w:t>
+      </w:r>
+      <w:r>
+        <w:rPr>
+          <w:rFonts w:ascii="Consolas" w:eastAsia="Times New Roman" w:hAnsi="Consolas" w:cs="Courier New"/>
+          <w:color w:val="A9B7C6"/>
+          <w:sz w:val="20"/>
+          <w:szCs w:val="20"/>
+          <w:lang w:val="en-US" w:eastAsia="ru-RU"/>
+        </w:rPr>
+        <w:br/>
+        <w:t xml:space="preserve">    }</w:t>
+      </w:r>
+      <w:r>
+        <w:rPr>
+          <w:rFonts w:ascii="Consolas" w:eastAsia="Times New Roman" w:hAnsi="Consolas" w:cs="Courier New"/>
+          <w:color w:val="A9B7C6"/>
+          <w:sz w:val="20"/>
+          <w:szCs w:val="20"/>
+          <w:lang w:val="en-US" w:eastAsia="ru-RU"/>
+        </w:rPr>
+        <w:br/>
+        <w:t>}</w:t>
+      </w:r>
+      <w:r>
+        <w:rPr>
+          <w:rFonts w:ascii="Consolas" w:eastAsia="Times New Roman" w:hAnsi="Consolas" w:cs="Courier New"/>
+          <w:color w:val="CC7832"/>
+          <w:sz w:val="20"/>
+          <w:szCs w:val="20"/>
+          <w:lang w:val="en-US" w:eastAsia="ru-RU"/>
+        </w:rPr>
+        <w:t>;</w:t>
+      </w:r>
+    </w:p>
+    <w:p>
+      <w:pPr>
+        <w:spacing w:after="0"/>
+      </w:pPr>
+      <w:r>
+        <w:t xml:space="preserve">в общую переменную класса </w:t>
+      </w:r>
+      <w:proofErr w:type="spellStart"/>
+      <w:r>
+        <w:rPr>
+          <w:lang w:val="en-US"/>
+        </w:rPr>
+        <w:t>downButton</w:t>
+      </w:r>
+      <w:proofErr w:type="spellEnd"/>
+      <w:r>
+        <w:t xml:space="preserve"> </w:t>
+      </w:r>
+      <w:r>
+        <w:t xml:space="preserve">будем сохранять нашу кнопку </w:t>
+      </w:r>
+      <w:r>
+        <w:rPr>
+          <w:lang w:val="en-US"/>
+        </w:rPr>
+        <w:t>download</w:t>
+      </w:r>
+      <w:r>
+        <w:t xml:space="preserve">, чтобы иметь или использовать её в переменной </w:t>
+      </w:r>
+      <w:r>
+        <w:rPr>
+          <w:b/>
+        </w:rPr>
+        <w:t>onDownloadComplete</w:t>
+      </w:r>
+    </w:p>
+    <w:p>
+      <w:pPr>
+        <w:spacing w:after="0"/>
+      </w:pPr>
+    </w:p>
+    <w:p>
+      <w:pPr>
+        <w:pStyle w:val="HTMLPreformatted"/>
+        <w:shd w:val="clear" w:color="auto" w:fill="2B2B2B"/>
+        <w:rPr>
+          <w:rFonts w:ascii="Consolas" w:hAnsi="Consolas"/>
+          <w:color w:val="A9B7C6"/>
+          <w:lang w:val="en-US"/>
+        </w:rPr>
+      </w:pPr>
+      <w:r>
+        <w:t>В</w:t>
+      </w:r>
+      <w:r>
+        <w:rPr>
+          <w:lang w:val="en-US"/>
+        </w:rPr>
+        <w:t xml:space="preserve"> </w:t>
+      </w:r>
+      <w:r>
+        <w:t>методе</w:t>
+      </w:r>
+      <w:r>
+        <w:rPr>
+          <w:lang w:val="en-US"/>
+        </w:rPr>
+        <w:t xml:space="preserve"> </w:t>
+      </w:r>
+      <w:proofErr w:type="spellStart"/>
+      <w:r>
+        <w:rPr>
+          <w:rFonts w:ascii="Consolas" w:hAnsi="Consolas"/>
+          <w:color w:val="FFC66D"/>
+          <w:lang w:val="en-US"/>
+        </w:rPr>
+        <w:t>downloadFiles</w:t>
+      </w:r>
+      <w:proofErr w:type="spellEnd"/>
+    </w:p>
+    <w:p>
+      <w:pPr>
+        <w:spacing w:after="0"/>
+        <w:rPr>
+          <w:lang w:val="en-US"/>
+        </w:rPr>
+      </w:pPr>
+      <w:r>
+        <w:t>Добавояем</w:t>
+      </w:r>
+      <w:r>
+        <w:rPr>
+          <w:lang w:val="en-US"/>
+        </w:rPr>
+        <w:t xml:space="preserve"> </w:t>
+      </w:r>
+      <w:r>
+        <w:t>строки</w:t>
+      </w:r>
+    </w:p>
+    <w:p>
+      <w:pPr>
+        <w:pStyle w:val="HTMLPreformatted"/>
+        <w:shd w:val="clear" w:color="auto" w:fill="2B2B2B"/>
+        <w:rPr>
+          <w:rFonts w:ascii="Consolas" w:hAnsi="Consolas"/>
+          <w:color w:val="A9B7C6"/>
+          <w:lang w:val="en-US"/>
+        </w:rPr>
+      </w:pPr>
+      <w:proofErr w:type="spellStart"/>
+      <w:proofErr w:type="gramStart"/>
+      <w:r>
+        <w:rPr>
+          <w:rFonts w:ascii="Consolas" w:hAnsi="Consolas"/>
+          <w:color w:val="A9B7C6"/>
+          <w:lang w:val="en-US"/>
+        </w:rPr>
+        <w:t>button.setText</w:t>
+      </w:r>
+      <w:proofErr w:type="spellEnd"/>
+      <w:r>
+        <w:rPr>
+          <w:rFonts w:ascii="Consolas" w:hAnsi="Consolas"/>
+          <w:color w:val="A9B7C6"/>
+          <w:lang w:val="en-US"/>
+        </w:rPr>
+        <w:t>(</w:t>
+      </w:r>
+      <w:proofErr w:type="gramEnd"/>
+      <w:r>
+        <w:rPr>
+          <w:rFonts w:ascii="Consolas" w:hAnsi="Consolas"/>
+          <w:color w:val="6A8759"/>
+          <w:lang w:val="en-US"/>
+        </w:rPr>
+        <w:t>"</w:t>
+      </w:r>
+      <w:r>
+        <w:rPr>
+          <w:rFonts w:ascii="Consolas" w:hAnsi="Consolas"/>
+          <w:color w:val="6A8759"/>
+        </w:rPr>
+        <w:t>Скачивается</w:t>
+      </w:r>
+      <w:r>
+        <w:rPr>
+          <w:rFonts w:ascii="Consolas" w:hAnsi="Consolas"/>
+          <w:color w:val="6A8759"/>
+          <w:lang w:val="en-US"/>
+        </w:rPr>
+        <w:t>..."</w:t>
+      </w:r>
+      <w:r>
+        <w:rPr>
+          <w:rFonts w:ascii="Consolas" w:hAnsi="Consolas"/>
+          <w:color w:val="A9B7C6"/>
+          <w:lang w:val="en-US"/>
+        </w:rPr>
+        <w:t>)</w:t>
+      </w:r>
+      <w:r>
+        <w:rPr>
+          <w:rFonts w:ascii="Consolas" w:hAnsi="Consolas"/>
+          <w:color w:val="CC7832"/>
+          <w:lang w:val="en-US"/>
+        </w:rPr>
+        <w:t>;</w:t>
+      </w:r>
+      <w:r>
+        <w:rPr>
+          <w:rFonts w:ascii="Consolas" w:hAnsi="Consolas"/>
+          <w:color w:val="CC7832"/>
+          <w:lang w:val="en-US"/>
+        </w:rPr>
+        <w:br/>
+      </w:r>
+      <w:proofErr w:type="spellStart"/>
+      <w:r>
+        <w:rPr>
+          <w:rFonts w:ascii="Consolas" w:hAnsi="Consolas"/>
+          <w:color w:val="A9B7C6"/>
+          <w:lang w:val="en-US"/>
+        </w:rPr>
+        <w:t>button.setEnabled</w:t>
+      </w:r>
+      <w:proofErr w:type="spellEnd"/>
+      <w:r>
+        <w:rPr>
+          <w:rFonts w:ascii="Consolas" w:hAnsi="Consolas"/>
+          <w:color w:val="A9B7C6"/>
+          <w:lang w:val="en-US"/>
+        </w:rPr>
+        <w:t>(</w:t>
+      </w:r>
+      <w:r>
+        <w:rPr>
+          <w:rFonts w:ascii="Consolas" w:hAnsi="Consolas"/>
+          <w:color w:val="CC7832"/>
+          <w:lang w:val="en-US"/>
+        </w:rPr>
+        <w:t>false</w:t>
+      </w:r>
+      <w:r>
+        <w:rPr>
+          <w:rFonts w:ascii="Consolas" w:hAnsi="Consolas"/>
+          <w:color w:val="A9B7C6"/>
+          <w:lang w:val="en-US"/>
+        </w:rPr>
+        <w:t>)</w:t>
+      </w:r>
+      <w:r>
+        <w:rPr>
+          <w:rFonts w:ascii="Consolas" w:hAnsi="Consolas"/>
+          <w:color w:val="CC7832"/>
+          <w:lang w:val="en-US"/>
+        </w:rPr>
+        <w:t>;</w:t>
+      </w:r>
+    </w:p>
+    <w:p>
+      <w:pPr>
+        <w:spacing w:after="0"/>
+      </w:pPr>
+      <w:r>
+        <w:t>где первая строка говорит установить текст на кнопке, а вторая строка отключает кнопку, делая ее неактивной</w:t>
+      </w:r>
+    </w:p>
+    <w:p>
+      <w:pPr>
+        <w:spacing w:after="0"/>
+      </w:pPr>
+      <w:r>
+        <w:t>изменяем строку становления в очередь скачивания</w:t>
+      </w:r>
+    </w:p>
+    <w:p>
+      <w:pPr>
+        <w:pStyle w:val="HTMLPreformatted"/>
+        <w:shd w:val="clear" w:color="auto" w:fill="2B2B2B"/>
+        <w:rPr>
+          <w:rFonts w:ascii="Consolas" w:hAnsi="Consolas"/>
+          <w:color w:val="A9B7C6"/>
+        </w:rPr>
+      </w:pPr>
+      <w:r>
+        <w:rPr>
+          <w:rFonts w:ascii="Consolas" w:hAnsi="Consolas"/>
+          <w:color w:val="A9B7C6"/>
+        </w:rPr>
+        <w:t>downloadManager.enqueue(request)</w:t>
+      </w:r>
+      <w:r>
+        <w:rPr>
+          <w:rFonts w:ascii="Consolas" w:hAnsi="Consolas"/>
+          <w:color w:val="CC7832"/>
+        </w:rPr>
+        <w:t>;</w:t>
+      </w:r>
+    </w:p>
+    <w:p>
+      <w:pPr>
+        <w:spacing w:after="0"/>
+      </w:pPr>
+      <w:r>
+        <w:t>на</w:t>
+      </w:r>
+    </w:p>
+    <w:p>
+      <w:pPr>
+        <w:pStyle w:val="HTMLPreformatted"/>
+        <w:shd w:val="clear" w:color="auto" w:fill="2B2B2B"/>
+        <w:rPr>
+          <w:rFonts w:ascii="Consolas" w:hAnsi="Consolas"/>
+          <w:color w:val="A9B7C6"/>
+          <w:lang w:val="en-US"/>
+        </w:rPr>
+      </w:pPr>
+      <w:proofErr w:type="spellStart"/>
+      <w:proofErr w:type="gramStart"/>
+      <w:r>
+        <w:rPr>
+          <w:rFonts w:ascii="Consolas" w:hAnsi="Consolas"/>
+          <w:color w:val="9876AA"/>
+          <w:lang w:val="en-US"/>
+        </w:rPr>
+        <w:t>downloadID</w:t>
+      </w:r>
+      <w:proofErr w:type="spellEnd"/>
+      <w:proofErr w:type="gramEnd"/>
+      <w:r>
+        <w:rPr>
+          <w:rFonts w:ascii="Consolas" w:hAnsi="Consolas"/>
+          <w:color w:val="9876AA"/>
+          <w:lang w:val="en-US"/>
+        </w:rPr>
+        <w:t xml:space="preserve"> </w:t>
+      </w:r>
+      <w:r>
+        <w:rPr>
+          <w:rFonts w:ascii="Consolas" w:hAnsi="Consolas"/>
+          <w:color w:val="A9B7C6"/>
+          <w:lang w:val="en-US"/>
+        </w:rPr>
+        <w:t xml:space="preserve">= </w:t>
+      </w:r>
+      <w:proofErr w:type="spellStart"/>
+      <w:r>
+        <w:rPr>
+          <w:rFonts w:ascii="Consolas" w:hAnsi="Consolas"/>
+          <w:color w:val="A9B7C6"/>
+          <w:lang w:val="en-US"/>
+        </w:rPr>
+        <w:t>downloadManager.enqueue</w:t>
+      </w:r>
+      <w:proofErr w:type="spellEnd"/>
+      <w:r>
+        <w:rPr>
+          <w:rFonts w:ascii="Consolas" w:hAnsi="Consolas"/>
+          <w:color w:val="A9B7C6"/>
+          <w:lang w:val="en-US"/>
+        </w:rPr>
+        <w:t>(request)</w:t>
+      </w:r>
+      <w:r>
+        <w:rPr>
+          <w:rFonts w:ascii="Consolas" w:hAnsi="Consolas"/>
+          <w:color w:val="CC7832"/>
+          <w:lang w:val="en-US"/>
+        </w:rPr>
+        <w:t>;</w:t>
+      </w:r>
+    </w:p>
+    <w:p>
+      <w:pPr>
+        <w:spacing w:after="0"/>
+      </w:pPr>
+      <w:r>
+        <w:t>так</w:t>
+      </w:r>
+      <w:r>
+        <w:t xml:space="preserve"> </w:t>
+      </w:r>
+      <w:r>
+        <w:t>как</w:t>
+      </w:r>
+      <w:r>
+        <w:t xml:space="preserve"> </w:t>
+      </w:r>
+      <w:proofErr w:type="spellStart"/>
+      <w:r>
+        <w:rPr>
+          <w:lang w:val="en-US"/>
+        </w:rPr>
+        <w:t>downloadManager</w:t>
+      </w:r>
+      <w:proofErr w:type="spellEnd"/>
+      <w:r>
+        <w:t>.</w:t>
+      </w:r>
+      <w:proofErr w:type="spellStart"/>
+      <w:r>
+        <w:rPr>
+          <w:lang w:val="en-US"/>
+        </w:rPr>
+        <w:t>enqueue</w:t>
+      </w:r>
+      <w:proofErr w:type="spellEnd"/>
+      <w:r>
+        <w:t>(</w:t>
+      </w:r>
+      <w:r>
+        <w:rPr>
+          <w:lang w:val="en-US"/>
+        </w:rPr>
+        <w:t>request</w:t>
+      </w:r>
+      <w:r>
+        <w:t>);</w:t>
+      </w:r>
+      <w:r>
+        <w:t xml:space="preserve"> не только ставит в очередь на скачивание файла, но также и возвращает значение типа </w:t>
+      </w:r>
+      <w:r>
+        <w:rPr>
+          <w:lang w:val="en-US"/>
+        </w:rPr>
+        <w:t>long</w:t>
+      </w:r>
+      <w:r>
+        <w:t>,</w:t>
+      </w:r>
+    </w:p>
+    <w:p>
+      <w:pPr>
+        <w:spacing w:after="0"/>
+      </w:pPr>
+      <w:r>
+        <w:t xml:space="preserve">которое мы сохраняем в переменную </w:t>
+      </w:r>
+      <w:proofErr w:type="spellStart"/>
+      <w:r>
+        <w:rPr>
+          <w:b/>
+          <w:lang w:val="en-US"/>
+        </w:rPr>
+        <w:t>downloadID</w:t>
+      </w:r>
+      <w:proofErr w:type="spellEnd"/>
+      <w:r>
+        <w:t xml:space="preserve">. Это потребуется для новой перменной </w:t>
+      </w:r>
+      <w:r>
+        <w:rPr>
+          <w:b/>
+        </w:rPr>
+        <w:t>onDownloadComplete</w:t>
+      </w:r>
+    </w:p>
+    <w:p>
+      <w:pPr>
+        <w:spacing w:after="0"/>
+      </w:pPr>
+    </w:p>
+    <w:p>
+      <w:pPr>
+        <w:spacing w:after="0"/>
+        <w:rPr>
+          <w:b/>
+        </w:rPr>
+      </w:pPr>
+      <w:r>
+        <w:t xml:space="preserve">Также добавляем такую строку в методе </w:t>
+      </w:r>
+      <w:r>
+        <w:rPr>
+          <w:b/>
+        </w:rPr>
+        <w:t>onBindViewHolder</w:t>
+      </w:r>
+      <w:r>
+        <w:t>, там</w:t>
+      </w:r>
+      <w:r>
+        <w:t xml:space="preserve"> где мы объявляем нашу кнопку и назначаем ей событие. Выделено </w:t>
+      </w:r>
+      <w:r>
+        <w:rPr>
+          <w:b/>
+        </w:rPr>
+        <w:t>жирным</w:t>
+      </w:r>
+    </w:p>
+    <w:p>
+      <w:pPr>
+        <w:spacing w:after="0"/>
+        <w:rPr>
+          <w:lang w:val="en-US"/>
+        </w:rPr>
+      </w:pPr>
+      <w:proofErr w:type="spellStart"/>
+      <w:proofErr w:type="gramStart"/>
+      <w:r>
+        <w:rPr>
+          <w:lang w:val="en-US"/>
+        </w:rPr>
+        <w:t>holder.downButoon.setOnClickListener</w:t>
+      </w:r>
+      <w:proofErr w:type="spellEnd"/>
+      <w:r>
+        <w:rPr>
+          <w:lang w:val="en-US"/>
+        </w:rPr>
+        <w:t>(</w:t>
+      </w:r>
+      <w:proofErr w:type="gramEnd"/>
+      <w:r>
+        <w:rPr>
+          <w:lang w:val="en-US"/>
+        </w:rPr>
+        <w:t xml:space="preserve">new </w:t>
+      </w:r>
+      <w:proofErr w:type="spellStart"/>
+      <w:r>
+        <w:rPr>
+          <w:lang w:val="en-US"/>
+        </w:rPr>
+        <w:t>View.OnClickListener</w:t>
+      </w:r>
+      <w:proofErr w:type="spellEnd"/>
+      <w:r>
+        <w:rPr>
+          <w:lang w:val="en-US"/>
+        </w:rPr>
+        <w:t>(){</w:t>
+      </w:r>
+    </w:p>
+    <w:p>
+      <w:pPr>
+        <w:spacing w:after="0"/>
+        <w:rPr>
+          <w:lang w:val="en-US"/>
+        </w:rPr>
+      </w:pPr>
+      <w:r>
+        <w:rPr>
+          <w:lang w:val="en-US"/>
+        </w:rPr>
+        <w:t xml:space="preserve">            @Override</w:t>
+      </w:r>
+    </w:p>
+    <w:p>
+      <w:pPr>
+        <w:spacing w:after="0"/>
+        <w:rPr>
+          <w:lang w:val="en-US"/>
+        </w:rPr>
+      </w:pPr>
+      <w:r>
+        <w:rPr>
+          <w:lang w:val="en-US"/>
+        </w:rPr>
+        <w:t xml:space="preserve">            </w:t>
+      </w:r>
+      <w:proofErr w:type="gramStart"/>
+      <w:r>
+        <w:rPr>
+          <w:lang w:val="en-US"/>
+        </w:rPr>
+        <w:t>public</w:t>
+      </w:r>
+      <w:proofErr w:type="gramEnd"/>
+      <w:r>
+        <w:rPr>
+          <w:lang w:val="en-US"/>
+        </w:rPr>
+        <w:t xml:space="preserve"> void </w:t>
+      </w:r>
+      <w:proofErr w:type="spellStart"/>
+      <w:r>
+        <w:rPr>
+          <w:lang w:val="en-US"/>
+        </w:rPr>
+        <w:t>onClick</w:t>
+      </w:r>
+      <w:proofErr w:type="spellEnd"/>
+      <w:r>
+        <w:rPr>
+          <w:lang w:val="en-US"/>
+        </w:rPr>
+        <w:t>(View view) {</w:t>
+      </w:r>
+    </w:p>
+    <w:p>
+      <w:pPr>
+        <w:spacing w:after="0"/>
+        <w:rPr>
+          <w:lang w:val="en-US"/>
+        </w:rPr>
+      </w:pPr>
+      <w:r>
+        <w:rPr>
+          <w:lang w:val="en-US"/>
+        </w:rPr>
+        <w:t xml:space="preserve">                </w:t>
+      </w:r>
+      <w:proofErr w:type="spellStart"/>
+      <w:proofErr w:type="gramStart"/>
+      <w:r>
+        <w:rPr>
+          <w:lang w:val="en-US"/>
+        </w:rPr>
+        <w:t>downButtom</w:t>
+      </w:r>
+      <w:proofErr w:type="spellEnd"/>
+      <w:proofErr w:type="gramEnd"/>
+      <w:r>
+        <w:rPr>
+          <w:lang w:val="en-US"/>
+        </w:rPr>
+        <w:t xml:space="preserve"> = (Button) view;</w:t>
+      </w:r>
+    </w:p>
+    <w:p>
+      <w:pPr>
+        <w:spacing w:after="0"/>
+        <w:rPr>
+          <w:lang w:val="en-US"/>
+        </w:rPr>
+      </w:pPr>
+      <w:r>
+        <w:rPr>
+          <w:lang w:val="en-US"/>
+        </w:rPr>
+        <w:t xml:space="preserve">                </w:t>
+      </w:r>
+      <w:proofErr w:type="gramStart"/>
+      <w:r>
+        <w:rPr>
+          <w:lang w:val="en-US"/>
+        </w:rPr>
+        <w:t>download(</w:t>
+      </w:r>
+      <w:proofErr w:type="spellStart"/>
+      <w:proofErr w:type="gramEnd"/>
+      <w:r>
+        <w:rPr>
+          <w:lang w:val="en-US"/>
+        </w:rPr>
+        <w:t>nameCountry</w:t>
+      </w:r>
+      <w:proofErr w:type="spellEnd"/>
+      <w:r>
+        <w:rPr>
+          <w:lang w:val="en-US"/>
+        </w:rPr>
+        <w:t xml:space="preserve">, </w:t>
+      </w:r>
+      <w:proofErr w:type="spellStart"/>
+      <w:r>
+        <w:rPr>
+          <w:lang w:val="en-US"/>
+        </w:rPr>
+        <w:t>nameAudio</w:t>
+      </w:r>
+      <w:proofErr w:type="spellEnd"/>
+      <w:r>
+        <w:rPr>
+          <w:lang w:val="en-US"/>
+        </w:rPr>
+        <w:t>, view);</w:t>
+      </w:r>
+    </w:p>
+    <w:p>
+      <w:pPr>
+        <w:spacing w:after="0"/>
+        <w:rPr>
+          <w:b/>
+          <w:lang w:val="en-US"/>
+        </w:rPr>
+      </w:pPr>
+      <w:r>
+        <w:rPr>
+          <w:lang w:val="en-US"/>
+        </w:rPr>
+        <w:t xml:space="preserve">                </w:t>
+      </w:r>
+      <w:proofErr w:type="spellStart"/>
+      <w:proofErr w:type="gramStart"/>
+      <w:r>
+        <w:rPr>
+          <w:b/>
+          <w:lang w:val="en-US"/>
+        </w:rPr>
+        <w:t>mContext.registerReceiver</w:t>
+      </w:r>
+      <w:proofErr w:type="spellEnd"/>
+      <w:r>
+        <w:rPr>
+          <w:b/>
+          <w:lang w:val="en-US"/>
+        </w:rPr>
+        <w:t>(</w:t>
+      </w:r>
+      <w:proofErr w:type="spellStart"/>
+      <w:proofErr w:type="gramEnd"/>
+      <w:r>
+        <w:rPr>
+          <w:b/>
+          <w:lang w:val="en-US"/>
+        </w:rPr>
+        <w:t>onDownloadComplete,new</w:t>
+      </w:r>
+      <w:proofErr w:type="spellEnd"/>
+      <w:r>
+        <w:rPr>
+          <w:b/>
+          <w:lang w:val="en-US"/>
+        </w:rPr>
+        <w:t xml:space="preserve"> </w:t>
+      </w:r>
+      <w:proofErr w:type="spellStart"/>
+      <w:r>
+        <w:rPr>
+          <w:b/>
+          <w:lang w:val="en-US"/>
+        </w:rPr>
+        <w:t>IntentFilter</w:t>
+      </w:r>
+      <w:proofErr w:type="spellEnd"/>
+      <w:r>
+        <w:rPr>
+          <w:b/>
+          <w:lang w:val="en-US"/>
+        </w:rPr>
+        <w:t>(</w:t>
+      </w:r>
+      <w:proofErr w:type="spellStart"/>
+      <w:r>
+        <w:rPr>
+          <w:b/>
+          <w:lang w:val="en-US"/>
+        </w:rPr>
+        <w:t>DownloadManager.ACTION_DOWNLOAD_COMPLETE</w:t>
+      </w:r>
+      <w:proofErr w:type="spellEnd"/>
+      <w:r>
+        <w:rPr>
+          <w:b/>
+          <w:lang w:val="en-US"/>
+        </w:rPr>
+        <w:t>));</w:t>
+      </w:r>
+    </w:p>
+    <w:p>
+      <w:pPr>
+        <w:spacing w:after="0"/>
+      </w:pPr>
+      <w:r>
+        <w:rPr>
+          <w:lang w:val="en-US"/>
+        </w:rPr>
+        <w:t xml:space="preserve">            </w:t>
+      </w:r>
+      <w:r>
+        <w:t>}</w:t>
+      </w:r>
+    </w:p>
+    <w:p>
+      <w:pPr>
+        <w:spacing w:after="0"/>
+      </w:pPr>
+      <w:r>
+        <w:t xml:space="preserve">        });</w:t>
+      </w:r>
+    </w:p>
+    <w:p/>
+    <w:p>
+      <w:pPr>
+        <w:spacing w:after="0"/>
+      </w:pPr>
+      <w:r>
+        <w:t xml:space="preserve">В общем нужно еще более делально почитать по поводу </w:t>
+      </w:r>
+      <w:r>
+        <w:t>BroadcastReceiver</w:t>
+      </w:r>
+      <w:r>
+        <w:t xml:space="preserve"> (</w:t>
+      </w:r>
+      <w:r>
+        <w:t>Действие широковещательного намерения</w:t>
+      </w:r>
+      <w:r>
+        <w:t>).</w:t>
+      </w:r>
+    </w:p>
+    <w:p>
+      <w:pPr>
+        <w:spacing w:after="0"/>
+        <w:rPr>
+          <w:b/>
+        </w:rPr>
+      </w:pPr>
+      <w:r>
+        <w:t xml:space="preserve">Также нужно понять, когда, где и как применять </w:t>
+      </w:r>
+      <w:r>
+        <w:rPr>
+          <w:b/>
+        </w:rPr>
+        <w:t>unregisterReceiver ( onDownloadComplete ) ;</w:t>
+      </w:r>
+    </w:p>
+    <w:p>
+      <w:pPr>
+        <w:spacing w:after="0"/>
+      </w:pPr>
       <w:bookmarkStart w:id="0" w:name="_GoBack"/>
       <w:bookmarkEnd w:id="0"/>
-      <w:r>
-        <w:t>»</w:t>
-      </w:r>
-    </w:p>
-    <w:p>
-      <w:pPr>
-        <w:spacing w:after="0"/>
-      </w:pPr>
-    </w:p>
-    <w:p>
-      <w:pPr>
-        <w:pStyle w:val="ListParagraph"/>
-        <w:spacing w:after="0"/>
-        <w:rPr>
-          <w:b/>
-        </w:rPr>
-      </w:pPr>
-    </w:p>
-    <w:p>
-      <w:pPr>
-        <w:spacing w:after="0"/>
-      </w:pPr>
-    </w:p>
-    <w:p>
-      <w:pPr>
-        <w:spacing w:after="0"/>
-      </w:pPr>
-    </w:p>
-    <w:p/>
+    </w:p>
+    <w:p>
+      <w:r>
+        <w:t>Теперь необходимо сделать так, чтобы кнопка оживала при отмене скачивания.</w:t>
+      </w:r>
+    </w:p>
     <w:p/>
     <w:p/>
     <w:p/>
@@ -8743,7 +10471,6 @@
   <w:style w:type="character" w:default="1" w:styleId="DefaultParagraphFont">
     <w:name w:val="Default Paragraph Font"/>
     <w:uiPriority w:val="1"/>
-    <w:semiHidden/>
     <w:unhideWhenUsed/>
   </w:style>
   <w:style w:type="table" w:default="1" w:styleId="TableNormal">
@@ -9214,7 +10941,7 @@
 </file>
 
 <file path=customXml/itemProps1.xml><?xml version="1.0" encoding="utf-8"?>
-<ds:datastoreItem xmlns:ds="http://schemas.openxmlformats.org/officeDocument/2006/customXml" ds:itemID="{CD6CB516-6BB5-4B77-B476-E3B1BE244222}">
+<ds:datastoreItem xmlns:ds="http://schemas.openxmlformats.org/officeDocument/2006/customXml" ds:itemID="{F5F96C7E-61D2-4264-8B80-FCA7CFB8C523}">
   <ds:schemaRefs>
     <ds:schemaRef ds:uri="http://schemas.openxmlformats.org/officeDocument/2006/bibliography"/>
   </ds:schemaRefs>

</xml_diff>

<commit_message>
I am going on do not understand how to capture the click cancel button by downloading file
</commit_message>
<xml_diff>
--- a/NotesWithPages.docx
+++ b/NotesWithPages.docx
@@ -7700,13 +7700,11 @@
         <w:spacing w:after="0"/>
         <w:rPr>
           <w:b/>
-          <w:lang w:val="en-US"/>
         </w:rPr>
       </w:pPr>
       <w:r>
         <w:rPr>
           <w:b/>
-          <w:lang w:val="en-US"/>
         </w:rPr>
         <w:t>03.03.2020</w:t>
       </w:r>
@@ -8946,7 +8944,6 @@
         <w:rPr>
           <w:rFonts w:ascii="Consolas" w:hAnsi="Consolas"/>
           <w:color w:val="A9B7C6"/>
-          <w:lang w:val="en-US"/>
         </w:rPr>
       </w:pPr>
       <w:proofErr w:type="spellStart"/>
@@ -8965,7 +8962,6 @@
         <w:rPr>
           <w:rFonts w:ascii="Consolas" w:hAnsi="Consolas"/>
           <w:color w:val="9876AA"/>
-          <w:lang w:val="en-US"/>
         </w:rPr>
         <w:t xml:space="preserve"> </w:t>
       </w:r>
@@ -8973,7 +8969,6 @@
         <w:rPr>
           <w:rFonts w:ascii="Consolas" w:hAnsi="Consolas"/>
           <w:color w:val="A9B7C6"/>
-          <w:lang w:val="en-US"/>
         </w:rPr>
         <w:t xml:space="preserve">= </w:t>
       </w:r>
@@ -8984,22 +8979,52 @@
           <w:color w:val="A9B7C6"/>
           <w:lang w:val="en-US"/>
         </w:rPr>
-        <w:t>downloadManager.enqueue</w:t>
-      </w:r>
-      <w:proofErr w:type="spellEnd"/>
-      <w:r>
-        <w:rPr>
-          <w:rFonts w:ascii="Consolas" w:hAnsi="Consolas"/>
-          <w:color w:val="A9B7C6"/>
-          <w:lang w:val="en-US"/>
-        </w:rPr>
-        <w:t>(request)</w:t>
+        <w:t>downloadManager</w:t>
+      </w:r>
+      <w:proofErr w:type="spellEnd"/>
+      <w:r>
+        <w:rPr>
+          <w:rFonts w:ascii="Consolas" w:hAnsi="Consolas"/>
+          <w:color w:val="A9B7C6"/>
+        </w:rPr>
+        <w:t>.</w:t>
+      </w:r>
+      <w:proofErr w:type="spellStart"/>
+      <w:r>
+        <w:rPr>
+          <w:rFonts w:ascii="Consolas" w:hAnsi="Consolas"/>
+          <w:color w:val="A9B7C6"/>
+          <w:lang w:val="en-US"/>
+        </w:rPr>
+        <w:t>enqueue</w:t>
+      </w:r>
+      <w:proofErr w:type="spellEnd"/>
+      <w:r>
+        <w:rPr>
+          <w:rFonts w:ascii="Consolas" w:hAnsi="Consolas"/>
+          <w:color w:val="A9B7C6"/>
+        </w:rPr>
+        <w:t>(</w:t>
+      </w:r>
+      <w:r>
+        <w:rPr>
+          <w:rFonts w:ascii="Consolas" w:hAnsi="Consolas"/>
+          <w:color w:val="A9B7C6"/>
+          <w:lang w:val="en-US"/>
+        </w:rPr>
+        <w:t>request</w:t>
+      </w:r>
+      <w:r>
+        <w:rPr>
+          <w:rFonts w:ascii="Consolas" w:hAnsi="Consolas"/>
+          <w:color w:val="A9B7C6"/>
+        </w:rPr>
+        <w:t>)</w:t>
       </w:r>
       <w:r>
         <w:rPr>
           <w:rFonts w:ascii="Consolas" w:hAnsi="Consolas"/>
           <w:color w:val="CC7832"/>
-          <w:lang w:val="en-US"/>
         </w:rPr>
         <w:t>;</w:t>
       </w:r>
@@ -9449,18 +9474,84 @@
       <w:pPr>
         <w:spacing w:after="0"/>
       </w:pPr>
+    </w:p>
+    <w:p>
+      <w:r>
+        <w:t>Теперь необходимо сделать так, чтобы кнопка оживала при отмене скачивания.</w:t>
+      </w:r>
+    </w:p>
+    <w:p/>
+    <w:p>
+      <w:r>
+        <w:t>04.03.2020</w:t>
+      </w:r>
+    </w:p>
+    <w:p>
+      <w:r>
+        <w:t xml:space="preserve">Получил совет в телеграмме, что можно попробовать посмотреть </w:t>
+      </w:r>
+      <w:proofErr w:type="spellStart"/>
+      <w:r>
+        <w:rPr>
+          <w:lang w:val="en-US"/>
+        </w:rPr>
+        <w:t>WorkManager</w:t>
+      </w:r>
+      <w:proofErr w:type="spellEnd"/>
+      <w:r>
+        <w:t>, для того, чтобы сыграть с отменой скачивания из верхнего выпадающего меню (шторка).</w:t>
+      </w:r>
+    </w:p>
+    <w:p>
+      <w:r>
+        <w:t>Пока понять никак не получается. В общем, решил открыть все логи, и при нажатии на кнопку отмены скачивания, посмотреть что покажут логи.</w:t>
+      </w:r>
+    </w:p>
+    <w:p>
+      <w:r>
+        <w:drawing>
+          <wp:inline distT="0" distB="0" distL="0" distR="0" wp14:anchorId="09247427" wp14:editId="545143EA">
+            <wp:extent cx="9026583" cy="3756660"/>
+            <wp:effectExtent l="0" t="0" r="3175" b="0"/>
+            <wp:docPr id="11" name="Picture 11"/>
+            <wp:cNvGraphicFramePr>
+              <a:graphicFrameLocks xmlns:a="http://schemas.openxmlformats.org/drawingml/2006/main" noChangeAspect="1"/>
+            </wp:cNvGraphicFramePr>
+            <a:graphic xmlns:a="http://schemas.openxmlformats.org/drawingml/2006/main">
+              <a:graphicData uri="http://schemas.openxmlformats.org/drawingml/2006/picture">
+                <pic:pic xmlns:pic="http://schemas.openxmlformats.org/drawingml/2006/picture">
+                  <pic:nvPicPr>
+                    <pic:cNvPr id="1" name=""/>
+                    <pic:cNvPicPr/>
+                  </pic:nvPicPr>
+                  <pic:blipFill>
+                    <a:blip r:embed="rId20"/>
+                    <a:stretch>
+                      <a:fillRect/>
+                    </a:stretch>
+                  </pic:blipFill>
+                  <pic:spPr>
+                    <a:xfrm>
+                      <a:off x="0" y="0"/>
+                      <a:ext cx="9030313" cy="3758212"/>
+                    </a:xfrm>
+                    <a:prstGeom prst="rect">
+                      <a:avLst/>
+                    </a:prstGeom>
+                  </pic:spPr>
+                </pic:pic>
+              </a:graphicData>
+            </a:graphic>
+          </wp:inline>
+        </w:drawing>
+      </w:r>
+    </w:p>
+    <w:p/>
+    <w:p/>
+    <w:p>
       <w:bookmarkStart w:id="0" w:name="_GoBack"/>
       <w:bookmarkEnd w:id="0"/>
     </w:p>
-    <w:p>
-      <w:r>
-        <w:t>Теперь необходимо сделать так, чтобы кнопка оживала при отмене скачивания.</w:t>
-      </w:r>
-    </w:p>
-    <w:p/>
-    <w:p/>
-    <w:p/>
-    <w:p/>
     <w:p/>
     <w:p/>
     <w:p/>
@@ -10471,6 +10562,7 @@
   <w:style w:type="character" w:default="1" w:styleId="DefaultParagraphFont">
     <w:name w:val="Default Paragraph Font"/>
     <w:uiPriority w:val="1"/>
+    <w:semiHidden/>
     <w:unhideWhenUsed/>
   </w:style>
   <w:style w:type="table" w:default="1" w:styleId="TableNormal">
@@ -10941,7 +11033,7 @@
 </file>
 
 <file path=customXml/itemProps1.xml><?xml version="1.0" encoding="utf-8"?>
-<ds:datastoreItem xmlns:ds="http://schemas.openxmlformats.org/officeDocument/2006/customXml" ds:itemID="{F5F96C7E-61D2-4264-8B80-FCA7CFB8C523}">
+<ds:datastoreItem xmlns:ds="http://schemas.openxmlformats.org/officeDocument/2006/customXml" ds:itemID="{4FE98AAE-873C-40EB-A249-8A88DEE42C89}">
   <ds:schemaRefs>
     <ds:schemaRef ds:uri="http://schemas.openxmlformats.org/officeDocument/2006/bibliography"/>
   </ds:schemaRefs>

</xml_diff>